<commit_message>
project_2 add Processing analysis to Demand analysis
project_2 add Processing analysis to Demand analysis
</commit_message>
<xml_diff>
--- a/Documents/邮情慢递需求分析.docx
+++ b/Documents/邮情慢递需求分析.docx
@@ -1,6 +1,6 @@
 
 <file path=word/document.xml><?xml version="1.0" encoding="utf-8"?>
-<w:document xmlns:wpc="http://schemas.microsoft.com/office/word/2010/wordprocessingCanvas" xmlns:mc="http://schemas.openxmlformats.org/markup-compatibility/2006" xmlns:o="urn:schemas-microsoft-com:office:office" xmlns:r="http://schemas.openxmlformats.org/officeDocument/2006/relationships" xmlns:m="http://schemas.openxmlformats.org/officeDocument/2006/math" xmlns:v="urn:schemas-microsoft-com:vml" xmlns:wp14="http://schemas.microsoft.com/office/word/2010/wordprocessingDrawing" xmlns:wp="http://schemas.openxmlformats.org/drawingml/2006/wordprocessingDrawing" xmlns:w10="urn:schemas-microsoft-com:office:word" xmlns:w="http://schemas.openxmlformats.org/wordprocessingml/2006/main" xmlns:w14="http://schemas.microsoft.com/office/word/2010/wordml" xmlns:w15="http://schemas.microsoft.com/office/word/2012/wordml" xmlns:wpg="http://schemas.microsoft.com/office/word/2010/wordprocessingGroup" xmlns:wpi="http://schemas.microsoft.com/office/word/2010/wordprocessingInk" xmlns:wne="http://schemas.microsoft.com/office/word/2006/wordml" xmlns:wps="http://schemas.microsoft.com/office/word/2010/wordprocessingShape" mc:Ignorable="w14 w15 wp14">
+<w:document xmlns:wpc="http://schemas.microsoft.com/office/word/2010/wordprocessingCanvas" xmlns:mc="http://schemas.openxmlformats.org/markup-compatibility/2006" xmlns:o="urn:schemas-microsoft-com:office:office" xmlns:r="http://schemas.openxmlformats.org/officeDocument/2006/relationships" xmlns:m="http://schemas.openxmlformats.org/officeDocument/2006/math" xmlns:v="urn:schemas-microsoft-com:vml" xmlns:wp14="http://schemas.microsoft.com/office/word/2010/wordprocessingDrawing" xmlns:wp="http://schemas.openxmlformats.org/drawingml/2006/wordprocessingDrawing" xmlns:w10="urn:schemas-microsoft-com:office:word" xmlns:w="http://schemas.openxmlformats.org/wordprocessingml/2006/main" xmlns:w14="http://schemas.microsoft.com/office/word/2010/wordml" xmlns:wpg="http://schemas.microsoft.com/office/word/2010/wordprocessingGroup" xmlns:wpi="http://schemas.microsoft.com/office/word/2010/wordprocessingInk" xmlns:wne="http://schemas.microsoft.com/office/word/2006/wordml" xmlns:wps="http://schemas.microsoft.com/office/word/2010/wordprocessingShape" mc:Ignorable="w14 wp14">
   <w:body>
     <w:p>
       <w:pPr>
@@ -751,11 +751,6 @@
       </w:r>
     </w:p>
     <w:p>
-      <w:pPr>
-        <w:rPr>
-          <w:rFonts w:hint="eastAsia"/>
-        </w:rPr>
-      </w:pPr>
       <w:r>
         <w:object w:dxaOrig="12226" w:dyaOrig="6885">
           <v:shapetype id="_x0000_t75" coordsize="21600,21600" o:spt="75" o:preferrelative="t" path="m@4@5l@4@11@9@11@9@5xe" filled="f" stroked="f">
@@ -778,13 +773,11 @@
             <o:lock v:ext="edit" aspectratio="t"/>
           </v:shapetype>
           <v:shape id="_x0000_i1025" type="#_x0000_t75" style="width:414.75pt;height:234pt" o:ole="">
-            <v:imagedata r:id="rId5" o:title=""/>
+            <v:imagedata r:id="rId6" o:title=""/>
           </v:shape>
-          <o:OLEObject Type="Embed" ProgID="Visio.Drawing.15" ShapeID="_x0000_i1025" DrawAspect="Content" ObjectID="_1492181975" r:id="rId6"/>
+          <o:OLEObject Type="Embed" ProgID="Visio.Drawing.15" ShapeID="_x0000_i1025" DrawAspect="Content" ObjectID="_1492793857" r:id="rId7"/>
         </w:object>
       </w:r>
-      <w:bookmarkStart w:id="0" w:name="_GoBack"/>
-      <w:bookmarkEnd w:id="0"/>
     </w:p>
     <w:p>
       <w:pPr>
@@ -818,9 +811,6 @@
       <w:pPr>
         <w:pStyle w:val="a3"/>
         <w:ind w:left="360" w:firstLineChars="0" w:firstLine="0"/>
-        <w:rPr>
-          <w:rFonts w:hint="eastAsia"/>
-        </w:rPr>
       </w:pPr>
     </w:p>
     <w:tbl>
@@ -845,9 +835,6 @@
             <w:pPr>
               <w:pStyle w:val="a3"/>
               <w:ind w:firstLineChars="0" w:firstLine="0"/>
-              <w:rPr>
-                <w:rFonts w:hint="eastAsia"/>
-              </w:rPr>
             </w:pPr>
             <w:r>
               <w:rPr>
@@ -878,168 +865,6 @@
                 <w:rFonts w:hint="eastAsia"/>
               </w:rPr>
               <w:t>表</w:t>
-            </w:r>
-          </w:p>
-        </w:tc>
-      </w:tr>
-      <w:tr>
-        <w:trPr>
-          <w:trHeight w:val="492"/>
-        </w:trPr>
-        <w:tc>
-          <w:tcPr>
-            <w:tcW w:w="8986" w:type="dxa"/>
-          </w:tcPr>
-          <w:p>
-            <w:pPr>
-              <w:pStyle w:val="a3"/>
-              <w:ind w:firstLineChars="0" w:firstLine="0"/>
-              <w:rPr>
-                <w:rFonts w:hint="eastAsia"/>
-              </w:rPr>
-            </w:pPr>
-            <w:r>
-              <w:rPr>
-                <w:rFonts w:hint="eastAsia"/>
-              </w:rPr>
-              <w:t>别名</w:t>
-            </w:r>
-            <w:r>
-              <w:t>：</w:t>
-            </w:r>
-            <w:r>
-              <w:rPr>
-                <w:rFonts w:hint="eastAsia"/>
-              </w:rPr>
-              <w:t>用户</w:t>
-            </w:r>
-            <w:r>
-              <w:rPr>
-                <w:rFonts w:hint="eastAsia"/>
-              </w:rPr>
-              <w:t>表</w:t>
-            </w:r>
-          </w:p>
-        </w:tc>
-      </w:tr>
-      <w:tr>
-        <w:trPr>
-          <w:trHeight w:val="470"/>
-        </w:trPr>
-        <w:tc>
-          <w:tcPr>
-            <w:tcW w:w="8986" w:type="dxa"/>
-          </w:tcPr>
-          <w:p>
-            <w:pPr>
-              <w:pStyle w:val="a3"/>
-              <w:ind w:firstLineChars="0" w:firstLine="0"/>
-              <w:rPr>
-                <w:rFonts w:hint="eastAsia"/>
-              </w:rPr>
-            </w:pPr>
-            <w:r>
-              <w:rPr>
-                <w:rFonts w:hint="eastAsia"/>
-              </w:rPr>
-              <w:t>组成</w:t>
-            </w:r>
-            <w:r>
-              <w:t>：</w:t>
-            </w:r>
-            <w:r>
-              <w:rPr>
-                <w:rFonts w:hint="eastAsia"/>
-              </w:rPr>
-              <w:t>{</w:t>
-            </w:r>
-            <w:r>
-              <w:rPr>
-                <w:rFonts w:hint="eastAsia"/>
-              </w:rPr>
-              <w:t>用户名</w:t>
-            </w:r>
-            <w:r>
-              <w:rPr>
-                <w:rFonts w:hint="eastAsia"/>
-              </w:rPr>
-              <w:t xml:space="preserve"> </w:t>
-            </w:r>
-            <w:r>
-              <w:t xml:space="preserve">+ </w:t>
-            </w:r>
-            <w:r>
-              <w:rPr>
-                <w:rFonts w:hint="eastAsia"/>
-              </w:rPr>
-              <w:t>用户</w:t>
-            </w:r>
-            <w:r>
-              <w:rPr>
-                <w:rFonts w:hint="eastAsia"/>
-              </w:rPr>
-              <w:t>ID</w:t>
-            </w:r>
-            <w:r>
-              <w:rPr>
-                <w:rFonts w:hint="eastAsia"/>
-              </w:rPr>
-              <w:t xml:space="preserve"> </w:t>
-            </w:r>
-            <w:r>
-              <w:t xml:space="preserve">+ </w:t>
-            </w:r>
-            <w:r>
-              <w:rPr>
-                <w:rFonts w:hint="eastAsia"/>
-              </w:rPr>
-              <w:t>用户资料</w:t>
-            </w:r>
-            <w:r>
-              <w:t>}</w:t>
-            </w:r>
-          </w:p>
-        </w:tc>
-      </w:tr>
-      <w:tr>
-        <w:trPr>
-          <w:trHeight w:val="470"/>
-        </w:trPr>
-        <w:tc>
-          <w:tcPr>
-            <w:tcW w:w="8986" w:type="dxa"/>
-          </w:tcPr>
-          <w:p>
-            <w:pPr>
-              <w:pStyle w:val="a3"/>
-              <w:ind w:firstLineChars="0" w:firstLine="0"/>
-              <w:rPr>
-                <w:rFonts w:hint="eastAsia"/>
-              </w:rPr>
-            </w:pPr>
-            <w:r>
-              <w:rPr>
-                <w:rFonts w:hint="eastAsia"/>
-              </w:rPr>
-              <w:t>组织</w:t>
-            </w:r>
-            <w:r>
-              <w:t>：按用户</w:t>
-            </w:r>
-            <w:r>
-              <w:rPr>
-                <w:rFonts w:hint="eastAsia"/>
-              </w:rPr>
-              <w:t>ID</w:t>
-            </w:r>
-            <w:r>
-              <w:rPr>
-                <w:rFonts w:hint="eastAsia"/>
-              </w:rPr>
-              <w:t>的</w:t>
-            </w:r>
-            <w:r>
-              <w:t>顺序从小到大排列</w:t>
             </w:r>
           </w:p>
         </w:tc>
@@ -1061,6 +886,159 @@
               <w:rPr>
                 <w:rFonts w:hint="eastAsia"/>
               </w:rPr>
+              <w:t>别名</w:t>
+            </w:r>
+            <w:r>
+              <w:t>：</w:t>
+            </w:r>
+            <w:r>
+              <w:rPr>
+                <w:rFonts w:hint="eastAsia"/>
+              </w:rPr>
+              <w:t>用户</w:t>
+            </w:r>
+            <w:r>
+              <w:rPr>
+                <w:rFonts w:hint="eastAsia"/>
+              </w:rPr>
+              <w:t>表</w:t>
+            </w:r>
+          </w:p>
+        </w:tc>
+      </w:tr>
+      <w:tr>
+        <w:trPr>
+          <w:trHeight w:val="470"/>
+        </w:trPr>
+        <w:tc>
+          <w:tcPr>
+            <w:tcW w:w="8986" w:type="dxa"/>
+          </w:tcPr>
+          <w:p>
+            <w:pPr>
+              <w:pStyle w:val="a3"/>
+              <w:ind w:firstLineChars="0" w:firstLine="0"/>
+            </w:pPr>
+            <w:r>
+              <w:rPr>
+                <w:rFonts w:hint="eastAsia"/>
+              </w:rPr>
+              <w:t>组成</w:t>
+            </w:r>
+            <w:r>
+              <w:t>：</w:t>
+            </w:r>
+            <w:r>
+              <w:rPr>
+                <w:rFonts w:hint="eastAsia"/>
+              </w:rPr>
+              <w:t>{</w:t>
+            </w:r>
+            <w:r>
+              <w:rPr>
+                <w:rFonts w:hint="eastAsia"/>
+              </w:rPr>
+              <w:t>用户名</w:t>
+            </w:r>
+            <w:r>
+              <w:rPr>
+                <w:rFonts w:hint="eastAsia"/>
+              </w:rPr>
+              <w:t xml:space="preserve"> </w:t>
+            </w:r>
+            <w:r>
+              <w:t xml:space="preserve">+ </w:t>
+            </w:r>
+            <w:r>
+              <w:rPr>
+                <w:rFonts w:hint="eastAsia"/>
+              </w:rPr>
+              <w:t>用户</w:t>
+            </w:r>
+            <w:r>
+              <w:rPr>
+                <w:rFonts w:hint="eastAsia"/>
+              </w:rPr>
+              <w:t>ID</w:t>
+            </w:r>
+            <w:r>
+              <w:rPr>
+                <w:rFonts w:hint="eastAsia"/>
+              </w:rPr>
+              <w:t xml:space="preserve"> </w:t>
+            </w:r>
+            <w:r>
+              <w:t xml:space="preserve">+ </w:t>
+            </w:r>
+            <w:r>
+              <w:rPr>
+                <w:rFonts w:hint="eastAsia"/>
+              </w:rPr>
+              <w:t>用户资料</w:t>
+            </w:r>
+            <w:r>
+              <w:t>}</w:t>
+            </w:r>
+          </w:p>
+        </w:tc>
+      </w:tr>
+      <w:tr>
+        <w:trPr>
+          <w:trHeight w:val="470"/>
+        </w:trPr>
+        <w:tc>
+          <w:tcPr>
+            <w:tcW w:w="8986" w:type="dxa"/>
+          </w:tcPr>
+          <w:p>
+            <w:pPr>
+              <w:pStyle w:val="a3"/>
+              <w:ind w:firstLineChars="0" w:firstLine="0"/>
+            </w:pPr>
+            <w:r>
+              <w:rPr>
+                <w:rFonts w:hint="eastAsia"/>
+              </w:rPr>
+              <w:t>组织</w:t>
+            </w:r>
+            <w:r>
+              <w:t>：按用户</w:t>
+            </w:r>
+            <w:r>
+              <w:rPr>
+                <w:rFonts w:hint="eastAsia"/>
+              </w:rPr>
+              <w:t>ID</w:t>
+            </w:r>
+            <w:r>
+              <w:rPr>
+                <w:rFonts w:hint="eastAsia"/>
+              </w:rPr>
+              <w:t>的</w:t>
+            </w:r>
+            <w:r>
+              <w:t>顺序从小到大排列</w:t>
+            </w:r>
+          </w:p>
+        </w:tc>
+      </w:tr>
+      <w:tr>
+        <w:trPr>
+          <w:trHeight w:val="492"/>
+        </w:trPr>
+        <w:tc>
+          <w:tcPr>
+            <w:tcW w:w="8986" w:type="dxa"/>
+          </w:tcPr>
+          <w:p>
+            <w:pPr>
+              <w:pStyle w:val="a3"/>
+              <w:ind w:firstLineChars="0" w:firstLine="0"/>
+            </w:pPr>
+            <w:r>
+              <w:rPr>
+                <w:rFonts w:hint="eastAsia"/>
+              </w:rPr>
               <w:t>备注</w:t>
             </w:r>
             <w:r>
@@ -1071,9 +1049,6 @@
             <w:pPr>
               <w:pStyle w:val="a3"/>
               <w:ind w:firstLineChars="0" w:firstLine="0"/>
-              <w:rPr>
-                <w:rFonts w:hint="eastAsia"/>
-              </w:rPr>
             </w:pPr>
             <w:r>
               <w:rPr>
@@ -1188,9 +1163,6 @@
             <w:pPr>
               <w:pStyle w:val="a3"/>
               <w:ind w:firstLineChars="0" w:firstLine="0"/>
-              <w:rPr>
-                <w:rFonts w:hint="eastAsia"/>
-              </w:rPr>
             </w:pPr>
             <w:r>
               <w:rPr>
@@ -1222,9 +1194,6 @@
             <w:pPr>
               <w:pStyle w:val="a3"/>
               <w:ind w:firstLineChars="0" w:firstLine="0"/>
-              <w:rPr>
-                <w:rFonts w:hint="eastAsia"/>
-              </w:rPr>
             </w:pPr>
             <w:r>
               <w:rPr>
@@ -1439,9 +1408,6 @@
             <w:pPr>
               <w:pStyle w:val="a3"/>
               <w:ind w:firstLineChars="0" w:firstLine="0"/>
-              <w:rPr>
-                <w:rFonts w:hint="eastAsia"/>
-              </w:rPr>
             </w:pPr>
             <w:r>
               <w:rPr>
@@ -1493,9 +1459,6 @@
       <w:pPr>
         <w:pStyle w:val="a3"/>
         <w:ind w:left="360" w:firstLineChars="0" w:firstLine="0"/>
-        <w:rPr>
-          <w:rFonts w:hint="eastAsia"/>
-        </w:rPr>
       </w:pPr>
     </w:p>
     <w:tbl>
@@ -1520,9 +1483,6 @@
             <w:pPr>
               <w:pStyle w:val="a3"/>
               <w:ind w:firstLineChars="0" w:firstLine="0"/>
-              <w:rPr>
-                <w:rFonts w:hint="eastAsia"/>
-              </w:rPr>
             </w:pPr>
             <w:r>
               <w:rPr>
@@ -1575,9 +1535,6 @@
             <w:pPr>
               <w:pStyle w:val="a3"/>
               <w:ind w:firstLineChars="0" w:firstLine="0"/>
-              <w:rPr>
-                <w:rFonts w:hint="eastAsia"/>
-              </w:rPr>
             </w:pPr>
             <w:r>
               <w:rPr>
@@ -1615,9 +1572,6 @@
             <w:pPr>
               <w:pStyle w:val="a3"/>
               <w:ind w:firstLineChars="0" w:firstLine="0"/>
-              <w:rPr>
-                <w:rFonts w:hint="eastAsia"/>
-              </w:rPr>
             </w:pPr>
             <w:r>
               <w:rPr>
@@ -1757,9 +1711,6 @@
             <w:pPr>
               <w:pStyle w:val="a3"/>
               <w:ind w:firstLineChars="0" w:firstLine="0"/>
-              <w:rPr>
-                <w:rFonts w:hint="eastAsia"/>
-              </w:rPr>
             </w:pPr>
             <w:r>
               <w:rPr>
@@ -1809,14 +1760,12 @@
             <w:pPr>
               <w:pStyle w:val="a3"/>
               <w:ind w:firstLineChars="0" w:firstLine="0"/>
-              <w:rPr>
-                <w:rFonts w:hint="eastAsia"/>
-              </w:rPr>
             </w:pPr>
             <w:r>
               <w:rPr>
                 <w:rFonts w:hint="eastAsia"/>
               </w:rPr>
+              <w:lastRenderedPageBreak/>
               <w:t>投递状态</w:t>
             </w:r>
             <w:r>
@@ -1856,7 +1805,6 @@
               <w:rPr>
                 <w:rFonts w:hint="eastAsia"/>
               </w:rPr>
-              <w:lastRenderedPageBreak/>
               <w:t>编号自动生成</w:t>
             </w:r>
           </w:p>
@@ -1864,9 +1812,6 @@
             <w:pPr>
               <w:pStyle w:val="a3"/>
               <w:ind w:firstLineChars="0" w:firstLine="0"/>
-              <w:rPr>
-                <w:rFonts w:hint="eastAsia"/>
-              </w:rPr>
             </w:pPr>
             <w:r>
               <w:rPr>
@@ -1942,9 +1887,6 @@
             <w:pPr>
               <w:pStyle w:val="a3"/>
               <w:ind w:firstLineChars="0" w:firstLine="0"/>
-              <w:rPr>
-                <w:rFonts w:hint="eastAsia"/>
-              </w:rPr>
             </w:pPr>
             <w:r>
               <w:rPr>
@@ -1969,215 +1911,6 @@
                 <w:rFonts w:hint="eastAsia"/>
               </w:rPr>
               <w:t>信件</w:t>
-            </w:r>
-          </w:p>
-        </w:tc>
-      </w:tr>
-      <w:tr>
-        <w:tc>
-          <w:tcPr>
-            <w:tcW w:w="8522" w:type="dxa"/>
-          </w:tcPr>
-          <w:p>
-            <w:pPr>
-              <w:pStyle w:val="a3"/>
-              <w:ind w:firstLineChars="0" w:firstLine="0"/>
-              <w:rPr>
-                <w:rFonts w:hint="eastAsia"/>
-              </w:rPr>
-            </w:pPr>
-            <w:r>
-              <w:rPr>
-                <w:rFonts w:hint="eastAsia"/>
-              </w:rPr>
-              <w:t>别名</w:t>
-            </w:r>
-            <w:r>
-              <w:t>：信件内容</w:t>
-            </w:r>
-          </w:p>
-        </w:tc>
-      </w:tr>
-      <w:tr>
-        <w:tc>
-          <w:tcPr>
-            <w:tcW w:w="8522" w:type="dxa"/>
-          </w:tcPr>
-          <w:p>
-            <w:pPr>
-              <w:pStyle w:val="a3"/>
-              <w:ind w:firstLineChars="0" w:firstLine="0"/>
-              <w:rPr>
-                <w:rFonts w:hint="eastAsia"/>
-              </w:rPr>
-            </w:pPr>
-            <w:r>
-              <w:rPr>
-                <w:rFonts w:hint="eastAsia"/>
-              </w:rPr>
-              <w:t>组成</w:t>
-            </w:r>
-            <w:r>
-              <w:t>：</w:t>
-            </w:r>
-            <w:r>
-              <w:rPr>
-                <w:rFonts w:hint="eastAsia"/>
-              </w:rPr>
-              <w:t>信件编号</w:t>
-            </w:r>
-            <w:r>
-              <w:rPr>
-                <w:rFonts w:hint="eastAsia"/>
-              </w:rPr>
-              <w:t xml:space="preserve"> </w:t>
-            </w:r>
-            <w:r>
-              <w:t xml:space="preserve">+ </w:t>
-            </w:r>
-            <w:r>
-              <w:rPr>
-                <w:rFonts w:hint="eastAsia"/>
-              </w:rPr>
-              <w:t>主题</w:t>
-            </w:r>
-            <w:r>
-              <w:t xml:space="preserve"> + </w:t>
-            </w:r>
-            <w:r>
-              <w:t>发件人</w:t>
-            </w:r>
-            <w:r>
-              <w:rPr>
-                <w:rFonts w:hint="eastAsia"/>
-              </w:rPr>
-              <w:t xml:space="preserve"> </w:t>
-            </w:r>
-            <w:r>
-              <w:t xml:space="preserve">+ </w:t>
-            </w:r>
-            <w:r>
-              <w:rPr>
-                <w:rFonts w:hint="eastAsia"/>
-              </w:rPr>
-              <w:t>[</w:t>
-            </w:r>
-            <w:r>
-              <w:rPr>
-                <w:rFonts w:hint="eastAsia"/>
-              </w:rPr>
-              <w:t>发件地址</w:t>
-            </w:r>
-            <w:r>
-              <w:rPr>
-                <w:rFonts w:hint="eastAsia"/>
-              </w:rPr>
-              <w:t>]</w:t>
-            </w:r>
-            <w:r>
-              <w:t xml:space="preserve"> + </w:t>
-            </w:r>
-            <w:r>
-              <w:rPr>
-                <w:rFonts w:hint="eastAsia"/>
-              </w:rPr>
-              <w:t>发件时间</w:t>
-            </w:r>
-            <w:r>
-              <w:rPr>
-                <w:rFonts w:hint="eastAsia"/>
-              </w:rPr>
-              <w:t xml:space="preserve"> </w:t>
-            </w:r>
-            <w:r>
-              <w:t xml:space="preserve">+ </w:t>
-            </w:r>
-            <w:r>
-              <w:rPr>
-                <w:rFonts w:hint="eastAsia"/>
-              </w:rPr>
-              <w:t>收件人</w:t>
-            </w:r>
-            <w:r>
-              <w:rPr>
-                <w:rFonts w:hint="eastAsia"/>
-              </w:rPr>
-              <w:t xml:space="preserve"> </w:t>
-            </w:r>
-            <w:r>
-              <w:t xml:space="preserve">+ </w:t>
-            </w:r>
-            <w:r>
-              <w:rPr>
-                <w:rFonts w:hint="eastAsia"/>
-              </w:rPr>
-              <w:t>收件地址</w:t>
-            </w:r>
-            <w:r>
-              <w:rPr>
-                <w:rFonts w:hint="eastAsia"/>
-              </w:rPr>
-              <w:t xml:space="preserve"> </w:t>
-            </w:r>
-            <w:r>
-              <w:t xml:space="preserve">+ </w:t>
-            </w:r>
-            <w:r>
-              <w:rPr>
-                <w:rFonts w:hint="eastAsia"/>
-              </w:rPr>
-              <w:t>信件内容</w:t>
-            </w:r>
-            <w:r>
-              <w:rPr>
-                <w:rFonts w:hint="eastAsia"/>
-              </w:rPr>
-              <w:t xml:space="preserve"> </w:t>
-            </w:r>
-            <w:r>
-              <w:t xml:space="preserve">+ </w:t>
-            </w:r>
-            <w:r>
-              <w:rPr>
-                <w:rFonts w:hint="eastAsia"/>
-              </w:rPr>
-              <w:t>付款</w:t>
-            </w:r>
-            <w:r>
-              <w:rPr>
-                <w:rFonts w:hint="eastAsia"/>
-              </w:rPr>
-              <w:t>金额</w:t>
-            </w:r>
-            <w:r>
-              <w:rPr>
-                <w:rFonts w:hint="eastAsia"/>
-              </w:rPr>
-              <w:t xml:space="preserve"> </w:t>
-            </w:r>
-            <w:r>
-              <w:t xml:space="preserve">+ </w:t>
-            </w:r>
-            <w:r>
-              <w:rPr>
-                <w:rFonts w:hint="eastAsia"/>
-              </w:rPr>
-              <w:t>付款方式</w:t>
-            </w:r>
-            <w:r>
-              <w:rPr>
-                <w:rFonts w:hint="eastAsia"/>
-              </w:rPr>
-              <w:t xml:space="preserve"> </w:t>
-            </w:r>
-            <w:r>
-              <w:t xml:space="preserve">+ </w:t>
-            </w:r>
-            <w:r>
-              <w:rPr>
-                <w:rFonts w:hint="eastAsia"/>
-              </w:rPr>
-              <w:t>投递状态</w:t>
             </w:r>
           </w:p>
         </w:tc>
@@ -2196,6 +1929,203 @@
               <w:rPr>
                 <w:rFonts w:hint="eastAsia"/>
               </w:rPr>
+              <w:t>别名</w:t>
+            </w:r>
+            <w:r>
+              <w:t>：信件内容</w:t>
+            </w:r>
+          </w:p>
+        </w:tc>
+      </w:tr>
+      <w:tr>
+        <w:tc>
+          <w:tcPr>
+            <w:tcW w:w="8522" w:type="dxa"/>
+          </w:tcPr>
+          <w:p>
+            <w:pPr>
+              <w:pStyle w:val="a3"/>
+              <w:ind w:firstLineChars="0" w:firstLine="0"/>
+            </w:pPr>
+            <w:r>
+              <w:rPr>
+                <w:rFonts w:hint="eastAsia"/>
+              </w:rPr>
+              <w:t>组成</w:t>
+            </w:r>
+            <w:r>
+              <w:t>：</w:t>
+            </w:r>
+            <w:r>
+              <w:rPr>
+                <w:rFonts w:hint="eastAsia"/>
+              </w:rPr>
+              <w:t>信件编号</w:t>
+            </w:r>
+            <w:r>
+              <w:rPr>
+                <w:rFonts w:hint="eastAsia"/>
+              </w:rPr>
+              <w:t xml:space="preserve"> </w:t>
+            </w:r>
+            <w:r>
+              <w:t xml:space="preserve">+ </w:t>
+            </w:r>
+            <w:r>
+              <w:rPr>
+                <w:rFonts w:hint="eastAsia"/>
+              </w:rPr>
+              <w:t>主题</w:t>
+            </w:r>
+            <w:r>
+              <w:t xml:space="preserve"> + </w:t>
+            </w:r>
+            <w:r>
+              <w:t>发件人</w:t>
+            </w:r>
+            <w:r>
+              <w:rPr>
+                <w:rFonts w:hint="eastAsia"/>
+              </w:rPr>
+              <w:t xml:space="preserve"> </w:t>
+            </w:r>
+            <w:r>
+              <w:t xml:space="preserve">+ </w:t>
+            </w:r>
+            <w:r>
+              <w:rPr>
+                <w:rFonts w:hint="eastAsia"/>
+              </w:rPr>
+              <w:t>[</w:t>
+            </w:r>
+            <w:r>
+              <w:rPr>
+                <w:rFonts w:hint="eastAsia"/>
+              </w:rPr>
+              <w:t>发件地址</w:t>
+            </w:r>
+            <w:r>
+              <w:rPr>
+                <w:rFonts w:hint="eastAsia"/>
+              </w:rPr>
+              <w:t>]</w:t>
+            </w:r>
+            <w:r>
+              <w:t xml:space="preserve"> + </w:t>
+            </w:r>
+            <w:r>
+              <w:rPr>
+                <w:rFonts w:hint="eastAsia"/>
+              </w:rPr>
+              <w:t>发件时间</w:t>
+            </w:r>
+            <w:r>
+              <w:rPr>
+                <w:rFonts w:hint="eastAsia"/>
+              </w:rPr>
+              <w:t xml:space="preserve"> </w:t>
+            </w:r>
+            <w:r>
+              <w:t xml:space="preserve">+ </w:t>
+            </w:r>
+            <w:r>
+              <w:rPr>
+                <w:rFonts w:hint="eastAsia"/>
+              </w:rPr>
+              <w:t>收件人</w:t>
+            </w:r>
+            <w:r>
+              <w:rPr>
+                <w:rFonts w:hint="eastAsia"/>
+              </w:rPr>
+              <w:t xml:space="preserve"> </w:t>
+            </w:r>
+            <w:r>
+              <w:t xml:space="preserve">+ </w:t>
+            </w:r>
+            <w:r>
+              <w:rPr>
+                <w:rFonts w:hint="eastAsia"/>
+              </w:rPr>
+              <w:t>收件地址</w:t>
+            </w:r>
+            <w:r>
+              <w:rPr>
+                <w:rFonts w:hint="eastAsia"/>
+              </w:rPr>
+              <w:t xml:space="preserve"> </w:t>
+            </w:r>
+            <w:r>
+              <w:t xml:space="preserve">+ </w:t>
+            </w:r>
+            <w:r>
+              <w:rPr>
+                <w:rFonts w:hint="eastAsia"/>
+              </w:rPr>
+              <w:t>信件内容</w:t>
+            </w:r>
+            <w:r>
+              <w:rPr>
+                <w:rFonts w:hint="eastAsia"/>
+              </w:rPr>
+              <w:t xml:space="preserve"> </w:t>
+            </w:r>
+            <w:r>
+              <w:t xml:space="preserve">+ </w:t>
+            </w:r>
+            <w:r>
+              <w:rPr>
+                <w:rFonts w:hint="eastAsia"/>
+              </w:rPr>
+              <w:t>付款金额</w:t>
+            </w:r>
+            <w:r>
+              <w:rPr>
+                <w:rFonts w:hint="eastAsia"/>
+              </w:rPr>
+              <w:t xml:space="preserve"> </w:t>
+            </w:r>
+            <w:r>
+              <w:t xml:space="preserve">+ </w:t>
+            </w:r>
+            <w:r>
+              <w:rPr>
+                <w:rFonts w:hint="eastAsia"/>
+              </w:rPr>
+              <w:t>付款方式</w:t>
+            </w:r>
+            <w:r>
+              <w:rPr>
+                <w:rFonts w:hint="eastAsia"/>
+              </w:rPr>
+              <w:t xml:space="preserve"> </w:t>
+            </w:r>
+            <w:r>
+              <w:t xml:space="preserve">+ </w:t>
+            </w:r>
+            <w:r>
+              <w:rPr>
+                <w:rFonts w:hint="eastAsia"/>
+              </w:rPr>
+              <w:t>投递状态</w:t>
+            </w:r>
+          </w:p>
+        </w:tc>
+      </w:tr>
+      <w:tr>
+        <w:tc>
+          <w:tcPr>
+            <w:tcW w:w="8522" w:type="dxa"/>
+          </w:tcPr>
+          <w:p>
+            <w:pPr>
+              <w:pStyle w:val="a3"/>
+              <w:ind w:firstLineChars="0" w:firstLine="0"/>
+            </w:pPr>
+            <w:r>
+              <w:rPr>
+                <w:rFonts w:hint="eastAsia"/>
+              </w:rPr>
               <w:t>备注</w:t>
             </w:r>
             <w:r>
@@ -2362,9 +2292,6 @@
             <w:pPr>
               <w:pStyle w:val="a3"/>
               <w:ind w:firstLineChars="0" w:firstLine="0"/>
-              <w:rPr>
-                <w:rFonts w:hint="eastAsia"/>
-              </w:rPr>
             </w:pPr>
             <w:r>
               <w:rPr>
@@ -2420,6 +2347,2391 @@
           <w:rFonts w:hint="eastAsia"/>
         </w:rPr>
       </w:pPr>
+    </w:p>
+    <w:p>
+      <w:pPr>
+        <w:pStyle w:val="a3"/>
+        <w:numPr>
+          <w:ilvl w:val="0"/>
+          <w:numId w:val="1"/>
+        </w:numPr>
+        <w:ind w:firstLineChars="0"/>
+      </w:pPr>
+      <w:r>
+        <w:rPr>
+          <w:rFonts w:hint="eastAsia"/>
+        </w:rPr>
+        <w:t>加工描述</w:t>
+      </w:r>
+    </w:p>
+    <w:p>
+      <w:pPr>
+        <w:pStyle w:val="a3"/>
+        <w:ind w:left="360" w:firstLineChars="0" w:firstLine="0"/>
+      </w:pPr>
+      <w:r>
+        <w:rPr>
+          <w:noProof/>
+        </w:rPr>
+        <mc:AlternateContent>
+          <mc:Choice Requires="wps">
+            <w:drawing>
+              <wp:anchor distT="45720" distB="45720" distL="114300" distR="114300" simplePos="0" relativeHeight="251659264" behindDoc="0" locked="0" layoutInCell="1" allowOverlap="1" wp14:anchorId="77017EE5" wp14:editId="0F6E0770">
+                <wp:simplePos x="0" y="0"/>
+                <wp:positionH relativeFrom="column">
+                  <wp:posOffset>478790</wp:posOffset>
+                </wp:positionH>
+                <wp:positionV relativeFrom="paragraph">
+                  <wp:posOffset>137160</wp:posOffset>
+                </wp:positionV>
+                <wp:extent cx="3092450" cy="269875"/>
+                <wp:effectExtent l="0" t="0" r="0" b="0"/>
+                <wp:wrapSquare wrapText="bothSides"/>
+                <wp:docPr id="217" name="文本框 2"/>
+                <wp:cNvGraphicFramePr>
+                  <a:graphicFrameLocks xmlns:a="http://schemas.openxmlformats.org/drawingml/2006/main"/>
+                </wp:cNvGraphicFramePr>
+                <a:graphic xmlns:a="http://schemas.openxmlformats.org/drawingml/2006/main">
+                  <a:graphicData uri="http://schemas.microsoft.com/office/word/2010/wordprocessingShape">
+                    <wps:wsp>
+                      <wps:cNvSpPr txBox="1">
+                        <a:spLocks noChangeArrowheads="1"/>
+                      </wps:cNvSpPr>
+                      <wps:spPr bwMode="auto">
+                        <a:xfrm>
+                          <a:off x="0" y="0"/>
+                          <a:ext cx="3092450" cy="269875"/>
+                        </a:xfrm>
+                        <a:prstGeom prst="rect">
+                          <a:avLst/>
+                        </a:prstGeom>
+                        <a:solidFill>
+                          <a:srgbClr val="FFFFFF"/>
+                        </a:solidFill>
+                        <a:ln w="9525">
+                          <a:noFill/>
+                          <a:miter lim="800000"/>
+                          <a:headEnd/>
+                          <a:tailEnd/>
+                        </a:ln>
+                      </wps:spPr>
+                      <wps:txbx>
+                        <w:txbxContent>
+                          <w:p>
+                            <w:r>
+                              <w:rPr>
+                                <w:rFonts w:hint="eastAsia"/>
+                              </w:rPr>
+                              <w:t>判断输入的电邮</w:t>
+                            </w:r>
+                            <w:r>
+                              <w:rPr>
+                                <w:rFonts w:hint="eastAsia"/>
+                              </w:rPr>
+                              <w:t>/</w:t>
+                            </w:r>
+                            <w:r>
+                              <w:rPr>
+                                <w:rFonts w:hint="eastAsia"/>
+                              </w:rPr>
+                              <w:t>实体信件</w:t>
+                            </w:r>
+                            <w:r>
+                              <w:t>信息</w:t>
+                            </w:r>
+                            <w:r>
+                              <w:rPr>
+                                <w:rFonts w:hint="eastAsia"/>
+                              </w:rPr>
+                              <w:t>是否是有效信息</w:t>
+                            </w:r>
+                          </w:p>
+                        </w:txbxContent>
+                      </wps:txbx>
+                      <wps:bodyPr rot="0" vert="horz" wrap="square" lIns="91440" tIns="45720" rIns="91440" bIns="45720" anchor="t" anchorCtr="0">
+                        <a:noAutofit/>
+                      </wps:bodyPr>
+                    </wps:wsp>
+                  </a:graphicData>
+                </a:graphic>
+                <wp14:sizeRelH relativeFrom="margin">
+                  <wp14:pctWidth>0</wp14:pctWidth>
+                </wp14:sizeRelH>
+                <wp14:sizeRelV relativeFrom="margin">
+                  <wp14:pctHeight>0</wp14:pctHeight>
+                </wp14:sizeRelV>
+              </wp:anchor>
+            </w:drawing>
+          </mc:Choice>
+          <mc:Fallback>
+            <w:pict>
+              <v:shapetype id="_x0000_t202" coordsize="21600,21600" o:spt="202" path="m,l,21600r21600,l21600,xe">
+                <v:stroke joinstyle="miter"/>
+                <v:path gradientshapeok="t" o:connecttype="rect"/>
+              </v:shapetype>
+              <v:shape id="文本框 2" o:spid="_x0000_s1026" type="#_x0000_t202" style="position:absolute;left:0;text-align:left;margin-left:37.7pt;margin-top:10.8pt;width:243.5pt;height:21.25pt;z-index:251659264;visibility:visible;mso-wrap-style:square;mso-width-percent:0;mso-height-percent:0;mso-wrap-distance-left:9pt;mso-wrap-distance-top:3.6pt;mso-wrap-distance-right:9pt;mso-wrap-distance-bottom:3.6pt;mso-position-horizontal:absolute;mso-position-horizontal-relative:text;mso-position-vertical:absolute;mso-position-vertical-relative:text;mso-width-percent:0;mso-height-percent:0;mso-width-relative:margin;mso-height-relative:margin;v-text-anchor:top" o:gfxdata="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" stroked="f">
+                <v:textbox>
+                  <w:txbxContent>
+                    <w:p>
+                      <w:r>
+                        <w:rPr>
+                          <w:rFonts w:hint="eastAsia"/>
+                        </w:rPr>
+                        <w:t>判断输入的电邮</w:t>
+                      </w:r>
+                      <w:r>
+                        <w:rPr>
+                          <w:rFonts w:hint="eastAsia"/>
+                        </w:rPr>
+                        <w:t>/</w:t>
+                      </w:r>
+                      <w:r>
+                        <w:rPr>
+                          <w:rFonts w:hint="eastAsia"/>
+                        </w:rPr>
+                        <w:t>实体信件</w:t>
+                      </w:r>
+                      <w:r>
+                        <w:t>信息</w:t>
+                      </w:r>
+                      <w:r>
+                        <w:rPr>
+                          <w:rFonts w:hint="eastAsia"/>
+                        </w:rPr>
+                        <w:t>是否是有效信息</w:t>
+                      </w:r>
+                    </w:p>
+                  </w:txbxContent>
+                </v:textbox>
+                <w10:wrap type="square"/>
+              </v:shape>
+            </w:pict>
+          </mc:Fallback>
+        </mc:AlternateContent>
+      </w:r>
+      <w:r>
+        <w:rPr>
+          <w:noProof/>
+        </w:rPr>
+        <mc:AlternateContent>
+          <mc:Choice Requires="wps">
+            <w:drawing>
+              <wp:anchor distT="0" distB="0" distL="114300" distR="114300" simplePos="0" relativeHeight="251660288" behindDoc="0" locked="0" layoutInCell="1" allowOverlap="1" wp14:anchorId="0B200AEA" wp14:editId="674F6176">
+                <wp:simplePos x="0" y="0"/>
+                <wp:positionH relativeFrom="column">
+                  <wp:posOffset>590384</wp:posOffset>
+                </wp:positionH>
+                <wp:positionV relativeFrom="paragraph">
+                  <wp:posOffset>433125</wp:posOffset>
+                </wp:positionV>
+                <wp:extent cx="4404995" cy="1478943"/>
+                <wp:effectExtent l="0" t="0" r="14605" b="26035"/>
+                <wp:wrapNone/>
+                <wp:docPr id="5" name="文本框 5"/>
+                <wp:cNvGraphicFramePr/>
+                <a:graphic xmlns:a="http://schemas.openxmlformats.org/drawingml/2006/main">
+                  <a:graphicData uri="http://schemas.microsoft.com/office/word/2010/wordprocessingShape">
+                    <wps:wsp>
+                      <wps:cNvSpPr txBox="1"/>
+                      <wps:spPr>
+                        <a:xfrm>
+                          <a:off x="0" y="0"/>
+                          <a:ext cx="4404995" cy="1478943"/>
+                        </a:xfrm>
+                        <a:prstGeom prst="rect">
+                          <a:avLst/>
+                        </a:prstGeom>
+                        <a:solidFill>
+                          <a:schemeClr val="lt1"/>
+                        </a:solidFill>
+                        <a:ln w="6350">
+                          <a:solidFill>
+                            <a:prstClr val="black"/>
+                          </a:solidFill>
+                        </a:ln>
+                        <a:effectLst/>
+                      </wps:spPr>
+                      <wps:style>
+                        <a:lnRef idx="0">
+                          <a:schemeClr val="accent1"/>
+                        </a:lnRef>
+                        <a:fillRef idx="0">
+                          <a:schemeClr val="accent1"/>
+                        </a:fillRef>
+                        <a:effectRef idx="0">
+                          <a:schemeClr val="accent1"/>
+                        </a:effectRef>
+                        <a:fontRef idx="minor">
+                          <a:schemeClr val="dk1"/>
+                        </a:fontRef>
+                      </wps:style>
+                      <wps:txbx>
+                        <w:txbxContent>
+                          <w:p>
+                            <w:r>
+                              <w:rPr>
+                                <w:rFonts w:hint="eastAsia"/>
+                              </w:rPr>
+                              <w:t>如果</w:t>
+                            </w:r>
+                            <w:r>
+                              <w:rPr>
+                                <w:rFonts w:hint="eastAsia"/>
+                              </w:rPr>
+                              <w:t xml:space="preserve"> </w:t>
+                            </w:r>
+                            <w:r>
+                              <w:rPr>
+                                <w:rFonts w:hint="eastAsia"/>
+                              </w:rPr>
+                              <w:t>信件</w:t>
+                            </w:r>
+                            <w:r>
+                              <w:t>类型</w:t>
+                            </w:r>
+                            <w:r>
+                              <w:t>+</w:t>
+                            </w:r>
+                            <w:r>
+                              <w:rPr>
+                                <w:rFonts w:hint="eastAsia"/>
+                              </w:rPr>
+                              <w:t>有发件方</w:t>
+                            </w:r>
+                            <w:r>
+                              <w:t>+</w:t>
+                            </w:r>
+                            <w:r>
+                              <w:t>收件方</w:t>
+                            </w:r>
+                            <w:r>
+                              <w:rPr>
+                                <w:rFonts w:hint="eastAsia"/>
+                              </w:rPr>
+                              <w:t>称呼</w:t>
+                            </w:r>
+                            <w:r>
+                              <w:t>+</w:t>
+                            </w:r>
+                            <w:r>
+                              <w:t>收件人地址</w:t>
+                            </w:r>
+                            <w:r>
+                              <w:t>+</w:t>
+                            </w:r>
+                            <w:r>
+                              <w:t>发送时间</w:t>
+                            </w:r>
+                            <w:r>
+                              <w:t>+</w:t>
+                            </w:r>
+                            <w:r>
+                              <w:t>信件内容</w:t>
+                            </w:r>
+                          </w:p>
+                          <w:p/>
+                          <w:p/>
+                          <w:p/>
+                          <w:p>
+                            <w:r>
+                              <w:rPr>
+                                <w:rFonts w:hint="eastAsia"/>
+                              </w:rPr>
+                              <w:t>否则</w:t>
+                            </w:r>
+                          </w:p>
+                        </w:txbxContent>
+                      </wps:txbx>
+                      <wps:bodyPr rot="0" spcFirstLastPara="0" vertOverflow="overflow" horzOverflow="overflow" vert="horz" wrap="square" lIns="91440" tIns="45720" rIns="91440" bIns="45720" numCol="1" spcCol="0" rtlCol="0" fromWordArt="0" anchor="t" anchorCtr="0" forceAA="0" compatLnSpc="1">
+                        <a:prstTxWarp prst="textNoShape">
+                          <a:avLst/>
+                        </a:prstTxWarp>
+                        <a:noAutofit/>
+                      </wps:bodyPr>
+                    </wps:wsp>
+                  </a:graphicData>
+                </a:graphic>
+                <wp14:sizeRelH relativeFrom="margin">
+                  <wp14:pctWidth>0</wp14:pctWidth>
+                </wp14:sizeRelH>
+                <wp14:sizeRelV relativeFrom="margin">
+                  <wp14:pctHeight>0</wp14:pctHeight>
+                </wp14:sizeRelV>
+              </wp:anchor>
+            </w:drawing>
+          </mc:Choice>
+          <mc:Fallback>
+            <w:pict>
+              <v:shape id="文本框 5" o:spid="_x0000_s1027" type="#_x0000_t202" style="position:absolute;left:0;text-align:left;margin-left:46.5pt;margin-top:34.1pt;width:346.85pt;height:116.45pt;z-index:251660288;visibility:visible;mso-wrap-style:square;mso-width-percent:0;mso-height-percent:0;mso-wrap-distance-left:9pt;mso-wrap-distance-top:0;mso-wrap-distance-right:9pt;mso-wrap-distance-bottom:0;mso-position-horizontal:absolute;mso-position-horizontal-relative:text;mso-position-vertical:absolute;mso-position-vertical-relative:text;mso-width-percent:0;mso-height-percent:0;mso-width-relative:margin;mso-height-relative:margin;v-text-anchor:top" o:gfxdata="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" fillcolor="white [3201]" strokeweight=".5pt">
+                <v:textbox>
+                  <w:txbxContent>
+                    <w:p>
+                      <w:r>
+                        <w:rPr>
+                          <w:rFonts w:hint="eastAsia"/>
+                        </w:rPr>
+                        <w:t>如果</w:t>
+                      </w:r>
+                      <w:r>
+                        <w:rPr>
+                          <w:rFonts w:hint="eastAsia"/>
+                        </w:rPr>
+                        <w:t xml:space="preserve"> </w:t>
+                      </w:r>
+                      <w:r>
+                        <w:rPr>
+                          <w:rFonts w:hint="eastAsia"/>
+                        </w:rPr>
+                        <w:t>信件</w:t>
+                      </w:r>
+                      <w:r>
+                        <w:t>类型</w:t>
+                      </w:r>
+                      <w:r>
+                        <w:t>+</w:t>
+                      </w:r>
+                      <w:r>
+                        <w:rPr>
+                          <w:rFonts w:hint="eastAsia"/>
+                        </w:rPr>
+                        <w:t>有发件方</w:t>
+                      </w:r>
+                      <w:r>
+                        <w:t>+</w:t>
+                      </w:r>
+                      <w:r>
+                        <w:t>收件方</w:t>
+                      </w:r>
+                      <w:r>
+                        <w:rPr>
+                          <w:rFonts w:hint="eastAsia"/>
+                        </w:rPr>
+                        <w:t>称呼</w:t>
+                      </w:r>
+                      <w:r>
+                        <w:t>+</w:t>
+                      </w:r>
+                      <w:r>
+                        <w:t>收件人地址</w:t>
+                      </w:r>
+                      <w:r>
+                        <w:t>+</w:t>
+                      </w:r>
+                      <w:r>
+                        <w:t>发送时间</w:t>
+                      </w:r>
+                      <w:r>
+                        <w:t>+</w:t>
+                      </w:r>
+                      <w:r>
+                        <w:t>信件内容</w:t>
+                      </w:r>
+                    </w:p>
+                    <w:p/>
+                    <w:p/>
+                    <w:p/>
+                    <w:p>
+                      <w:r>
+                        <w:rPr>
+                          <w:rFonts w:hint="eastAsia"/>
+                        </w:rPr>
+                        <w:t>否则</w:t>
+                      </w:r>
+                    </w:p>
+                  </w:txbxContent>
+                </v:textbox>
+              </v:shape>
+            </w:pict>
+          </mc:Fallback>
+        </mc:AlternateContent>
+      </w:r>
+      <w:r>
+        <w:rPr>
+          <w:noProof/>
+        </w:rPr>
+        <mc:AlternateContent>
+          <mc:Choice Requires="wps">
+            <w:drawing>
+              <wp:anchor distT="0" distB="0" distL="114300" distR="114300" simplePos="0" relativeHeight="251662336" behindDoc="0" locked="0" layoutInCell="1" allowOverlap="1" wp14:anchorId="6B5ADD62" wp14:editId="17EBD990">
+                <wp:simplePos x="0" y="0"/>
+                <wp:positionH relativeFrom="column">
+                  <wp:posOffset>1067380</wp:posOffset>
+                </wp:positionH>
+                <wp:positionV relativeFrom="paragraph">
+                  <wp:posOffset>1497993</wp:posOffset>
+                </wp:positionV>
+                <wp:extent cx="771276" cy="270345"/>
+                <wp:effectExtent l="0" t="0" r="10160" b="15875"/>
+                <wp:wrapNone/>
+                <wp:docPr id="7" name="文本框 7"/>
+                <wp:cNvGraphicFramePr/>
+                <a:graphic xmlns:a="http://schemas.openxmlformats.org/drawingml/2006/main">
+                  <a:graphicData uri="http://schemas.microsoft.com/office/word/2010/wordprocessingShape">
+                    <wps:wsp>
+                      <wps:cNvSpPr txBox="1"/>
+                      <wps:spPr>
+                        <a:xfrm>
+                          <a:off x="0" y="0"/>
+                          <a:ext cx="771276" cy="270345"/>
+                        </a:xfrm>
+                        <a:prstGeom prst="rect">
+                          <a:avLst/>
+                        </a:prstGeom>
+                        <a:solidFill>
+                          <a:schemeClr val="lt1"/>
+                        </a:solidFill>
+                        <a:ln w="6350">
+                          <a:solidFill>
+                            <a:prstClr val="black"/>
+                          </a:solidFill>
+                        </a:ln>
+                        <a:effectLst/>
+                      </wps:spPr>
+                      <wps:style>
+                        <a:lnRef idx="0">
+                          <a:schemeClr val="accent1"/>
+                        </a:lnRef>
+                        <a:fillRef idx="0">
+                          <a:schemeClr val="accent1"/>
+                        </a:fillRef>
+                        <a:effectRef idx="0">
+                          <a:schemeClr val="accent1"/>
+                        </a:effectRef>
+                        <a:fontRef idx="minor">
+                          <a:schemeClr val="dk1"/>
+                        </a:fontRef>
+                      </wps:style>
+                      <wps:txbx>
+                        <w:txbxContent>
+                          <w:p>
+                            <w:r>
+                              <w:rPr>
+                                <w:rFonts w:hint="eastAsia"/>
+                              </w:rPr>
+                              <w:t>无效信件</w:t>
+                            </w:r>
+                          </w:p>
+                        </w:txbxContent>
+                      </wps:txbx>
+                      <wps:bodyPr rot="0" spcFirstLastPara="0" vertOverflow="overflow" horzOverflow="overflow" vert="horz" wrap="square" lIns="91440" tIns="45720" rIns="91440" bIns="45720" numCol="1" spcCol="0" rtlCol="0" fromWordArt="0" anchor="t" anchorCtr="0" forceAA="0" compatLnSpc="1">
+                        <a:prstTxWarp prst="textNoShape">
+                          <a:avLst/>
+                        </a:prstTxWarp>
+                        <a:noAutofit/>
+                      </wps:bodyPr>
+                    </wps:wsp>
+                  </a:graphicData>
+                </a:graphic>
+              </wp:anchor>
+            </w:drawing>
+          </mc:Choice>
+          <mc:Fallback>
+            <w:pict>
+              <v:shape id="文本框 7" o:spid="_x0000_s1028" type="#_x0000_t202" style="position:absolute;left:0;text-align:left;margin-left:84.05pt;margin-top:117.95pt;width:60.75pt;height:21.3pt;z-index:251662336;visibility:visible;mso-wrap-style:square;mso-wrap-distance-left:9pt;mso-wrap-distance-top:0;mso-wrap-distance-right:9pt;mso-wrap-distance-bottom:0;mso-position-horizontal:absolute;mso-position-horizontal-relative:text;mso-position-vertical:absolute;mso-position-vertical-relative:text;v-text-anchor:top" o:gfxdata="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" fillcolor="white [3201]" strokeweight=".5pt">
+                <v:textbox>
+                  <w:txbxContent>
+                    <w:p>
+                      <w:r>
+                        <w:rPr>
+                          <w:rFonts w:hint="eastAsia"/>
+                        </w:rPr>
+                        <w:t>无效信件</w:t>
+                      </w:r>
+                    </w:p>
+                  </w:txbxContent>
+                </v:textbox>
+              </v:shape>
+            </w:pict>
+          </mc:Fallback>
+        </mc:AlternateContent>
+      </w:r>
+      <w:r>
+        <w:rPr>
+          <w:noProof/>
+        </w:rPr>
+        <mc:AlternateContent>
+          <mc:Choice Requires="wps">
+            <w:drawing>
+              <wp:anchor distT="0" distB="0" distL="114300" distR="114300" simplePos="0" relativeHeight="251661312" behindDoc="0" locked="0" layoutInCell="1" allowOverlap="1" wp14:anchorId="4E061E70" wp14:editId="5BCA8035">
+                <wp:simplePos x="0" y="0"/>
+                <wp:positionH relativeFrom="column">
+                  <wp:posOffset>1059511</wp:posOffset>
+                </wp:positionH>
+                <wp:positionV relativeFrom="paragraph">
+                  <wp:posOffset>671664</wp:posOffset>
+                </wp:positionV>
+                <wp:extent cx="1089329" cy="556592"/>
+                <wp:effectExtent l="0" t="0" r="15875" b="15240"/>
+                <wp:wrapNone/>
+                <wp:docPr id="6" name="文本框 6"/>
+                <wp:cNvGraphicFramePr/>
+                <a:graphic xmlns:a="http://schemas.openxmlformats.org/drawingml/2006/main">
+                  <a:graphicData uri="http://schemas.microsoft.com/office/word/2010/wordprocessingShape">
+                    <wps:wsp>
+                      <wps:cNvSpPr txBox="1"/>
+                      <wps:spPr>
+                        <a:xfrm>
+                          <a:off x="0" y="0"/>
+                          <a:ext cx="1089329" cy="556592"/>
+                        </a:xfrm>
+                        <a:prstGeom prst="rect">
+                          <a:avLst/>
+                        </a:prstGeom>
+                        <a:solidFill>
+                          <a:schemeClr val="lt1"/>
+                        </a:solidFill>
+                        <a:ln w="6350">
+                          <a:solidFill>
+                            <a:prstClr val="black"/>
+                          </a:solidFill>
+                        </a:ln>
+                        <a:effectLst/>
+                      </wps:spPr>
+                      <wps:style>
+                        <a:lnRef idx="0">
+                          <a:schemeClr val="accent1"/>
+                        </a:lnRef>
+                        <a:fillRef idx="0">
+                          <a:schemeClr val="accent1"/>
+                        </a:fillRef>
+                        <a:effectRef idx="0">
+                          <a:schemeClr val="accent1"/>
+                        </a:effectRef>
+                        <a:fontRef idx="minor">
+                          <a:schemeClr val="dk1"/>
+                        </a:fontRef>
+                      </wps:style>
+                      <wps:txbx>
+                        <w:txbxContent>
+                          <w:p>
+                            <w:r>
+                              <w:rPr>
+                                <w:rFonts w:hint="eastAsia"/>
+                              </w:rPr>
+                              <w:t>计算金额</w:t>
+                            </w:r>
+                          </w:p>
+                          <w:p>
+                            <w:r>
+                              <w:rPr>
+                                <w:rFonts w:hint="eastAsia"/>
+                              </w:rPr>
+                              <w:t>返回应付金额</w:t>
+                            </w:r>
+                          </w:p>
+                        </w:txbxContent>
+                      </wps:txbx>
+                      <wps:bodyPr rot="0" spcFirstLastPara="0" vertOverflow="overflow" horzOverflow="overflow" vert="horz" wrap="square" lIns="91440" tIns="45720" rIns="91440" bIns="45720" numCol="1" spcCol="0" rtlCol="0" fromWordArt="0" anchor="t" anchorCtr="0" forceAA="0" compatLnSpc="1">
+                        <a:prstTxWarp prst="textNoShape">
+                          <a:avLst/>
+                        </a:prstTxWarp>
+                        <a:noAutofit/>
+                      </wps:bodyPr>
+                    </wps:wsp>
+                  </a:graphicData>
+                </a:graphic>
+                <wp14:sizeRelH relativeFrom="margin">
+                  <wp14:pctWidth>0</wp14:pctWidth>
+                </wp14:sizeRelH>
+                <wp14:sizeRelV relativeFrom="margin">
+                  <wp14:pctHeight>0</wp14:pctHeight>
+                </wp14:sizeRelV>
+              </wp:anchor>
+            </w:drawing>
+          </mc:Choice>
+          <mc:Fallback>
+            <w:pict>
+              <v:shape id="文本框 6" o:spid="_x0000_s1029" type="#_x0000_t202" style="position:absolute;left:0;text-align:left;margin-left:83.45pt;margin-top:52.9pt;width:85.75pt;height:43.85pt;z-index:251661312;visibility:visible;mso-wrap-style:square;mso-width-percent:0;mso-height-percent:0;mso-wrap-distance-left:9pt;mso-wrap-distance-top:0;mso-wrap-distance-right:9pt;mso-wrap-distance-bottom:0;mso-position-horizontal:absolute;mso-position-horizontal-relative:text;mso-position-vertical:absolute;mso-position-vertical-relative:text;mso-width-percent:0;mso-height-percent:0;mso-width-relative:margin;mso-height-relative:margin;v-text-anchor:top" o:gfxdata="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" fillcolor="white [3201]" strokeweight=".5pt">
+                <v:textbox>
+                  <w:txbxContent>
+                    <w:p>
+                      <w:r>
+                        <w:rPr>
+                          <w:rFonts w:hint="eastAsia"/>
+                        </w:rPr>
+                        <w:t>计算金额</w:t>
+                      </w:r>
+                    </w:p>
+                    <w:p>
+                      <w:r>
+                        <w:rPr>
+                          <w:rFonts w:hint="eastAsia"/>
+                        </w:rPr>
+                        <w:t>返回应付金额</w:t>
+                      </w:r>
+                    </w:p>
+                  </w:txbxContent>
+                </v:textbox>
+              </v:shape>
+            </w:pict>
+          </mc:Fallback>
+        </mc:AlternateContent>
+      </w:r>
+      <w:r>
+        <w:rPr>
+          <w:noProof/>
+        </w:rPr>
+        <mc:AlternateContent>
+          <mc:Choice Requires="wps">
+            <w:drawing>
+              <wp:inline distT="0" distB="0" distL="0" distR="0" wp14:anchorId="02A56313" wp14:editId="1DD68002">
+                <wp:extent cx="5080883" cy="2027582"/>
+                <wp:effectExtent l="0" t="0" r="24765" b="10795"/>
+                <wp:docPr id="4" name="矩形 4"/>
+                <wp:cNvGraphicFramePr/>
+                <a:graphic xmlns:a="http://schemas.openxmlformats.org/drawingml/2006/main">
+                  <a:graphicData uri="http://schemas.microsoft.com/office/word/2010/wordprocessingShape">
+                    <wps:wsp>
+                      <wps:cNvSpPr/>
+                      <wps:spPr>
+                        <a:xfrm>
+                          <a:off x="0" y="0"/>
+                          <a:ext cx="5080883" cy="2027582"/>
+                        </a:xfrm>
+                        <a:prstGeom prst="rect">
+                          <a:avLst/>
+                        </a:prstGeom>
+                        <a:noFill/>
+                        <a:ln w="3175">
+                          <a:solidFill>
+                            <a:schemeClr val="tx1"/>
+                          </a:solidFill>
+                        </a:ln>
+                      </wps:spPr>
+                      <wps:style>
+                        <a:lnRef idx="2">
+                          <a:schemeClr val="accent1">
+                            <a:shade val="50000"/>
+                          </a:schemeClr>
+                        </a:lnRef>
+                        <a:fillRef idx="1">
+                          <a:schemeClr val="accent1"/>
+                        </a:fillRef>
+                        <a:effectRef idx="0">
+                          <a:schemeClr val="accent1"/>
+                        </a:effectRef>
+                        <a:fontRef idx="minor">
+                          <a:schemeClr val="lt1"/>
+                        </a:fontRef>
+                      </wps:style>
+                      <wps:txbx>
+                        <w:txbxContent>
+                          <w:p>
+                            <w:pPr>
+                              <w:jc w:val="left"/>
+                            </w:pPr>
+                          </w:p>
+                        </w:txbxContent>
+                      </wps:txbx>
+                      <wps:bodyPr rot="0" spcFirstLastPara="0" vertOverflow="overflow" horzOverflow="overflow" vert="horz" wrap="square" lIns="91440" tIns="45720" rIns="91440" bIns="45720" numCol="1" spcCol="0" rtlCol="0" fromWordArt="0" anchor="ctr" anchorCtr="0" forceAA="0" compatLnSpc="1">
+                        <a:prstTxWarp prst="textNoShape">
+                          <a:avLst/>
+                        </a:prstTxWarp>
+                        <a:noAutofit/>
+                      </wps:bodyPr>
+                    </wps:wsp>
+                  </a:graphicData>
+                </a:graphic>
+              </wp:inline>
+            </w:drawing>
+          </mc:Choice>
+          <mc:Fallback>
+            <w:pict>
+              <v:rect id="矩形 4" o:spid="_x0000_s1030" style="width:400.05pt;height:159.65pt;visibility:visible;mso-wrap-style:square;mso-left-percent:-10001;mso-top-percent:-10001;mso-position-horizontal:absolute;mso-position-horizontal-relative:char;mso-position-vertical:absolute;mso-position-vertical-relative:line;mso-left-percent:-10001;mso-top-percent:-10001;v-text-anchor:middle" o:gfxdata="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" filled="f" strokecolor="black [3213]" strokeweight=".25pt">
+                <v:textbox>
+                  <w:txbxContent>
+                    <w:p>
+                      <w:pPr>
+                        <w:jc w:val="left"/>
+                      </w:pPr>
+                    </w:p>
+                  </w:txbxContent>
+                </v:textbox>
+                <w10:anchorlock/>
+              </v:rect>
+            </w:pict>
+          </mc:Fallback>
+        </mc:AlternateContent>
+      </w:r>
+    </w:p>
+    <w:p>
+      <w:pPr>
+        <w:pStyle w:val="a3"/>
+        <w:ind w:left="360" w:firstLineChars="0" w:firstLine="0"/>
+      </w:pPr>
+      <w:r>
+        <w:rPr>
+          <w:rFonts w:hint="eastAsia"/>
+          <w:noProof/>
+        </w:rPr>
+        <mc:AlternateContent>
+          <mc:Choice Requires="wpg">
+            <w:drawing>
+              <wp:inline distT="0" distB="0" distL="0" distR="0" wp14:anchorId="48F997BB" wp14:editId="2A3ECAF5">
+                <wp:extent cx="5088255" cy="2981325"/>
+                <wp:effectExtent l="0" t="0" r="17145" b="28575"/>
+                <wp:docPr id="48" name="组合 48"/>
+                <wp:cNvGraphicFramePr/>
+                <a:graphic xmlns:a="http://schemas.openxmlformats.org/drawingml/2006/main">
+                  <a:graphicData uri="http://schemas.microsoft.com/office/word/2010/wordprocessingGroup">
+                    <wpg:wgp>
+                      <wpg:cNvGrpSpPr/>
+                      <wpg:grpSpPr>
+                        <a:xfrm>
+                          <a:off x="0" y="0"/>
+                          <a:ext cx="5088255" cy="2981325"/>
+                          <a:chOff x="0" y="0"/>
+                          <a:chExt cx="5088255" cy="2981325"/>
+                        </a:xfrm>
+                      </wpg:grpSpPr>
+                      <wps:wsp>
+                        <wps:cNvPr id="42" name="文本框 42"/>
+                        <wps:cNvSpPr txBox="1"/>
+                        <wps:spPr>
+                          <a:xfrm>
+                            <a:off x="0" y="0"/>
+                            <a:ext cx="5088255" cy="2981325"/>
+                          </a:xfrm>
+                          <a:prstGeom prst="rect">
+                            <a:avLst/>
+                          </a:prstGeom>
+                          <a:solidFill>
+                            <a:schemeClr val="lt1"/>
+                          </a:solidFill>
+                          <a:ln w="6350">
+                            <a:solidFill>
+                              <a:prstClr val="black"/>
+                            </a:solidFill>
+                          </a:ln>
+                          <a:effectLst/>
+                        </wps:spPr>
+                        <wps:style>
+                          <a:lnRef idx="0">
+                            <a:schemeClr val="accent1"/>
+                          </a:lnRef>
+                          <a:fillRef idx="0">
+                            <a:schemeClr val="accent1"/>
+                          </a:fillRef>
+                          <a:effectRef idx="0">
+                            <a:schemeClr val="accent1"/>
+                          </a:effectRef>
+                          <a:fontRef idx="minor">
+                            <a:schemeClr val="dk1"/>
+                          </a:fontRef>
+                        </wps:style>
+                        <wps:txbx>
+                          <w:txbxContent>
+                            <w:p/>
+                          </w:txbxContent>
+                        </wps:txbx>
+                        <wps:bodyPr rot="0" spcFirstLastPara="0" vertOverflow="overflow" horzOverflow="overflow" vert="horz" wrap="square" lIns="91440" tIns="45720" rIns="91440" bIns="45720" numCol="1" spcCol="0" rtlCol="0" fromWordArt="0" anchor="t" anchorCtr="0" forceAA="0" compatLnSpc="1">
+                          <a:prstTxWarp prst="textNoShape">
+                            <a:avLst/>
+                          </a:prstTxWarp>
+                          <a:noAutofit/>
+                        </wps:bodyPr>
+                      </wps:wsp>
+                      <wpg:grpSp>
+                        <wpg:cNvPr id="41" name="组合 41"/>
+                        <wpg:cNvGrpSpPr/>
+                        <wpg:grpSpPr>
+                          <a:xfrm>
+                            <a:off x="349857" y="485030"/>
+                            <a:ext cx="4373217" cy="1995612"/>
+                            <a:chOff x="0" y="0"/>
+                            <a:chExt cx="4373217" cy="1995612"/>
+                          </a:xfrm>
+                        </wpg:grpSpPr>
+                        <wps:wsp>
+                          <wps:cNvPr id="20" name="文本框 20"/>
+                          <wps:cNvSpPr txBox="1"/>
+                          <wps:spPr>
+                            <a:xfrm>
+                              <a:off x="1129085" y="0"/>
+                              <a:ext cx="524786" cy="278130"/>
+                            </a:xfrm>
+                            <a:prstGeom prst="rect">
+                              <a:avLst/>
+                            </a:prstGeom>
+                            <a:noFill/>
+                            <a:ln w="6350">
+                              <a:noFill/>
+                            </a:ln>
+                            <a:effectLst/>
+                          </wps:spPr>
+                          <wps:style>
+                            <a:lnRef idx="0">
+                              <a:schemeClr val="accent1"/>
+                            </a:lnRef>
+                            <a:fillRef idx="0">
+                              <a:schemeClr val="accent1"/>
+                            </a:fillRef>
+                            <a:effectRef idx="0">
+                              <a:schemeClr val="accent1"/>
+                            </a:effectRef>
+                            <a:fontRef idx="minor">
+                              <a:schemeClr val="dk1"/>
+                            </a:fontRef>
+                          </wps:style>
+                          <wps:txbx>
+                            <w:txbxContent>
+                              <w:p>
+                                <w:pPr>
+                                  <w:rPr>
+                                    <w:b/>
+                                  </w:rPr>
+                                </w:pPr>
+                                <w:r>
+                                  <w:rPr>
+                                    <w:rFonts w:hint="eastAsia"/>
+                                    <w:b/>
+                                  </w:rPr>
+                                  <w:t>类型</w:t>
+                                </w:r>
+                              </w:p>
+                            </w:txbxContent>
+                          </wps:txbx>
+                          <wps:bodyPr rot="0" spcFirstLastPara="0" vertOverflow="overflow" horzOverflow="overflow" vert="horz" wrap="square" lIns="91440" tIns="45720" rIns="91440" bIns="45720" numCol="1" spcCol="0" rtlCol="0" fromWordArt="0" anchor="t" anchorCtr="0" forceAA="0" compatLnSpc="1">
+                            <a:prstTxWarp prst="textNoShape">
+                              <a:avLst/>
+                            </a:prstTxWarp>
+                            <a:noAutofit/>
+                          </wps:bodyPr>
+                        </wps:wsp>
+                        <wpg:grpSp>
+                          <wpg:cNvPr id="39" name="组合 39"/>
+                          <wpg:cNvGrpSpPr/>
+                          <wpg:grpSpPr>
+                            <a:xfrm>
+                              <a:off x="0" y="429370"/>
+                              <a:ext cx="4373217" cy="1566242"/>
+                              <a:chOff x="0" y="0"/>
+                              <a:chExt cx="4373217" cy="1566242"/>
+                            </a:xfrm>
+                          </wpg:grpSpPr>
+                          <wps:wsp>
+                            <wps:cNvPr id="10" name="文本框 10"/>
+                            <wps:cNvSpPr txBox="1"/>
+                            <wps:spPr>
+                              <a:xfrm>
+                                <a:off x="0" y="485030"/>
+                                <a:ext cx="762573" cy="301625"/>
+                              </a:xfrm>
+                              <a:prstGeom prst="rect">
+                                <a:avLst/>
+                              </a:prstGeom>
+                              <a:solidFill>
+                                <a:schemeClr val="lt1"/>
+                              </a:solidFill>
+                              <a:ln w="6350">
+                                <a:noFill/>
+                              </a:ln>
+                              <a:effectLst/>
+                            </wps:spPr>
+                            <wps:style>
+                              <a:lnRef idx="0">
+                                <a:schemeClr val="accent1"/>
+                              </a:lnRef>
+                              <a:fillRef idx="0">
+                                <a:schemeClr val="accent1"/>
+                              </a:fillRef>
+                              <a:effectRef idx="0">
+                                <a:schemeClr val="accent1"/>
+                              </a:effectRef>
+                              <a:fontRef idx="minor">
+                                <a:schemeClr val="dk1"/>
+                              </a:fontRef>
+                            </wps:style>
+                            <wps:txbx>
+                              <w:txbxContent>
+                                <w:p>
+                                  <w:r>
+                                    <w:rPr>
+                                      <w:rFonts w:hint="eastAsia"/>
+                                    </w:rPr>
+                                    <w:t>计算金额</w:t>
+                                  </w:r>
+                                </w:p>
+                              </w:txbxContent>
+                            </wps:txbx>
+                            <wps:bodyPr rot="0" spcFirstLastPara="0" vertOverflow="overflow" horzOverflow="overflow" vert="horz" wrap="square" lIns="91440" tIns="45720" rIns="91440" bIns="45720" numCol="1" spcCol="0" rtlCol="0" fromWordArt="0" anchor="t" anchorCtr="0" forceAA="0" compatLnSpc="1">
+                              <a:prstTxWarp prst="textNoShape">
+                                <a:avLst/>
+                              </a:prstTxWarp>
+                              <a:noAutofit/>
+                            </wps:bodyPr>
+                          </wps:wsp>
+                          <wps:wsp>
+                            <wps:cNvPr id="14" name="文本框 14"/>
+                            <wps:cNvSpPr txBox="1"/>
+                            <wps:spPr>
+                              <a:xfrm>
+                                <a:off x="1160890" y="0"/>
+                                <a:ext cx="524786" cy="278130"/>
+                              </a:xfrm>
+                              <a:prstGeom prst="rect">
+                                <a:avLst/>
+                              </a:prstGeom>
+                              <a:noFill/>
+                              <a:ln w="6350">
+                                <a:noFill/>
+                              </a:ln>
+                              <a:effectLst/>
+                            </wps:spPr>
+                            <wps:style>
+                              <a:lnRef idx="0">
+                                <a:schemeClr val="accent1"/>
+                              </a:lnRef>
+                              <a:fillRef idx="0">
+                                <a:schemeClr val="accent1"/>
+                              </a:fillRef>
+                              <a:effectRef idx="0">
+                                <a:schemeClr val="accent1"/>
+                              </a:effectRef>
+                              <a:fontRef idx="minor">
+                                <a:schemeClr val="dk1"/>
+                              </a:fontRef>
+                            </wps:style>
+                            <wps:txbx>
+                              <w:txbxContent>
+                                <w:p>
+                                  <w:r>
+                                    <w:rPr>
+                                      <w:rFonts w:hint="eastAsia"/>
+                                    </w:rPr>
+                                    <w:t>电邮</w:t>
+                                  </w:r>
+                                </w:p>
+                              </w:txbxContent>
+                            </wps:txbx>
+                            <wps:bodyPr rot="0" spcFirstLastPara="0" vertOverflow="overflow" horzOverflow="overflow" vert="horz" wrap="square" lIns="91440" tIns="45720" rIns="91440" bIns="45720" numCol="1" spcCol="0" rtlCol="0" fromWordArt="0" anchor="t" anchorCtr="0" forceAA="0" compatLnSpc="1">
+                              <a:prstTxWarp prst="textNoShape">
+                                <a:avLst/>
+                              </a:prstTxWarp>
+                              <a:noAutofit/>
+                            </wps:bodyPr>
+                          </wps:wsp>
+                          <wps:wsp>
+                            <wps:cNvPr id="16" name="文本框 16"/>
+                            <wps:cNvSpPr txBox="1"/>
+                            <wps:spPr>
+                              <a:xfrm>
+                                <a:off x="1160890" y="906449"/>
+                                <a:ext cx="492981" cy="262393"/>
+                              </a:xfrm>
+                              <a:prstGeom prst="rect">
+                                <a:avLst/>
+                              </a:prstGeom>
+                              <a:noFill/>
+                              <a:ln w="6350">
+                                <a:noFill/>
+                              </a:ln>
+                              <a:effectLst/>
+                            </wps:spPr>
+                            <wps:style>
+                              <a:lnRef idx="0">
+                                <a:schemeClr val="accent1"/>
+                              </a:lnRef>
+                              <a:fillRef idx="0">
+                                <a:schemeClr val="accent1"/>
+                              </a:fillRef>
+                              <a:effectRef idx="0">
+                                <a:schemeClr val="accent1"/>
+                              </a:effectRef>
+                              <a:fontRef idx="minor">
+                                <a:schemeClr val="dk1"/>
+                              </a:fontRef>
+                            </wps:style>
+                            <wps:txbx>
+                              <w:txbxContent>
+                                <w:p>
+                                  <w:r>
+                                    <w:rPr>
+                                      <w:rFonts w:hint="eastAsia"/>
+                                    </w:rPr>
+                                    <w:t>信件</w:t>
+                                  </w:r>
+                                </w:p>
+                              </w:txbxContent>
+                            </wps:txbx>
+                            <wps:bodyPr rot="0" spcFirstLastPara="0" vertOverflow="overflow" horzOverflow="overflow" vert="horz" wrap="square" lIns="91440" tIns="45720" rIns="91440" bIns="45720" numCol="1" spcCol="0" rtlCol="0" fromWordArt="0" anchor="t" anchorCtr="0" forceAA="0" compatLnSpc="1">
+                              <a:prstTxWarp prst="textNoShape">
+                                <a:avLst/>
+                              </a:prstTxWarp>
+                              <a:noAutofit/>
+                            </wps:bodyPr>
+                          </wps:wsp>
+                          <wps:wsp>
+                            <wps:cNvPr id="22" name="文本框 22"/>
+                            <wps:cNvSpPr txBox="1"/>
+                            <wps:spPr>
+                              <a:xfrm>
+                                <a:off x="3434963" y="15903"/>
+                                <a:ext cx="524510" cy="278130"/>
+                              </a:xfrm>
+                              <a:prstGeom prst="rect">
+                                <a:avLst/>
+                              </a:prstGeom>
+                              <a:noFill/>
+                              <a:ln w="6350">
+                                <a:noFill/>
+                              </a:ln>
+                              <a:effectLst/>
+                            </wps:spPr>
+                            <wps:style>
+                              <a:lnRef idx="0">
+                                <a:schemeClr val="accent1"/>
+                              </a:lnRef>
+                              <a:fillRef idx="0">
+                                <a:schemeClr val="accent1"/>
+                              </a:fillRef>
+                              <a:effectRef idx="0">
+                                <a:schemeClr val="accent1"/>
+                              </a:effectRef>
+                              <a:fontRef idx="minor">
+                                <a:schemeClr val="dk1"/>
+                              </a:fontRef>
+                            </wps:style>
+                            <wps:txbx>
+                              <w:txbxContent>
+                                <w:p>
+                                  <w:r>
+                                    <w:rPr>
+                                      <w:rFonts w:hint="eastAsia"/>
+                                    </w:rPr>
+                                    <w:t>免费</w:t>
+                                  </w:r>
+                                </w:p>
+                              </w:txbxContent>
+                            </wps:txbx>
+                            <wps:bodyPr rot="0" spcFirstLastPara="0" vertOverflow="overflow" horzOverflow="overflow" vert="horz" wrap="square" lIns="91440" tIns="45720" rIns="91440" bIns="45720" numCol="1" spcCol="0" rtlCol="0" fromWordArt="0" anchor="t" anchorCtr="0" forceAA="0" compatLnSpc="1">
+                              <a:prstTxWarp prst="textNoShape">
+                                <a:avLst/>
+                              </a:prstTxWarp>
+                              <a:noAutofit/>
+                            </wps:bodyPr>
+                          </wps:wsp>
+                          <wps:wsp>
+                            <wps:cNvPr id="23" name="文本框 23"/>
+                            <wps:cNvSpPr txBox="1"/>
+                            <wps:spPr>
+                              <a:xfrm>
+                                <a:off x="2107095" y="508884"/>
+                                <a:ext cx="779227" cy="278130"/>
+                              </a:xfrm>
+                              <a:prstGeom prst="rect">
+                                <a:avLst/>
+                              </a:prstGeom>
+                              <a:noFill/>
+                              <a:ln w="6350">
+                                <a:noFill/>
+                              </a:ln>
+                              <a:effectLst/>
+                            </wps:spPr>
+                            <wps:style>
+                              <a:lnRef idx="0">
+                                <a:schemeClr val="accent1"/>
+                              </a:lnRef>
+                              <a:fillRef idx="0">
+                                <a:schemeClr val="accent1"/>
+                              </a:fillRef>
+                              <a:effectRef idx="0">
+                                <a:schemeClr val="accent1"/>
+                              </a:effectRef>
+                              <a:fontRef idx="minor">
+                                <a:schemeClr val="dk1"/>
+                              </a:fontRef>
+                            </wps:style>
+                            <wps:txbx>
+                              <w:txbxContent>
+                                <w:p>
+                                  <w:r>
+                                    <w:rPr>
+                                      <w:rFonts w:hint="eastAsia"/>
+                                    </w:rPr>
+                                    <w:t>国内信件</w:t>
+                                  </w:r>
+                                </w:p>
+                              </w:txbxContent>
+                            </wps:txbx>
+                            <wps:bodyPr rot="0" spcFirstLastPara="0" vertOverflow="overflow" horzOverflow="overflow" vert="horz" wrap="square" lIns="91440" tIns="45720" rIns="91440" bIns="45720" numCol="1" spcCol="0" rtlCol="0" fromWordArt="0" anchor="t" anchorCtr="0" forceAA="0" compatLnSpc="1">
+                              <a:prstTxWarp prst="textNoShape">
+                                <a:avLst/>
+                              </a:prstTxWarp>
+                              <a:noAutofit/>
+                            </wps:bodyPr>
+                          </wps:wsp>
+                          <wps:wsp>
+                            <wps:cNvPr id="24" name="文本框 24"/>
+                            <wps:cNvSpPr txBox="1"/>
+                            <wps:spPr>
+                              <a:xfrm>
+                                <a:off x="2154803" y="1288112"/>
+                                <a:ext cx="747423" cy="278130"/>
+                              </a:xfrm>
+                              <a:prstGeom prst="rect">
+                                <a:avLst/>
+                              </a:prstGeom>
+                              <a:noFill/>
+                              <a:ln w="6350">
+                                <a:noFill/>
+                              </a:ln>
+                              <a:effectLst/>
+                            </wps:spPr>
+                            <wps:style>
+                              <a:lnRef idx="0">
+                                <a:schemeClr val="accent1"/>
+                              </a:lnRef>
+                              <a:fillRef idx="0">
+                                <a:schemeClr val="accent1"/>
+                              </a:fillRef>
+                              <a:effectRef idx="0">
+                                <a:schemeClr val="accent1"/>
+                              </a:effectRef>
+                              <a:fontRef idx="minor">
+                                <a:schemeClr val="dk1"/>
+                              </a:fontRef>
+                            </wps:style>
+                            <wps:txbx>
+                              <w:txbxContent>
+                                <w:p>
+                                  <w:r>
+                                    <w:rPr>
+                                      <w:rFonts w:hint="eastAsia"/>
+                                    </w:rPr>
+                                    <w:t>国外信件</w:t>
+                                  </w:r>
+                                </w:p>
+                              </w:txbxContent>
+                            </wps:txbx>
+                            <wps:bodyPr rot="0" spcFirstLastPara="0" vertOverflow="overflow" horzOverflow="overflow" vert="horz" wrap="square" lIns="91440" tIns="45720" rIns="91440" bIns="45720" numCol="1" spcCol="0" rtlCol="0" fromWordArt="0" anchor="t" anchorCtr="0" forceAA="0" compatLnSpc="1">
+                              <a:prstTxWarp prst="textNoShape">
+                                <a:avLst/>
+                              </a:prstTxWarp>
+                              <a:noAutofit/>
+                            </wps:bodyPr>
+                          </wps:wsp>
+                          <wps:wsp>
+                            <wps:cNvPr id="26" name="文本框 26"/>
+                            <wps:cNvSpPr txBox="1"/>
+                            <wps:spPr>
+                              <a:xfrm>
+                                <a:off x="3419060" y="508884"/>
+                                <a:ext cx="954157" cy="278130"/>
+                              </a:xfrm>
+                              <a:prstGeom prst="rect">
+                                <a:avLst/>
+                              </a:prstGeom>
+                              <a:noFill/>
+                              <a:ln w="6350">
+                                <a:noFill/>
+                              </a:ln>
+                              <a:effectLst/>
+                            </wps:spPr>
+                            <wps:style>
+                              <a:lnRef idx="0">
+                                <a:schemeClr val="accent1"/>
+                              </a:lnRef>
+                              <a:fillRef idx="0">
+                                <a:schemeClr val="accent1"/>
+                              </a:fillRef>
+                              <a:effectRef idx="0">
+                                <a:schemeClr val="accent1"/>
+                              </a:effectRef>
+                              <a:fontRef idx="minor">
+                                <a:schemeClr val="dk1"/>
+                              </a:fontRef>
+                            </wps:style>
+                            <wps:txbx>
+                              <w:txbxContent>
+                                <w:p>
+                                  <w:r>
+                                    <w:rPr>
+                                      <w:rFonts w:hint="eastAsia"/>
+                                    </w:rPr>
+                                    <w:t>1</w:t>
+                                  </w:r>
+                                  <w:r>
+                                    <w:t>.5</w:t>
+                                  </w:r>
+                                  <w:r>
+                                    <w:rPr>
+                                      <w:rFonts w:hint="eastAsia"/>
+                                    </w:rPr>
+                                    <w:t>元人民币</w:t>
+                                  </w:r>
+                                </w:p>
+                              </w:txbxContent>
+                            </wps:txbx>
+                            <wps:bodyPr rot="0" spcFirstLastPara="0" vertOverflow="overflow" horzOverflow="overflow" vert="horz" wrap="square" lIns="91440" tIns="45720" rIns="91440" bIns="45720" numCol="1" spcCol="0" rtlCol="0" fromWordArt="0" anchor="t" anchorCtr="0" forceAA="0" compatLnSpc="1">
+                              <a:prstTxWarp prst="textNoShape">
+                                <a:avLst/>
+                              </a:prstTxWarp>
+                              <a:noAutofit/>
+                            </wps:bodyPr>
+                          </wps:wsp>
+                          <wps:wsp>
+                            <wps:cNvPr id="27" name="文本框 27"/>
+                            <wps:cNvSpPr txBox="1"/>
+                            <wps:spPr>
+                              <a:xfrm>
+                                <a:off x="3442914" y="1288112"/>
+                                <a:ext cx="890546" cy="278130"/>
+                              </a:xfrm>
+                              <a:prstGeom prst="rect">
+                                <a:avLst/>
+                              </a:prstGeom>
+                              <a:noFill/>
+                              <a:ln w="6350">
+                                <a:noFill/>
+                              </a:ln>
+                              <a:effectLst/>
+                            </wps:spPr>
+                            <wps:style>
+                              <a:lnRef idx="0">
+                                <a:schemeClr val="accent1"/>
+                              </a:lnRef>
+                              <a:fillRef idx="0">
+                                <a:schemeClr val="accent1"/>
+                              </a:fillRef>
+                              <a:effectRef idx="0">
+                                <a:schemeClr val="accent1"/>
+                              </a:effectRef>
+                              <a:fontRef idx="minor">
+                                <a:schemeClr val="dk1"/>
+                              </a:fontRef>
+                            </wps:style>
+                            <wps:txbx>
+                              <w:txbxContent>
+                                <w:p>
+                                  <w:r>
+                                    <w:rPr>
+                                      <w:rFonts w:hint="eastAsia"/>
+                                    </w:rPr>
+                                    <w:t>6</w:t>
+                                  </w:r>
+                                  <w:r>
+                                    <w:rPr>
+                                      <w:rFonts w:hint="eastAsia"/>
+                                    </w:rPr>
+                                    <w:t>元</w:t>
+                                  </w:r>
+                                  <w:r>
+                                    <w:t>人民币</w:t>
+                                  </w:r>
+                                </w:p>
+                              </w:txbxContent>
+                            </wps:txbx>
+                            <wps:bodyPr rot="0" spcFirstLastPara="0" vertOverflow="overflow" horzOverflow="overflow" vert="horz" wrap="square" lIns="91440" tIns="45720" rIns="91440" bIns="45720" numCol="1" spcCol="0" rtlCol="0" fromWordArt="0" anchor="t" anchorCtr="0" forceAA="0" compatLnSpc="1">
+                              <a:prstTxWarp prst="textNoShape">
+                                <a:avLst/>
+                              </a:prstTxWarp>
+                              <a:noAutofit/>
+                            </wps:bodyPr>
+                          </wps:wsp>
+                          <wps:wsp>
+                            <wps:cNvPr id="28" name="直接箭头连接符 28"/>
+                            <wps:cNvCnPr/>
+                            <wps:spPr>
+                              <a:xfrm flipV="1">
+                                <a:off x="763325" y="182880"/>
+                                <a:ext cx="429370" cy="405517"/>
+                              </a:xfrm>
+                              <a:prstGeom prst="straightConnector1">
+                                <a:avLst/>
+                              </a:prstGeom>
+                              <a:ln>
+                                <a:tailEnd type="triangle"/>
+                              </a:ln>
+                            </wps:spPr>
+                            <wps:style>
+                              <a:lnRef idx="1">
+                                <a:schemeClr val="accent1"/>
+                              </a:lnRef>
+                              <a:fillRef idx="0">
+                                <a:schemeClr val="accent1"/>
+                              </a:fillRef>
+                              <a:effectRef idx="0">
+                                <a:schemeClr val="accent1"/>
+                              </a:effectRef>
+                              <a:fontRef idx="minor">
+                                <a:schemeClr val="tx1"/>
+                              </a:fontRef>
+                            </wps:style>
+                            <wps:bodyPr/>
+                          </wps:wsp>
+                          <wps:wsp>
+                            <wps:cNvPr id="29" name="直接箭头连接符 29"/>
+                            <wps:cNvCnPr/>
+                            <wps:spPr>
+                              <a:xfrm>
+                                <a:off x="763325" y="588397"/>
+                                <a:ext cx="469127" cy="389614"/>
+                              </a:xfrm>
+                              <a:prstGeom prst="straightConnector1">
+                                <a:avLst/>
+                              </a:prstGeom>
+                              <a:ln>
+                                <a:tailEnd type="triangle"/>
+                              </a:ln>
+                            </wps:spPr>
+                            <wps:style>
+                              <a:lnRef idx="1">
+                                <a:schemeClr val="accent1"/>
+                              </a:lnRef>
+                              <a:fillRef idx="0">
+                                <a:schemeClr val="accent1"/>
+                              </a:fillRef>
+                              <a:effectRef idx="0">
+                                <a:schemeClr val="accent1"/>
+                              </a:effectRef>
+                              <a:fontRef idx="minor">
+                                <a:schemeClr val="tx1"/>
+                              </a:fontRef>
+                            </wps:style>
+                            <wps:bodyPr/>
+                          </wps:wsp>
+                          <wps:wsp>
+                            <wps:cNvPr id="31" name="直接箭头连接符 31"/>
+                            <wps:cNvCnPr/>
+                            <wps:spPr>
+                              <a:xfrm flipV="1">
+                                <a:off x="1606163" y="691764"/>
+                                <a:ext cx="516559" cy="318052"/>
+                              </a:xfrm>
+                              <a:prstGeom prst="straightConnector1">
+                                <a:avLst/>
+                              </a:prstGeom>
+                              <a:ln>
+                                <a:tailEnd type="triangle"/>
+                              </a:ln>
+                            </wps:spPr>
+                            <wps:style>
+                              <a:lnRef idx="1">
+                                <a:schemeClr val="accent1"/>
+                              </a:lnRef>
+                              <a:fillRef idx="0">
+                                <a:schemeClr val="accent1"/>
+                              </a:fillRef>
+                              <a:effectRef idx="0">
+                                <a:schemeClr val="accent1"/>
+                              </a:effectRef>
+                              <a:fontRef idx="minor">
+                                <a:schemeClr val="tx1"/>
+                              </a:fontRef>
+                            </wps:style>
+                            <wps:bodyPr/>
+                          </wps:wsp>
+                          <wps:wsp>
+                            <wps:cNvPr id="32" name="直接箭头连接符 32"/>
+                            <wps:cNvCnPr/>
+                            <wps:spPr>
+                              <a:xfrm>
+                                <a:off x="1614114" y="1025719"/>
+                                <a:ext cx="564543" cy="381662"/>
+                              </a:xfrm>
+                              <a:prstGeom prst="straightConnector1">
+                                <a:avLst/>
+                              </a:prstGeom>
+                              <a:ln>
+                                <a:tailEnd type="triangle"/>
+                              </a:ln>
+                            </wps:spPr>
+                            <wps:style>
+                              <a:lnRef idx="1">
+                                <a:schemeClr val="accent1"/>
+                              </a:lnRef>
+                              <a:fillRef idx="0">
+                                <a:schemeClr val="accent1"/>
+                              </a:fillRef>
+                              <a:effectRef idx="0">
+                                <a:schemeClr val="accent1"/>
+                              </a:effectRef>
+                              <a:fontRef idx="minor">
+                                <a:schemeClr val="tx1"/>
+                              </a:fontRef>
+                            </wps:style>
+                            <wps:bodyPr/>
+                          </wps:wsp>
+                          <wps:wsp>
+                            <wps:cNvPr id="34" name="直接箭头连接符 34"/>
+                            <wps:cNvCnPr/>
+                            <wps:spPr>
+                              <a:xfrm>
+                                <a:off x="2806810" y="1447138"/>
+                                <a:ext cx="691764" cy="0"/>
+                              </a:xfrm>
+                              <a:prstGeom prst="straightConnector1">
+                                <a:avLst/>
+                              </a:prstGeom>
+                              <a:ln>
+                                <a:tailEnd type="triangle"/>
+                              </a:ln>
+                            </wps:spPr>
+                            <wps:style>
+                              <a:lnRef idx="1">
+                                <a:schemeClr val="accent1"/>
+                              </a:lnRef>
+                              <a:fillRef idx="0">
+                                <a:schemeClr val="accent1"/>
+                              </a:fillRef>
+                              <a:effectRef idx="0">
+                                <a:schemeClr val="accent1"/>
+                              </a:effectRef>
+                              <a:fontRef idx="minor">
+                                <a:schemeClr val="tx1"/>
+                              </a:fontRef>
+                            </wps:style>
+                            <wps:bodyPr/>
+                          </wps:wsp>
+                          <wps:wsp>
+                            <wps:cNvPr id="35" name="直接箭头连接符 35"/>
+                            <wps:cNvCnPr/>
+                            <wps:spPr>
+                              <a:xfrm>
+                                <a:off x="2798859" y="652007"/>
+                                <a:ext cx="691764" cy="0"/>
+                              </a:xfrm>
+                              <a:prstGeom prst="straightConnector1">
+                                <a:avLst/>
+                              </a:prstGeom>
+                              <a:ln>
+                                <a:tailEnd type="triangle"/>
+                              </a:ln>
+                            </wps:spPr>
+                            <wps:style>
+                              <a:lnRef idx="1">
+                                <a:schemeClr val="accent1"/>
+                              </a:lnRef>
+                              <a:fillRef idx="0">
+                                <a:schemeClr val="accent1"/>
+                              </a:fillRef>
+                              <a:effectRef idx="0">
+                                <a:schemeClr val="accent1"/>
+                              </a:effectRef>
+                              <a:fontRef idx="minor">
+                                <a:schemeClr val="tx1"/>
+                              </a:fontRef>
+                            </wps:style>
+                            <wps:bodyPr/>
+                          </wps:wsp>
+                          <wps:wsp>
+                            <wps:cNvPr id="37" name="直接箭头连接符 37"/>
+                            <wps:cNvCnPr/>
+                            <wps:spPr>
+                              <a:xfrm>
+                                <a:off x="1534601" y="151075"/>
+                                <a:ext cx="1955773" cy="7952"/>
+                              </a:xfrm>
+                              <a:prstGeom prst="straightConnector1">
+                                <a:avLst/>
+                              </a:prstGeom>
+                              <a:ln>
+                                <a:tailEnd type="triangle"/>
+                              </a:ln>
+                            </wps:spPr>
+                            <wps:style>
+                              <a:lnRef idx="1">
+                                <a:schemeClr val="accent1"/>
+                              </a:lnRef>
+                              <a:fillRef idx="0">
+                                <a:schemeClr val="accent1"/>
+                              </a:fillRef>
+                              <a:effectRef idx="0">
+                                <a:schemeClr val="accent1"/>
+                              </a:effectRef>
+                              <a:fontRef idx="minor">
+                                <a:schemeClr val="tx1"/>
+                              </a:fontRef>
+                            </wps:style>
+                            <wps:bodyPr/>
+                          </wps:wsp>
+                        </wpg:grpSp>
+                        <wps:wsp>
+                          <wps:cNvPr id="38" name="文本框 38"/>
+                          <wps:cNvSpPr txBox="1"/>
+                          <wps:spPr>
+                            <a:xfrm>
+                              <a:off x="3419060" y="31805"/>
+                              <a:ext cx="524786" cy="278130"/>
+                            </a:xfrm>
+                            <a:prstGeom prst="rect">
+                              <a:avLst/>
+                            </a:prstGeom>
+                            <a:noFill/>
+                            <a:ln w="6350">
+                              <a:noFill/>
+                            </a:ln>
+                            <a:effectLst/>
+                          </wps:spPr>
+                          <wps:style>
+                            <a:lnRef idx="0">
+                              <a:schemeClr val="accent1"/>
+                            </a:lnRef>
+                            <a:fillRef idx="0">
+                              <a:schemeClr val="accent1"/>
+                            </a:fillRef>
+                            <a:effectRef idx="0">
+                              <a:schemeClr val="accent1"/>
+                            </a:effectRef>
+                            <a:fontRef idx="minor">
+                              <a:schemeClr val="dk1"/>
+                            </a:fontRef>
+                          </wps:style>
+                          <wps:txbx>
+                            <w:txbxContent>
+                              <w:p>
+                                <w:pPr>
+                                  <w:rPr>
+                                    <w:b/>
+                                  </w:rPr>
+                                </w:pPr>
+                                <w:r>
+                                  <w:rPr>
+                                    <w:rFonts w:hint="eastAsia"/>
+                                    <w:b/>
+                                  </w:rPr>
+                                  <w:t>金额</w:t>
+                                </w:r>
+                              </w:p>
+                            </w:txbxContent>
+                          </wps:txbx>
+                          <wps:bodyPr rot="0" spcFirstLastPara="0" vertOverflow="overflow" horzOverflow="overflow" vert="horz" wrap="square" lIns="91440" tIns="45720" rIns="91440" bIns="45720" numCol="1" spcCol="0" rtlCol="0" fromWordArt="0" anchor="t" anchorCtr="0" forceAA="0" compatLnSpc="1">
+                            <a:prstTxWarp prst="textNoShape">
+                              <a:avLst/>
+                            </a:prstTxWarp>
+                            <a:noAutofit/>
+                          </wps:bodyPr>
+                        </wps:wsp>
+                        <wps:wsp>
+                          <wps:cNvPr id="40" name="文本框 40"/>
+                          <wps:cNvSpPr txBox="1"/>
+                          <wps:spPr>
+                            <a:xfrm>
+                              <a:off x="2226365" y="7951"/>
+                              <a:ext cx="524786" cy="278130"/>
+                            </a:xfrm>
+                            <a:prstGeom prst="rect">
+                              <a:avLst/>
+                            </a:prstGeom>
+                            <a:noFill/>
+                            <a:ln w="6350">
+                              <a:noFill/>
+                            </a:ln>
+                            <a:effectLst/>
+                          </wps:spPr>
+                          <wps:style>
+                            <a:lnRef idx="0">
+                              <a:schemeClr val="accent1"/>
+                            </a:lnRef>
+                            <a:fillRef idx="0">
+                              <a:schemeClr val="accent1"/>
+                            </a:fillRef>
+                            <a:effectRef idx="0">
+                              <a:schemeClr val="accent1"/>
+                            </a:effectRef>
+                            <a:fontRef idx="minor">
+                              <a:schemeClr val="dk1"/>
+                            </a:fontRef>
+                          </wps:style>
+                          <wps:txbx>
+                            <w:txbxContent>
+                              <w:p>
+                                <w:pPr>
+                                  <w:rPr>
+                                    <w:b/>
+                                  </w:rPr>
+                                </w:pPr>
+                                <w:r>
+                                  <w:rPr>
+                                    <w:rFonts w:hint="eastAsia"/>
+                                    <w:b/>
+                                  </w:rPr>
+                                  <w:t>类型</w:t>
+                                </w:r>
+                              </w:p>
+                            </w:txbxContent>
+                          </wps:txbx>
+                          <wps:bodyPr rot="0" spcFirstLastPara="0" vertOverflow="overflow" horzOverflow="overflow" vert="horz" wrap="square" lIns="91440" tIns="45720" rIns="91440" bIns="45720" numCol="1" spcCol="0" rtlCol="0" fromWordArt="0" anchor="t" anchorCtr="0" forceAA="0" compatLnSpc="1">
+                            <a:prstTxWarp prst="textNoShape">
+                              <a:avLst/>
+                            </a:prstTxWarp>
+                            <a:noAutofit/>
+                          </wps:bodyPr>
+                        </wps:wsp>
+                      </wpg:grpSp>
+                    </wpg:wgp>
+                  </a:graphicData>
+                </a:graphic>
+              </wp:inline>
+            </w:drawing>
+          </mc:Choice>
+          <mc:Fallback>
+            <w:pict>
+              <v:group id="组合 48" o:spid="_x0000_s1031" style="width:400.65pt;height:234.75pt;mso-position-horizontal-relative:char;mso-position-vertical-relative:line" coordsize="50882,29813" o:gfxdata="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">
+                <v:shape id="文本框 42" o:spid="_x0000_s1032" type="#_x0000_t202" style="position:absolute;width:50882;height:29813;visibility:visible;mso-wrap-style:square;v-text-anchor:top" o:gfxdata="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" fillcolor="white [3201]" strokeweight=".5pt">
+                  <v:textbox>
+                    <w:txbxContent>
+                      <w:p/>
+                    </w:txbxContent>
+                  </v:textbox>
+                </v:shape>
+                <v:group id="组合 41" o:spid="_x0000_s1033" style="position:absolute;left:3498;top:4850;width:43732;height:19956" coordsize="43732,19956" o:gfxdata="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">
+                  <v:shape id="文本框 20" o:spid="_x0000_s1034" type="#_x0000_t202" style="position:absolute;left:11290;width:5248;height:2781;visibility:visible;mso-wrap-style:square;v-text-anchor:top" o:gfxdata="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" filled="f" stroked="f" strokeweight=".5pt">
+                    <v:textbox>
+                      <w:txbxContent>
+                        <w:p>
+                          <w:pPr>
+                            <w:rPr>
+                              <w:b/>
+                            </w:rPr>
+                          </w:pPr>
+                          <w:r>
+                            <w:rPr>
+                              <w:rFonts w:hint="eastAsia"/>
+                              <w:b/>
+                            </w:rPr>
+                            <w:t>类型</w:t>
+                          </w:r>
+                        </w:p>
+                      </w:txbxContent>
+                    </v:textbox>
+                  </v:shape>
+                  <v:group id="组合 39" o:spid="_x0000_s1035" style="position:absolute;top:4293;width:43732;height:15663" coordsize="43732,15662" o:gfxdata="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">
+                    <v:shape id="文本框 10" o:spid="_x0000_s1036" type="#_x0000_t202" style="position:absolute;top:4850;width:7625;height:3016;visibility:visible;mso-wrap-style:square;v-text-anchor:top" o:gfxdata="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" fillcolor="white [3201]" stroked="f" strokeweight=".5pt">
+                      <v:textbox>
+                        <w:txbxContent>
+                          <w:p>
+                            <w:r>
+                              <w:rPr>
+                                <w:rFonts w:hint="eastAsia"/>
+                              </w:rPr>
+                              <w:t>计算金额</w:t>
+                            </w:r>
+                          </w:p>
+                        </w:txbxContent>
+                      </v:textbox>
+                    </v:shape>
+                    <v:shape id="文本框 14" o:spid="_x0000_s1037" type="#_x0000_t202" style="position:absolute;left:11608;width:5248;height:2781;visibility:visible;mso-wrap-style:square;v-text-anchor:top" o:gfxdata="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" filled="f" stroked="f" strokeweight=".5pt">
+                      <v:textbox>
+                        <w:txbxContent>
+                          <w:p>
+                            <w:r>
+                              <w:rPr>
+                                <w:rFonts w:hint="eastAsia"/>
+                              </w:rPr>
+                              <w:t>电邮</w:t>
+                            </w:r>
+                          </w:p>
+                        </w:txbxContent>
+                      </v:textbox>
+                    </v:shape>
+                    <v:shape id="文本框 16" o:spid="_x0000_s1038" type="#_x0000_t202" style="position:absolute;left:11608;top:9064;width:4930;height:2624;visibility:visible;mso-wrap-style:square;v-text-anchor:top" o:gfxdata="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" filled="f" stroked="f" strokeweight=".5pt">
+                      <v:textbox>
+                        <w:txbxContent>
+                          <w:p>
+                            <w:r>
+                              <w:rPr>
+                                <w:rFonts w:hint="eastAsia"/>
+                              </w:rPr>
+                              <w:t>信件</w:t>
+                            </w:r>
+                          </w:p>
+                        </w:txbxContent>
+                      </v:textbox>
+                    </v:shape>
+                    <v:shape id="文本框 22" o:spid="_x0000_s1039" type="#_x0000_t202" style="position:absolute;left:34349;top:159;width:5245;height:2781;visibility:visible;mso-wrap-style:square;v-text-anchor:top" o:gfxdata="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" filled="f" stroked="f" strokeweight=".5pt">
+                      <v:textbox>
+                        <w:txbxContent>
+                          <w:p>
+                            <w:r>
+                              <w:rPr>
+                                <w:rFonts w:hint="eastAsia"/>
+                              </w:rPr>
+                              <w:t>免费</w:t>
+                            </w:r>
+                          </w:p>
+                        </w:txbxContent>
+                      </v:textbox>
+                    </v:shape>
+                    <v:shape id="文本框 23" o:spid="_x0000_s1040" type="#_x0000_t202" style="position:absolute;left:21070;top:5088;width:7793;height:2782;visibility:visible;mso-wrap-style:square;v-text-anchor:top" o:gfxdata="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" filled="f" stroked="f" strokeweight=".5pt">
+                      <v:textbox>
+                        <w:txbxContent>
+                          <w:p>
+                            <w:r>
+                              <w:rPr>
+                                <w:rFonts w:hint="eastAsia"/>
+                              </w:rPr>
+                              <w:t>国内信件</w:t>
+                            </w:r>
+                          </w:p>
+                        </w:txbxContent>
+                      </v:textbox>
+                    </v:shape>
+                    <v:shape id="文本框 24" o:spid="_x0000_s1041" type="#_x0000_t202" style="position:absolute;left:21548;top:12881;width:7474;height:2781;visibility:visible;mso-wrap-style:square;v-text-anchor:top" o:gfxdata="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" filled="f" stroked="f" strokeweight=".5pt">
+                      <v:textbox>
+                        <w:txbxContent>
+                          <w:p>
+                            <w:r>
+                              <w:rPr>
+                                <w:rFonts w:hint="eastAsia"/>
+                              </w:rPr>
+                              <w:t>国外信件</w:t>
+                            </w:r>
+                          </w:p>
+                        </w:txbxContent>
+                      </v:textbox>
+                    </v:shape>
+                    <v:shape id="文本框 26" o:spid="_x0000_s1042" type="#_x0000_t202" style="position:absolute;left:34190;top:5088;width:9542;height:2782;visibility:visible;mso-wrap-style:square;v-text-anchor:top" o:gfxdata="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" filled="f" stroked="f" strokeweight=".5pt">
+                      <v:textbox>
+                        <w:txbxContent>
+                          <w:p>
+                            <w:r>
+                              <w:rPr>
+                                <w:rFonts w:hint="eastAsia"/>
+                              </w:rPr>
+                              <w:t>1</w:t>
+                            </w:r>
+                            <w:r>
+                              <w:t>.5</w:t>
+                            </w:r>
+                            <w:r>
+                              <w:rPr>
+                                <w:rFonts w:hint="eastAsia"/>
+                              </w:rPr>
+                              <w:t>元人民币</w:t>
+                            </w:r>
+                          </w:p>
+                        </w:txbxContent>
+                      </v:textbox>
+                    </v:shape>
+                    <v:shape id="文本框 27" o:spid="_x0000_s1043" type="#_x0000_t202" style="position:absolute;left:34429;top:12881;width:8905;height:2781;visibility:visible;mso-wrap-style:square;v-text-anchor:top" o:gfxdata="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" filled="f" stroked="f" strokeweight=".5pt">
+                      <v:textbox>
+                        <w:txbxContent>
+                          <w:p>
+                            <w:r>
+                              <w:rPr>
+                                <w:rFonts w:hint="eastAsia"/>
+                              </w:rPr>
+                              <w:t>6</w:t>
+                            </w:r>
+                            <w:r>
+                              <w:rPr>
+                                <w:rFonts w:hint="eastAsia"/>
+                              </w:rPr>
+                              <w:t>元</w:t>
+                            </w:r>
+                            <w:r>
+                              <w:t>人民币</w:t>
+                            </w:r>
+                          </w:p>
+                        </w:txbxContent>
+                      </v:textbox>
+                    </v:shape>
+                    <v:shapetype id="_x0000_t32" coordsize="21600,21600" o:spt="32" o:oned="t" path="m,l21600,21600e" filled="f">
+                      <v:path arrowok="t" fillok="f" o:connecttype="none"/>
+                      <o:lock v:ext="edit" shapetype="t"/>
+                    </v:shapetype>
+                    <v:shape id="直接箭头连接符 28" o:spid="_x0000_s1044" type="#_x0000_t32" style="position:absolute;left:7633;top:1828;width:4293;height:4055;flip:y;visibility:visible;mso-wrap-style:square" o:connectortype="straight" o:gfxdata="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" strokecolor="#4579b8 [3044]">
+                      <v:stroke endarrow="block"/>
+                    </v:shape>
+                    <v:shape id="直接箭头连接符 29" o:spid="_x0000_s1045" type="#_x0000_t32" style="position:absolute;left:7633;top:5883;width:4691;height:3897;visibility:visible;mso-wrap-style:square" o:connectortype="straight" o:gfxdata="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" strokecolor="#4579b8 [3044]">
+                      <v:stroke endarrow="block"/>
+                    </v:shape>
+                    <v:shape id="直接箭头连接符 31" o:spid="_x0000_s1046" type="#_x0000_t32" style="position:absolute;left:16061;top:6917;width:5166;height:3181;flip:y;visibility:visible;mso-wrap-style:square" o:connectortype="straight" o:gfxdata="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" strokecolor="#4579b8 [3044]">
+                      <v:stroke endarrow="block"/>
+                    </v:shape>
+                    <v:shape id="直接箭头连接符 32" o:spid="_x0000_s1047" type="#_x0000_t32" style="position:absolute;left:16141;top:10257;width:5645;height:3816;visibility:visible;mso-wrap-style:square" o:connectortype="straight" o:gfxdata="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" strokecolor="#4579b8 [3044]">
+                      <v:stroke endarrow="block"/>
+                    </v:shape>
+                    <v:shape id="直接箭头连接符 34" o:spid="_x0000_s1048" type="#_x0000_t32" style="position:absolute;left:28068;top:14471;width:6917;height:0;visibility:visible;mso-wrap-style:square" o:connectortype="straight" o:gfxdata="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" strokecolor="#4579b8 [3044]">
+                      <v:stroke endarrow="block"/>
+                    </v:shape>
+                    <v:shape id="直接箭头连接符 35" o:spid="_x0000_s1049" type="#_x0000_t32" style="position:absolute;left:27988;top:6520;width:6918;height:0;visibility:visible;mso-wrap-style:square" o:connectortype="straight" o:gfxdata="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" strokecolor="#4579b8 [3044]">
+                      <v:stroke endarrow="block"/>
+                    </v:shape>
+                    <v:shape id="直接箭头连接符 37" o:spid="_x0000_s1050" type="#_x0000_t32" style="position:absolute;left:15346;top:1510;width:19557;height:80;visibility:visible;mso-wrap-style:square" o:connectortype="straight" o:gfxdata="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" strokecolor="#4579b8 [3044]">
+                      <v:stroke endarrow="block"/>
+                    </v:shape>
+                  </v:group>
+                  <v:shape id="文本框 38" o:spid="_x0000_s1051" type="#_x0000_t202" style="position:absolute;left:34190;top:318;width:5248;height:2781;visibility:visible;mso-wrap-style:square;v-text-anchor:top" o:gfxdata="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" filled="f" stroked="f" strokeweight=".5pt">
+                    <v:textbox>
+                      <w:txbxContent>
+                        <w:p>
+                          <w:pPr>
+                            <w:rPr>
+                              <w:b/>
+                            </w:rPr>
+                          </w:pPr>
+                          <w:r>
+                            <w:rPr>
+                              <w:rFonts w:hint="eastAsia"/>
+                              <w:b/>
+                            </w:rPr>
+                            <w:t>金额</w:t>
+                          </w:r>
+                        </w:p>
+                      </w:txbxContent>
+                    </v:textbox>
+                  </v:shape>
+                  <v:shape id="文本框 40" o:spid="_x0000_s1052" type="#_x0000_t202" style="position:absolute;left:22263;top:79;width:5248;height:2781;visibility:visible;mso-wrap-style:square;v-text-anchor:top" o:gfxdata="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" filled="f" stroked="f" strokeweight=".5pt">
+                    <v:textbox>
+                      <w:txbxContent>
+                        <w:p>
+                          <w:pPr>
+                            <w:rPr>
+                              <w:b/>
+                            </w:rPr>
+                          </w:pPr>
+                          <w:r>
+                            <w:rPr>
+                              <w:rFonts w:hint="eastAsia"/>
+                              <w:b/>
+                            </w:rPr>
+                            <w:t>类型</w:t>
+                          </w:r>
+                        </w:p>
+                      </w:txbxContent>
+                    </v:textbox>
+                  </v:shape>
+                </v:group>
+                <w10:anchorlock/>
+              </v:group>
+            </w:pict>
+          </mc:Fallback>
+        </mc:AlternateContent>
+      </w:r>
+      <w:r>
+        <w:rPr>
+          <w:rFonts w:hint="eastAsia"/>
+          <w:noProof/>
+        </w:rPr>
+        <w:lastRenderedPageBreak/>
+        <mc:AlternateContent>
+          <mc:Choice Requires="wpg">
+            <w:drawing>
+              <wp:inline distT="0" distB="0" distL="0" distR="0" wp14:anchorId="45FCF3AB" wp14:editId="141CB8B9">
+                <wp:extent cx="5088255" cy="2019300"/>
+                <wp:effectExtent l="0" t="0" r="17145" b="19050"/>
+                <wp:docPr id="47" name="组合 47"/>
+                <wp:cNvGraphicFramePr/>
+                <a:graphic xmlns:a="http://schemas.openxmlformats.org/drawingml/2006/main">
+                  <a:graphicData uri="http://schemas.microsoft.com/office/word/2010/wordprocessingGroup">
+                    <wpg:wgp>
+                      <wpg:cNvGrpSpPr/>
+                      <wpg:grpSpPr>
+                        <a:xfrm>
+                          <a:off x="0" y="0"/>
+                          <a:ext cx="5088255" cy="2019300"/>
+                          <a:chOff x="0" y="0"/>
+                          <a:chExt cx="5088255" cy="2019300"/>
+                        </a:xfrm>
+                      </wpg:grpSpPr>
+                      <wps:wsp>
+                        <wps:cNvPr id="9" name="文本框 9"/>
+                        <wps:cNvSpPr txBox="1"/>
+                        <wps:spPr>
+                          <a:xfrm>
+                            <a:off x="0" y="0"/>
+                            <a:ext cx="5088255" cy="2019300"/>
+                          </a:xfrm>
+                          <a:prstGeom prst="rect">
+                            <a:avLst/>
+                          </a:prstGeom>
+                          <a:solidFill>
+                            <a:schemeClr val="lt1"/>
+                          </a:solidFill>
+                          <a:ln w="6350">
+                            <a:solidFill>
+                              <a:prstClr val="black"/>
+                            </a:solidFill>
+                          </a:ln>
+                          <a:effectLst/>
+                        </wps:spPr>
+                        <wps:style>
+                          <a:lnRef idx="0">
+                            <a:schemeClr val="accent1"/>
+                          </a:lnRef>
+                          <a:fillRef idx="0">
+                            <a:schemeClr val="accent1"/>
+                          </a:fillRef>
+                          <a:effectRef idx="0">
+                            <a:schemeClr val="accent1"/>
+                          </a:effectRef>
+                          <a:fontRef idx="minor">
+                            <a:schemeClr val="dk1"/>
+                          </a:fontRef>
+                        </wps:style>
+                        <wps:txbx>
+                          <w:txbxContent>
+                            <w:p>
+                              <w:r>
+                                <w:rPr>
+                                  <w:rFonts w:hint="eastAsia"/>
+                                </w:rPr>
+                                <w:t>分发电邮和实体信件</w:t>
+                              </w:r>
+                            </w:p>
+                            <w:p>
+                              <w:r>
+                                <w:rPr>
+                                  <w:rFonts w:hint="eastAsia"/>
+                                </w:rPr>
+                                <w:t>读取当日待</w:t>
+                              </w:r>
+                              <w:r>
+                                <w:t>发送电邮和信件的表</w:t>
+                              </w:r>
+                            </w:p>
+                            <w:p>
+                              <w:r>
+                                <w:rPr>
+                                  <w:rFonts w:hint="eastAsia"/>
+                                </w:rPr>
+                                <w:t>循环</w:t>
+                              </w:r>
+                              <w:r>
+                                <w:rPr>
+                                  <w:rFonts w:hint="eastAsia"/>
+                                </w:rPr>
+                                <w:t xml:space="preserve"> </w:t>
+                              </w:r>
+                              <w:r>
+                                <w:rPr>
+                                  <w:rFonts w:hint="eastAsia"/>
+                                </w:rPr>
+                                <w:t>对</w:t>
+                              </w:r>
+                              <w:r>
+                                <w:t>每一个</w:t>
+                              </w:r>
+                              <w:r>
+                                <w:rPr>
+                                  <w:rFonts w:hint="eastAsia"/>
+                                </w:rPr>
+                                <w:t>信件</w:t>
+                              </w:r>
+                              <w:r>
+                                <w:t>编号</w:t>
+                              </w:r>
+                            </w:p>
+                          </w:txbxContent>
+                        </wps:txbx>
+                        <wps:bodyPr rot="0" spcFirstLastPara="0" vertOverflow="overflow" horzOverflow="overflow" vert="horz" wrap="square" lIns="91440" tIns="45720" rIns="91440" bIns="45720" numCol="1" spcCol="0" rtlCol="0" fromWordArt="0" anchor="t" anchorCtr="0" forceAA="0" compatLnSpc="1">
+                          <a:prstTxWarp prst="textNoShape">
+                            <a:avLst/>
+                          </a:prstTxWarp>
+                          <a:noAutofit/>
+                        </wps:bodyPr>
+                      </wps:wsp>
+                      <wpg:grpSp>
+                        <wpg:cNvPr id="46" name="组合 46"/>
+                        <wpg:cNvGrpSpPr/>
+                        <wpg:grpSpPr>
+                          <a:xfrm>
+                            <a:off x="95415" y="644056"/>
+                            <a:ext cx="4897755" cy="1280160"/>
+                            <a:chOff x="0" y="0"/>
+                            <a:chExt cx="4897755" cy="1280160"/>
+                          </a:xfrm>
+                        </wpg:grpSpPr>
+                        <wps:wsp>
+                          <wps:cNvPr id="43" name="文本框 43"/>
+                          <wps:cNvSpPr txBox="1"/>
+                          <wps:spPr>
+                            <a:xfrm>
+                              <a:off x="0" y="0"/>
+                              <a:ext cx="4897755" cy="1280160"/>
+                            </a:xfrm>
+                            <a:prstGeom prst="rect">
+                              <a:avLst/>
+                            </a:prstGeom>
+                            <a:solidFill>
+                              <a:schemeClr val="lt1"/>
+                            </a:solidFill>
+                            <a:ln w="6350">
+                              <a:solidFill>
+                                <a:prstClr val="black"/>
+                              </a:solidFill>
+                            </a:ln>
+                            <a:effectLst/>
+                          </wps:spPr>
+                          <wps:style>
+                            <a:lnRef idx="0">
+                              <a:schemeClr val="accent1"/>
+                            </a:lnRef>
+                            <a:fillRef idx="0">
+                              <a:schemeClr val="accent1"/>
+                            </a:fillRef>
+                            <a:effectRef idx="0">
+                              <a:schemeClr val="accent1"/>
+                            </a:effectRef>
+                            <a:fontRef idx="minor">
+                              <a:schemeClr val="dk1"/>
+                            </a:fontRef>
+                          </wps:style>
+                          <wps:txbx>
+                            <w:txbxContent>
+                              <w:p>
+                                <w:r>
+                                  <w:rPr>
+                                    <w:rFonts w:hint="eastAsia"/>
+                                  </w:rPr>
+                                  <w:t xml:space="preserve">  </w:t>
+                                </w:r>
+                                <w:r>
+                                  <w:rPr>
+                                    <w:rFonts w:hint="eastAsia"/>
+                                  </w:rPr>
+                                  <w:t>如果</w:t>
+                                </w:r>
+                                <w:r>
+                                  <w:rPr>
+                                    <w:rFonts w:hint="eastAsia"/>
+                                  </w:rPr>
+                                  <w:t xml:space="preserve"> </w:t>
+                                </w:r>
+                                <w:r>
+                                  <w:rPr>
+                                    <w:rFonts w:hint="eastAsia"/>
+                                  </w:rPr>
+                                  <w:t>这封是电邮</w:t>
+                                </w:r>
+                              </w:p>
+                              <w:p/>
+                              <w:p/>
+                              <w:p>
+                                <w:r>
+                                  <w:rPr>
+                                    <w:rFonts w:hint="eastAsia"/>
+                                  </w:rPr>
+                                  <w:t xml:space="preserve">  </w:t>
+                                </w:r>
+                                <w:r>
+                                  <w:rPr>
+                                    <w:rFonts w:hint="eastAsia"/>
+                                  </w:rPr>
+                                  <w:t>如果</w:t>
+                                </w:r>
+                                <w:r>
+                                  <w:rPr>
+                                    <w:rFonts w:hint="eastAsia"/>
+                                  </w:rPr>
+                                  <w:t xml:space="preserve"> </w:t>
+                                </w:r>
+                                <w:r>
+                                  <w:rPr>
+                                    <w:rFonts w:hint="eastAsia"/>
+                                  </w:rPr>
+                                  <w:t>这封是</w:t>
+                                </w:r>
+                                <w:r>
+                                  <w:t>实体信件</w:t>
+                                </w:r>
+                              </w:p>
+                            </w:txbxContent>
+                          </wps:txbx>
+                          <wps:bodyPr rot="0" spcFirstLastPara="0" vertOverflow="overflow" horzOverflow="overflow" vert="horz" wrap="square" lIns="91440" tIns="45720" rIns="91440" bIns="45720" numCol="1" spcCol="0" rtlCol="0" fromWordArt="0" anchor="t" anchorCtr="0" forceAA="0" compatLnSpc="1">
+                            <a:prstTxWarp prst="textNoShape">
+                              <a:avLst/>
+                            </a:prstTxWarp>
+                            <a:noAutofit/>
+                          </wps:bodyPr>
+                        </wps:wsp>
+                        <wps:wsp>
+                          <wps:cNvPr id="44" name="文本框 44"/>
+                          <wps:cNvSpPr txBox="1"/>
+                          <wps:spPr>
+                            <a:xfrm>
+                              <a:off x="238539" y="270344"/>
+                              <a:ext cx="4516341" cy="286247"/>
+                            </a:xfrm>
+                            <a:prstGeom prst="rect">
+                              <a:avLst/>
+                            </a:prstGeom>
+                            <a:solidFill>
+                              <a:schemeClr val="lt1"/>
+                            </a:solidFill>
+                            <a:ln w="6350">
+                              <a:solidFill>
+                                <a:prstClr val="black"/>
+                              </a:solidFill>
+                            </a:ln>
+                            <a:effectLst/>
+                          </wps:spPr>
+                          <wps:style>
+                            <a:lnRef idx="0">
+                              <a:schemeClr val="accent1"/>
+                            </a:lnRef>
+                            <a:fillRef idx="0">
+                              <a:schemeClr val="accent1"/>
+                            </a:fillRef>
+                            <a:effectRef idx="0">
+                              <a:schemeClr val="accent1"/>
+                            </a:effectRef>
+                            <a:fontRef idx="minor">
+                              <a:schemeClr val="dk1"/>
+                            </a:fontRef>
+                          </wps:style>
+                          <wps:txbx>
+                            <w:txbxContent>
+                              <w:p>
+                                <w:r>
+                                  <w:rPr>
+                                    <w:rFonts w:hint="eastAsia"/>
+                                  </w:rPr>
+                                  <w:t>发送到电邮分发组</w:t>
+                                </w:r>
+                              </w:p>
+                            </w:txbxContent>
+                          </wps:txbx>
+                          <wps:bodyPr rot="0" spcFirstLastPara="0" vertOverflow="overflow" horzOverflow="overflow" vert="horz" wrap="square" lIns="91440" tIns="45720" rIns="91440" bIns="45720" numCol="1" spcCol="0" rtlCol="0" fromWordArt="0" anchor="t" anchorCtr="0" forceAA="0" compatLnSpc="1">
+                            <a:prstTxWarp prst="textNoShape">
+                              <a:avLst/>
+                            </a:prstTxWarp>
+                            <a:noAutofit/>
+                          </wps:bodyPr>
+                        </wps:wsp>
+                        <wps:wsp>
+                          <wps:cNvPr id="45" name="文本框 45"/>
+                          <wps:cNvSpPr txBox="1"/>
+                          <wps:spPr>
+                            <a:xfrm>
+                              <a:off x="230588" y="866692"/>
+                              <a:ext cx="4524071" cy="286247"/>
+                            </a:xfrm>
+                            <a:prstGeom prst="rect">
+                              <a:avLst/>
+                            </a:prstGeom>
+                            <a:solidFill>
+                              <a:schemeClr val="lt1"/>
+                            </a:solidFill>
+                            <a:ln w="6350">
+                              <a:solidFill>
+                                <a:prstClr val="black"/>
+                              </a:solidFill>
+                            </a:ln>
+                            <a:effectLst/>
+                          </wps:spPr>
+                          <wps:style>
+                            <a:lnRef idx="0">
+                              <a:schemeClr val="accent1"/>
+                            </a:lnRef>
+                            <a:fillRef idx="0">
+                              <a:schemeClr val="accent1"/>
+                            </a:fillRef>
+                            <a:effectRef idx="0">
+                              <a:schemeClr val="accent1"/>
+                            </a:effectRef>
+                            <a:fontRef idx="minor">
+                              <a:schemeClr val="dk1"/>
+                            </a:fontRef>
+                          </wps:style>
+                          <wps:txbx>
+                            <w:txbxContent>
+                              <w:p>
+                                <w:r>
+                                  <w:rPr>
+                                    <w:rFonts w:hint="eastAsia"/>
+                                  </w:rPr>
+                                  <w:t>发送到</w:t>
+                                </w:r>
+                                <w:r>
+                                  <w:t>实体信件分发组</w:t>
+                                </w:r>
+                              </w:p>
+                            </w:txbxContent>
+                          </wps:txbx>
+                          <wps:bodyPr rot="0" spcFirstLastPara="0" vertOverflow="overflow" horzOverflow="overflow" vert="horz" wrap="square" lIns="91440" tIns="45720" rIns="91440" bIns="45720" numCol="1" spcCol="0" rtlCol="0" fromWordArt="0" anchor="t" anchorCtr="0" forceAA="0" compatLnSpc="1">
+                            <a:prstTxWarp prst="textNoShape">
+                              <a:avLst/>
+                            </a:prstTxWarp>
+                            <a:noAutofit/>
+                          </wps:bodyPr>
+                        </wps:wsp>
+                      </wpg:grpSp>
+                    </wpg:wgp>
+                  </a:graphicData>
+                </a:graphic>
+              </wp:inline>
+            </w:drawing>
+          </mc:Choice>
+          <mc:Fallback>
+            <w:pict>
+              <v:group id="组合 47" o:spid="_x0000_s1053" style="width:400.65pt;height:159pt;mso-position-horizontal-relative:char;mso-position-vertical-relative:line" coordsize="50882,20193" o:gfxdata="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">
+                <v:shape id="文本框 9" o:spid="_x0000_s1054" type="#_x0000_t202" style="position:absolute;width:50882;height:20193;visibility:visible;mso-wrap-style:square;v-text-anchor:top" o:gfxdata="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" fillcolor="white [3201]" strokeweight=".5pt">
+                  <v:textbox>
+                    <w:txbxContent>
+                      <w:p>
+                        <w:r>
+                          <w:rPr>
+                            <w:rFonts w:hint="eastAsia"/>
+                          </w:rPr>
+                          <w:t>分发电邮和实体信件</w:t>
+                        </w:r>
+                      </w:p>
+                      <w:p>
+                        <w:r>
+                          <w:rPr>
+                            <w:rFonts w:hint="eastAsia"/>
+                          </w:rPr>
+                          <w:t>读取当日待</w:t>
+                        </w:r>
+                        <w:r>
+                          <w:t>发送电邮和信件的表</w:t>
+                        </w:r>
+                      </w:p>
+                      <w:p>
+                        <w:r>
+                          <w:rPr>
+                            <w:rFonts w:hint="eastAsia"/>
+                          </w:rPr>
+                          <w:t>循环</w:t>
+                        </w:r>
+                        <w:r>
+                          <w:rPr>
+                            <w:rFonts w:hint="eastAsia"/>
+                          </w:rPr>
+                          <w:t xml:space="preserve"> </w:t>
+                        </w:r>
+                        <w:r>
+                          <w:rPr>
+                            <w:rFonts w:hint="eastAsia"/>
+                          </w:rPr>
+                          <w:t>对</w:t>
+                        </w:r>
+                        <w:r>
+                          <w:t>每一个</w:t>
+                        </w:r>
+                        <w:r>
+                          <w:rPr>
+                            <w:rFonts w:hint="eastAsia"/>
+                          </w:rPr>
+                          <w:t>信件</w:t>
+                        </w:r>
+                        <w:r>
+                          <w:t>编号</w:t>
+                        </w:r>
+                      </w:p>
+                    </w:txbxContent>
+                  </v:textbox>
+                </v:shape>
+                <v:group id="组合 46" o:spid="_x0000_s1055" style="position:absolute;left:954;top:6440;width:48977;height:12802" coordsize="48977,12801" o:gfxdata="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">
+                  <v:shape id="文本框 43" o:spid="_x0000_s1056" type="#_x0000_t202" style="position:absolute;width:48977;height:12801;visibility:visible;mso-wrap-style:square;v-text-anchor:top" o:gfxdata="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" fillcolor="white [3201]" strokeweight=".5pt">
+                    <v:textbox>
+                      <w:txbxContent>
+                        <w:p>
+                          <w:r>
+                            <w:rPr>
+                              <w:rFonts w:hint="eastAsia"/>
+                            </w:rPr>
+                            <w:t xml:space="preserve">  </w:t>
+                          </w:r>
+                          <w:r>
+                            <w:rPr>
+                              <w:rFonts w:hint="eastAsia"/>
+                            </w:rPr>
+                            <w:t>如果</w:t>
+                          </w:r>
+                          <w:r>
+                            <w:rPr>
+                              <w:rFonts w:hint="eastAsia"/>
+                            </w:rPr>
+                            <w:t xml:space="preserve"> </w:t>
+                          </w:r>
+                          <w:r>
+                            <w:rPr>
+                              <w:rFonts w:hint="eastAsia"/>
+                            </w:rPr>
+                            <w:t>这封是电邮</w:t>
+                          </w:r>
+                        </w:p>
+                        <w:p/>
+                        <w:p/>
+                        <w:p>
+                          <w:r>
+                            <w:rPr>
+                              <w:rFonts w:hint="eastAsia"/>
+                            </w:rPr>
+                            <w:t xml:space="preserve">  </w:t>
+                          </w:r>
+                          <w:r>
+                            <w:rPr>
+                              <w:rFonts w:hint="eastAsia"/>
+                            </w:rPr>
+                            <w:t>如果</w:t>
+                          </w:r>
+                          <w:r>
+                            <w:rPr>
+                              <w:rFonts w:hint="eastAsia"/>
+                            </w:rPr>
+                            <w:t xml:space="preserve"> </w:t>
+                          </w:r>
+                          <w:r>
+                            <w:rPr>
+                              <w:rFonts w:hint="eastAsia"/>
+                            </w:rPr>
+                            <w:t>这封是</w:t>
+                          </w:r>
+                          <w:r>
+                            <w:t>实体信件</w:t>
+                          </w:r>
+                        </w:p>
+                      </w:txbxContent>
+                    </v:textbox>
+                  </v:shape>
+                  <v:shape id="文本框 44" o:spid="_x0000_s1057" type="#_x0000_t202" style="position:absolute;left:2385;top:2703;width:45163;height:2862;visibility:visible;mso-wrap-style:square;v-text-anchor:top" o:gfxdata="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" fillcolor="white [3201]" strokeweight=".5pt">
+                    <v:textbox>
+                      <w:txbxContent>
+                        <w:p>
+                          <w:r>
+                            <w:rPr>
+                              <w:rFonts w:hint="eastAsia"/>
+                            </w:rPr>
+                            <w:t>发送到电邮分发组</w:t>
+                          </w:r>
+                        </w:p>
+                      </w:txbxContent>
+                    </v:textbox>
+                  </v:shape>
+                  <v:shape id="文本框 45" o:spid="_x0000_s1058" type="#_x0000_t202" style="position:absolute;left:2305;top:8666;width:45241;height:2863;visibility:visible;mso-wrap-style:square;v-text-anchor:top" o:gfxdata="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" fillcolor="white [3201]" strokeweight=".5pt">
+                    <v:textbox>
+                      <w:txbxContent>
+                        <w:p>
+                          <w:r>
+                            <w:rPr>
+                              <w:rFonts w:hint="eastAsia"/>
+                            </w:rPr>
+                            <w:t>发送到</w:t>
+                          </w:r>
+                          <w:r>
+                            <w:t>实体信件分发组</w:t>
+                          </w:r>
+                        </w:p>
+                      </w:txbxContent>
+                    </v:textbox>
+                  </v:shape>
+                </v:group>
+                <w10:anchorlock/>
+              </v:group>
+            </w:pict>
+          </mc:Fallback>
+        </mc:AlternateContent>
+      </w:r>
+    </w:p>
+    <w:p>
+      <w:pPr>
+        <w:pStyle w:val="a3"/>
+        <w:ind w:left="360" w:firstLineChars="0" w:firstLine="0"/>
+      </w:pPr>
+    </w:p>
+    <w:p>
+      <w:pPr>
+        <w:pStyle w:val="a3"/>
+        <w:ind w:left="360" w:firstLineChars="0" w:firstLine="0"/>
+      </w:pPr>
+      <w:bookmarkStart w:id="0" w:name="_GoBack"/>
+      <w:bookmarkEnd w:id="0"/>
     </w:p>
     <w:sectPr>
       <w:pgSz w:w="11906" w:h="16838"/>
@@ -2432,7 +4744,7 @@
 </file>
 
 <file path=word/numbering.xml><?xml version="1.0" encoding="utf-8"?>
-<w:numbering xmlns:wpc="http://schemas.microsoft.com/office/word/2010/wordprocessingCanvas" xmlns:mc="http://schemas.openxmlformats.org/markup-compatibility/2006" xmlns:o="urn:schemas-microsoft-com:office:office" xmlns:r="http://schemas.openxmlformats.org/officeDocument/2006/relationships" xmlns:m="http://schemas.openxmlformats.org/officeDocument/2006/math" xmlns:v="urn:schemas-microsoft-com:vml" xmlns:wp14="http://schemas.microsoft.com/office/word/2010/wordprocessingDrawing" xmlns:wp="http://schemas.openxmlformats.org/drawingml/2006/wordprocessingDrawing" xmlns:w10="urn:schemas-microsoft-com:office:word" xmlns:w="http://schemas.openxmlformats.org/wordprocessingml/2006/main" xmlns:w14="http://schemas.microsoft.com/office/word/2010/wordml" xmlns:w15="http://schemas.microsoft.com/office/word/2012/wordml" xmlns:wpg="http://schemas.microsoft.com/office/word/2010/wordprocessingGroup" xmlns:wpi="http://schemas.microsoft.com/office/word/2010/wordprocessingInk" xmlns:wne="http://schemas.microsoft.com/office/word/2006/wordml" xmlns:wps="http://schemas.microsoft.com/office/word/2010/wordprocessingShape" mc:Ignorable="w14 w15 wp14">
+<w:numbering xmlns:wpc="http://schemas.microsoft.com/office/word/2010/wordprocessingCanvas" xmlns:mc="http://schemas.openxmlformats.org/markup-compatibility/2006" xmlns:o="urn:schemas-microsoft-com:office:office" xmlns:r="http://schemas.openxmlformats.org/officeDocument/2006/relationships" xmlns:m="http://schemas.openxmlformats.org/officeDocument/2006/math" xmlns:v="urn:schemas-microsoft-com:vml" xmlns:wp14="http://schemas.microsoft.com/office/word/2010/wordprocessingDrawing" xmlns:wp="http://schemas.openxmlformats.org/drawingml/2006/wordprocessingDrawing" xmlns:w10="urn:schemas-microsoft-com:office:word" xmlns:w="http://schemas.openxmlformats.org/wordprocessingml/2006/main" xmlns:w14="http://schemas.microsoft.com/office/word/2010/wordml" xmlns:wpg="http://schemas.microsoft.com/office/word/2010/wordprocessingGroup" xmlns:wpi="http://schemas.microsoft.com/office/word/2010/wordprocessingInk" xmlns:wne="http://schemas.microsoft.com/office/word/2006/wordml" xmlns:wps="http://schemas.microsoft.com/office/word/2010/wordprocessingShape" mc:Ignorable="w14 wp14">
   <w:abstractNum w:abstractNumId="0">
     <w:nsid w:val="107A507D"/>
     <w:multiLevelType w:val="hybridMultilevel"/>
@@ -2945,7 +5257,7 @@
 </file>
 
 <file path=word/styles.xml><?xml version="1.0" encoding="utf-8"?>
-<w:styles xmlns:mc="http://schemas.openxmlformats.org/markup-compatibility/2006" xmlns:r="http://schemas.openxmlformats.org/officeDocument/2006/relationships" xmlns:w="http://schemas.openxmlformats.org/wordprocessingml/2006/main" xmlns:w14="http://schemas.microsoft.com/office/word/2010/wordml" xmlns:w15="http://schemas.microsoft.com/office/word/2012/wordml" mc:Ignorable="w14 w15">
+<w:styles xmlns:mc="http://schemas.openxmlformats.org/markup-compatibility/2006" xmlns:r="http://schemas.openxmlformats.org/officeDocument/2006/relationships" xmlns:w="http://schemas.openxmlformats.org/wordprocessingml/2006/main" xmlns:w14="http://schemas.microsoft.com/office/word/2010/wordml" mc:Ignorable="w14">
   <w:docDefaults>
     <w:rPrDefault>
       <w:rPr>
@@ -2958,378 +5270,380 @@
     </w:rPrDefault>
     <w:pPrDefault/>
   </w:docDefaults>
-  <w:latentStyles w:defLockedState="0" w:defUIPriority="99" w:defSemiHidden="0" w:defUnhideWhenUsed="0" w:defQFormat="0" w:count="371">
-    <w:lsdException w:name="Normal" w:uiPriority="0" w:qFormat="1"/>
-    <w:lsdException w:name="heading 1" w:uiPriority="9" w:qFormat="1"/>
-    <w:lsdException w:name="heading 2" w:semiHidden="1" w:uiPriority="9" w:unhideWhenUsed="1" w:qFormat="1"/>
-    <w:lsdException w:name="heading 3" w:semiHidden="1" w:uiPriority="9" w:unhideWhenUsed="1" w:qFormat="1"/>
-    <w:lsdException w:name="heading 4" w:semiHidden="1" w:uiPriority="9" w:unhideWhenUsed="1" w:qFormat="1"/>
-    <w:lsdException w:name="heading 5" w:semiHidden="1" w:uiPriority="9" w:unhideWhenUsed="1" w:qFormat="1"/>
-    <w:lsdException w:name="heading 6" w:semiHidden="1" w:uiPriority="9" w:unhideWhenUsed="1" w:qFormat="1"/>
-    <w:lsdException w:name="heading 7" w:semiHidden="1" w:uiPriority="9" w:unhideWhenUsed="1" w:qFormat="1"/>
-    <w:lsdException w:name="heading 8" w:semiHidden="1" w:uiPriority="9" w:unhideWhenUsed="1" w:qFormat="1"/>
-    <w:lsdException w:name="heading 9" w:semiHidden="1" w:uiPriority="9" w:unhideWhenUsed="1" w:qFormat="1"/>
-    <w:lsdException w:name="index 1" w:semiHidden="1" w:unhideWhenUsed="1"/>
-    <w:lsdException w:name="index 2" w:semiHidden="1" w:unhideWhenUsed="1"/>
-    <w:lsdException w:name="index 3" w:semiHidden="1" w:unhideWhenUsed="1"/>
-    <w:lsdException w:name="index 4" w:semiHidden="1" w:unhideWhenUsed="1"/>
-    <w:lsdException w:name="index 5" w:semiHidden="1" w:unhideWhenUsed="1"/>
-    <w:lsdException w:name="index 6" w:semiHidden="1" w:unhideWhenUsed="1"/>
-    <w:lsdException w:name="index 7" w:semiHidden="1" w:unhideWhenUsed="1"/>
-    <w:lsdException w:name="index 8" w:semiHidden="1" w:unhideWhenUsed="1"/>
-    <w:lsdException w:name="index 9" w:semiHidden="1" w:unhideWhenUsed="1"/>
-    <w:lsdException w:name="toc 1" w:semiHidden="1" w:uiPriority="39" w:unhideWhenUsed="1"/>
-    <w:lsdException w:name="toc 2" w:semiHidden="1" w:uiPriority="39" w:unhideWhenUsed="1"/>
-    <w:lsdException w:name="toc 3" w:semiHidden="1" w:uiPriority="39" w:unhideWhenUsed="1"/>
-    <w:lsdException w:name="toc 4" w:semiHidden="1" w:uiPriority="39" w:unhideWhenUsed="1"/>
-    <w:lsdException w:name="toc 5" w:semiHidden="1" w:uiPriority="39" w:unhideWhenUsed="1"/>
-    <w:lsdException w:name="toc 6" w:semiHidden="1" w:uiPriority="39" w:unhideWhenUsed="1"/>
-    <w:lsdException w:name="toc 7" w:semiHidden="1" w:uiPriority="39" w:unhideWhenUsed="1"/>
-    <w:lsdException w:name="toc 8" w:semiHidden="1" w:uiPriority="39" w:unhideWhenUsed="1"/>
-    <w:lsdException w:name="toc 9" w:semiHidden="1" w:uiPriority="39" w:unhideWhenUsed="1"/>
-    <w:lsdException w:name="Normal Indent" w:semiHidden="1" w:unhideWhenUsed="1"/>
-    <w:lsdException w:name="footnote text" w:semiHidden="1" w:unhideWhenUsed="1"/>
-    <w:lsdException w:name="annotation text" w:semiHidden="1" w:unhideWhenUsed="1"/>
-    <w:lsdException w:name="header" w:semiHidden="1" w:unhideWhenUsed="1"/>
-    <w:lsdException w:name="footer" w:semiHidden="1" w:unhideWhenUsed="1"/>
-    <w:lsdException w:name="index heading" w:semiHidden="1" w:unhideWhenUsed="1"/>
-    <w:lsdException w:name="caption" w:semiHidden="1" w:uiPriority="35" w:unhideWhenUsed="1" w:qFormat="1"/>
-    <w:lsdException w:name="table of figures" w:semiHidden="1" w:unhideWhenUsed="1"/>
-    <w:lsdException w:name="envelope address" w:semiHidden="1" w:unhideWhenUsed="1"/>
-    <w:lsdException w:name="envelope return" w:semiHidden="1" w:unhideWhenUsed="1"/>
-    <w:lsdException w:name="footnote reference" w:semiHidden="1" w:unhideWhenUsed="1"/>
-    <w:lsdException w:name="annotation reference" w:semiHidden="1" w:unhideWhenUsed="1"/>
-    <w:lsdException w:name="line number" w:semiHidden="1" w:unhideWhenUsed="1"/>
-    <w:lsdException w:name="page number" w:semiHidden="1" w:unhideWhenUsed="1"/>
-    <w:lsdException w:name="endnote reference" w:semiHidden="1" w:unhideWhenUsed="1"/>
-    <w:lsdException w:name="endnote text" w:semiHidden="1" w:unhideWhenUsed="1"/>
-    <w:lsdException w:name="table of authorities" w:semiHidden="1" w:unhideWhenUsed="1"/>
-    <w:lsdException w:name="macro" w:semiHidden="1" w:unhideWhenUsed="1"/>
-    <w:lsdException w:name="toa heading" w:semiHidden="1" w:unhideWhenUsed="1"/>
-    <w:lsdException w:name="List" w:semiHidden="1" w:unhideWhenUsed="1"/>
-    <w:lsdException w:name="List Bullet" w:semiHidden="1" w:unhideWhenUsed="1"/>
-    <w:lsdException w:name="List Number" w:semiHidden="1" w:unhideWhenUsed="1"/>
-    <w:lsdException w:name="List 2" w:semiHidden="1" w:unhideWhenUsed="1"/>
-    <w:lsdException w:name="List 3" w:semiHidden="1" w:unhideWhenUsed="1"/>
-    <w:lsdException w:name="List 4" w:semiHidden="1" w:unhideWhenUsed="1"/>
-    <w:lsdException w:name="List 5" w:semiHidden="1" w:unhideWhenUsed="1"/>
-    <w:lsdException w:name="List Bullet 2" w:semiHidden="1" w:unhideWhenUsed="1"/>
-    <w:lsdException w:name="List Bullet 3" w:semiHidden="1" w:unhideWhenUsed="1"/>
-    <w:lsdException w:name="List Bullet 4" w:semiHidden="1" w:unhideWhenUsed="1"/>
-    <w:lsdException w:name="List Bullet 5" w:semiHidden="1" w:unhideWhenUsed="1"/>
-    <w:lsdException w:name="List Number 2" w:semiHidden="1" w:unhideWhenUsed="1"/>
-    <w:lsdException w:name="List Number 3" w:semiHidden="1" w:unhideWhenUsed="1"/>
-    <w:lsdException w:name="List Number 4" w:semiHidden="1" w:unhideWhenUsed="1"/>
-    <w:lsdException w:name="List Number 5" w:semiHidden="1" w:unhideWhenUsed="1"/>
-    <w:lsdException w:name="Title" w:uiPriority="10" w:qFormat="1"/>
-    <w:lsdException w:name="Closing" w:semiHidden="1" w:unhideWhenUsed="1"/>
-    <w:lsdException w:name="Signature" w:semiHidden="1" w:unhideWhenUsed="1"/>
-    <w:lsdException w:name="Default Paragraph Font" w:semiHidden="1" w:uiPriority="1" w:unhideWhenUsed="1"/>
-    <w:lsdException w:name="Body Text" w:semiHidden="1" w:unhideWhenUsed="1"/>
-    <w:lsdException w:name="Body Text Indent" w:semiHidden="1" w:unhideWhenUsed="1"/>
-    <w:lsdException w:name="List Continue" w:semiHidden="1" w:unhideWhenUsed="1"/>
-    <w:lsdException w:name="List Continue 2" w:semiHidden="1" w:unhideWhenUsed="1"/>
-    <w:lsdException w:name="List Continue 3" w:semiHidden="1" w:unhideWhenUsed="1"/>
-    <w:lsdException w:name="List Continue 4" w:semiHidden="1" w:unhideWhenUsed="1"/>
-    <w:lsdException w:name="List Continue 5" w:semiHidden="1" w:unhideWhenUsed="1"/>
-    <w:lsdException w:name="Message Header" w:semiHidden="1" w:unhideWhenUsed="1"/>
-    <w:lsdException w:name="Subtitle" w:uiPriority="11" w:qFormat="1"/>
-    <w:lsdException w:name="Salutation" w:semiHidden="1" w:unhideWhenUsed="1"/>
-    <w:lsdException w:name="Date" w:semiHidden="1" w:unhideWhenUsed="1"/>
-    <w:lsdException w:name="Body Text First Indent" w:semiHidden="1" w:unhideWhenUsed="1"/>
-    <w:lsdException w:name="Body Text First Indent 2" w:semiHidden="1" w:unhideWhenUsed="1"/>
-    <w:lsdException w:name="Note Heading" w:semiHidden="1" w:unhideWhenUsed="1"/>
-    <w:lsdException w:name="Body Text 2" w:semiHidden="1" w:unhideWhenUsed="1"/>
-    <w:lsdException w:name="Body Text 3" w:semiHidden="1" w:unhideWhenUsed="1"/>
-    <w:lsdException w:name="Body Text Indent 2" w:semiHidden="1" w:unhideWhenUsed="1"/>
-    <w:lsdException w:name="Body Text Indent 3" w:semiHidden="1" w:unhideWhenUsed="1"/>
-    <w:lsdException w:name="Block Text" w:semiHidden="1" w:unhideWhenUsed="1"/>
-    <w:lsdException w:name="Hyperlink" w:semiHidden="1" w:unhideWhenUsed="1"/>
-    <w:lsdException w:name="FollowedHyperlink" w:semiHidden="1" w:unhideWhenUsed="1"/>
-    <w:lsdException w:name="Strong" w:uiPriority="22" w:qFormat="1"/>
-    <w:lsdException w:name="Emphasis" w:uiPriority="20" w:qFormat="1"/>
-    <w:lsdException w:name="Document Map" w:semiHidden="1" w:unhideWhenUsed="1"/>
-    <w:lsdException w:name="Plain Text" w:semiHidden="1" w:unhideWhenUsed="1"/>
-    <w:lsdException w:name="E-mail Signature" w:semiHidden="1" w:unhideWhenUsed="1"/>
-    <w:lsdException w:name="HTML Top of Form" w:semiHidden="1" w:unhideWhenUsed="1"/>
-    <w:lsdException w:name="HTML Bottom of Form" w:semiHidden="1" w:unhideWhenUsed="1"/>
-    <w:lsdException w:name="Normal (Web)" w:semiHidden="1" w:unhideWhenUsed="1"/>
-    <w:lsdException w:name="HTML Acronym" w:semiHidden="1" w:unhideWhenUsed="1"/>
-    <w:lsdException w:name="HTML Address" w:semiHidden="1" w:unhideWhenUsed="1"/>
-    <w:lsdException w:name="HTML Cite" w:semiHidden="1" w:unhideWhenUsed="1"/>
-    <w:lsdException w:name="HTML Code" w:semiHidden="1" w:unhideWhenUsed="1"/>
-    <w:lsdException w:name="HTML Definition" w:semiHidden="1" w:unhideWhenUsed="1"/>
-    <w:lsdException w:name="HTML Keyboard" w:semiHidden="1" w:unhideWhenUsed="1"/>
-    <w:lsdException w:name="HTML Preformatted" w:semiHidden="1" w:unhideWhenUsed="1"/>
-    <w:lsdException w:name="HTML Sample" w:semiHidden="1" w:unhideWhenUsed="1"/>
-    <w:lsdException w:name="HTML Typewriter" w:semiHidden="1" w:unhideWhenUsed="1"/>
-    <w:lsdException w:name="HTML Variable" w:semiHidden="1" w:unhideWhenUsed="1"/>
-    <w:lsdException w:name="Normal Table" w:semiHidden="1" w:unhideWhenUsed="1"/>
-    <w:lsdException w:name="annotation subject" w:semiHidden="1" w:unhideWhenUsed="1"/>
-    <w:lsdException w:name="No List" w:semiHidden="1" w:unhideWhenUsed="1"/>
-    <w:lsdException w:name="Outline List 1" w:semiHidden="1" w:unhideWhenUsed="1"/>
-    <w:lsdException w:name="Outline List 2" w:semiHidden="1" w:unhideWhenUsed="1"/>
-    <w:lsdException w:name="Outline List 3" w:semiHidden="1" w:unhideWhenUsed="1"/>
-    <w:lsdException w:name="Table Simple 1" w:semiHidden="1" w:unhideWhenUsed="1"/>
-    <w:lsdException w:name="Table Simple 2" w:semiHidden="1" w:unhideWhenUsed="1"/>
-    <w:lsdException w:name="Table Simple 3" w:semiHidden="1" w:unhideWhenUsed="1"/>
-    <w:lsdException w:name="Table Classic 1" w:semiHidden="1" w:unhideWhenUsed="1"/>
-    <w:lsdException w:name="Table Classic 2" w:semiHidden="1" w:unhideWhenUsed="1"/>
-    <w:lsdException w:name="Table Classic 3" w:semiHidden="1" w:unhideWhenUsed="1"/>
-    <w:lsdException w:name="Table Classic 4" w:semiHidden="1" w:unhideWhenUsed="1"/>
-    <w:lsdException w:name="Table Colorful 1" w:semiHidden="1" w:unhideWhenUsed="1"/>
-    <w:lsdException w:name="Table Colorful 2" w:semiHidden="1" w:unhideWhenUsed="1"/>
-    <w:lsdException w:name="Table Colorful 3" w:semiHidden="1" w:unhideWhenUsed="1"/>
-    <w:lsdException w:name="Table Columns 1" w:semiHidden="1" w:unhideWhenUsed="1"/>
-    <w:lsdException w:name="Table Columns 2" w:semiHidden="1" w:unhideWhenUsed="1"/>
-    <w:lsdException w:name="Table Columns 3" w:semiHidden="1" w:unhideWhenUsed="1"/>
-    <w:lsdException w:name="Table Columns 4" w:semiHidden="1" w:unhideWhenUsed="1"/>
-    <w:lsdException w:name="Table Columns 5" w:semiHidden="1" w:unhideWhenUsed="1"/>
-    <w:lsdException w:name="Table Grid 1" w:semiHidden="1" w:unhideWhenUsed="1"/>
-    <w:lsdException w:name="Table Grid 2" w:semiHidden="1" w:unhideWhenUsed="1"/>
-    <w:lsdException w:name="Table Grid 3" w:semiHidden="1" w:unhideWhenUsed="1"/>
-    <w:lsdException w:name="Table Grid 4" w:semiHidden="1" w:unhideWhenUsed="1"/>
-    <w:lsdException w:name="Table Grid 5" w:semiHidden="1" w:unhideWhenUsed="1"/>
-    <w:lsdException w:name="Table Grid 6" w:semiHidden="1" w:unhideWhenUsed="1"/>
-    <w:lsdException w:name="Table Grid 7" w:semiHidden="1" w:unhideWhenUsed="1"/>
-    <w:lsdException w:name="Table Grid 8" w:semiHidden="1" w:unhideWhenUsed="1"/>
-    <w:lsdException w:name="Table List 1" w:semiHidden="1" w:unhideWhenUsed="1"/>
-    <w:lsdException w:name="Table List 2" w:semiHidden="1" w:unhideWhenUsed="1"/>
-    <w:lsdException w:name="Table List 3" w:semiHidden="1" w:unhideWhenUsed="1"/>
-    <w:lsdException w:name="Table List 4" w:semiHidden="1" w:unhideWhenUsed="1"/>
-    <w:lsdException w:name="Table List 5" w:semiHidden="1" w:unhideWhenUsed="1"/>
-    <w:lsdException w:name="Table List 6" w:semiHidden="1" w:unhideWhenUsed="1"/>
-    <w:lsdException w:name="Table List 7" w:semiHidden="1" w:unhideWhenUsed="1"/>
-    <w:lsdException w:name="Table List 8" w:semiHidden="1" w:unhideWhenUsed="1"/>
-    <w:lsdException w:name="Table 3D effects 1" w:semiHidden="1" w:unhideWhenUsed="1"/>
-    <w:lsdException w:name="Table 3D effects 2" w:semiHidden="1" w:unhideWhenUsed="1"/>
-    <w:lsdException w:name="Table 3D effects 3" w:semiHidden="1" w:unhideWhenUsed="1"/>
-    <w:lsdException w:name="Table Contemporary" w:semiHidden="1" w:unhideWhenUsed="1"/>
-    <w:lsdException w:name="Table Elegant" w:semiHidden="1" w:unhideWhenUsed="1"/>
-    <w:lsdException w:name="Table Professional" w:semiHidden="1" w:unhideWhenUsed="1"/>
-    <w:lsdException w:name="Table Subtle 1" w:semiHidden="1" w:unhideWhenUsed="1"/>
-    <w:lsdException w:name="Table Subtle 2" w:semiHidden="1" w:unhideWhenUsed="1"/>
-    <w:lsdException w:name="Table Web 1" w:semiHidden="1" w:unhideWhenUsed="1"/>
-    <w:lsdException w:name="Table Web 2" w:semiHidden="1" w:unhideWhenUsed="1"/>
-    <w:lsdException w:name="Table Web 3" w:semiHidden="1" w:unhideWhenUsed="1"/>
-    <w:lsdException w:name="Balloon Text" w:semiHidden="1" w:unhideWhenUsed="1"/>
-    <w:lsdException w:name="Table Grid" w:uiPriority="59"/>
-    <w:lsdException w:name="Table Theme" w:semiHidden="1" w:unhideWhenUsed="1"/>
-    <w:lsdException w:name="Placeholder Text" w:semiHidden="1"/>
-    <w:lsdException w:name="No Spacing" w:uiPriority="1" w:qFormat="1"/>
-    <w:lsdException w:name="Light Shading" w:uiPriority="60"/>
-    <w:lsdException w:name="Light List" w:uiPriority="61"/>
-    <w:lsdException w:name="Light Grid" w:uiPriority="62"/>
-    <w:lsdException w:name="Medium Shading 1" w:uiPriority="63"/>
-    <w:lsdException w:name="Medium Shading 2" w:uiPriority="64"/>
-    <w:lsdException w:name="Medium List 1" w:uiPriority="65"/>
-    <w:lsdException w:name="Medium List 2" w:uiPriority="66"/>
-    <w:lsdException w:name="Medium Grid 1" w:uiPriority="67"/>
-    <w:lsdException w:name="Medium Grid 2" w:uiPriority="68"/>
-    <w:lsdException w:name="Medium Grid 3" w:uiPriority="69"/>
-    <w:lsdException w:name="Dark List" w:uiPriority="70"/>
-    <w:lsdException w:name="Colorful Shading" w:uiPriority="71"/>
-    <w:lsdException w:name="Colorful List" w:uiPriority="72"/>
-    <w:lsdException w:name="Colorful Grid" w:uiPriority="73"/>
-    <w:lsdException w:name="Light Shading Accent 1" w:uiPriority="60"/>
-    <w:lsdException w:name="Light List Accent 1" w:uiPriority="61"/>
-    <w:lsdException w:name="Light Grid Accent 1" w:uiPriority="62"/>
-    <w:lsdException w:name="Medium Shading 1 Accent 1" w:uiPriority="63"/>
-    <w:lsdException w:name="Medium Shading 2 Accent 1" w:uiPriority="64"/>
-    <w:lsdException w:name="Medium List 1 Accent 1" w:uiPriority="65"/>
-    <w:lsdException w:name="Revision" w:semiHidden="1"/>
-    <w:lsdException w:name="List Paragraph" w:uiPriority="34" w:qFormat="1"/>
-    <w:lsdException w:name="Quote" w:uiPriority="29" w:qFormat="1"/>
-    <w:lsdException w:name="Intense Quote" w:uiPriority="30" w:qFormat="1"/>
-    <w:lsdException w:name="Medium List 2 Accent 1" w:uiPriority="66"/>
-    <w:lsdException w:name="Medium Grid 1 Accent 1" w:uiPriority="67"/>
-    <w:lsdException w:name="Medium Grid 2 Accent 1" w:uiPriority="68"/>
-    <w:lsdException w:name="Medium Grid 3 Accent 1" w:uiPriority="69"/>
-    <w:lsdException w:name="Dark List Accent 1" w:uiPriority="70"/>
-    <w:lsdException w:name="Colorful Shading Accent 1" w:uiPriority="71"/>
-    <w:lsdException w:name="Colorful List Accent 1" w:uiPriority="72"/>
-    <w:lsdException w:name="Colorful Grid Accent 1" w:uiPriority="73"/>
-    <w:lsdException w:name="Light Shading Accent 2" w:uiPriority="60"/>
-    <w:lsdException w:name="Light List Accent 2" w:uiPriority="61"/>
-    <w:lsdException w:name="Light Grid Accent 2" w:uiPriority="62"/>
-    <w:lsdException w:name="Medium Shading 1 Accent 2" w:uiPriority="63"/>
-    <w:lsdException w:name="Medium Shading 2 Accent 2" w:uiPriority="64"/>
-    <w:lsdException w:name="Medium List 1 Accent 2" w:uiPriority="65"/>
-    <w:lsdException w:name="Medium List 2 Accent 2" w:uiPriority="66"/>
-    <w:lsdException w:name="Medium Grid 1 Accent 2" w:uiPriority="67"/>
-    <w:lsdException w:name="Medium Grid 2 Accent 2" w:uiPriority="68"/>
-    <w:lsdException w:name="Medium Grid 3 Accent 2" w:uiPriority="69"/>
-    <w:lsdException w:name="Dark List Accent 2" w:uiPriority="70"/>
-    <w:lsdException w:name="Colorful Shading Accent 2" w:uiPriority="71"/>
-    <w:lsdException w:name="Colorful List Accent 2" w:uiPriority="72"/>
-    <w:lsdException w:name="Colorful Grid Accent 2" w:uiPriority="73"/>
-    <w:lsdException w:name="Light Shading Accent 3" w:uiPriority="60"/>
-    <w:lsdException w:name="Light List Accent 3" w:uiPriority="61"/>
-    <w:lsdException w:name="Light Grid Accent 3" w:uiPriority="62"/>
-    <w:lsdException w:name="Medium Shading 1 Accent 3" w:uiPriority="63"/>
-    <w:lsdException w:name="Medium Shading 2 Accent 3" w:uiPriority="64"/>
-    <w:lsdException w:name="Medium List 1 Accent 3" w:uiPriority="65"/>
-    <w:lsdException w:name="Medium List 2 Accent 3" w:uiPriority="66"/>
-    <w:lsdException w:name="Medium Grid 1 Accent 3" w:uiPriority="67"/>
-    <w:lsdException w:name="Medium Grid 2 Accent 3" w:uiPriority="68"/>
-    <w:lsdException w:name="Medium Grid 3 Accent 3" w:uiPriority="69"/>
-    <w:lsdException w:name="Dark List Accent 3" w:uiPriority="70"/>
-    <w:lsdException w:name="Colorful Shading Accent 3" w:uiPriority="71"/>
-    <w:lsdException w:name="Colorful List Accent 3" w:uiPriority="72"/>
-    <w:lsdException w:name="Colorful Grid Accent 3" w:uiPriority="73"/>
-    <w:lsdException w:name="Light Shading Accent 4" w:uiPriority="60"/>
-    <w:lsdException w:name="Light List Accent 4" w:uiPriority="61"/>
-    <w:lsdException w:name="Light Grid Accent 4" w:uiPriority="62"/>
-    <w:lsdException w:name="Medium Shading 1 Accent 4" w:uiPriority="63"/>
-    <w:lsdException w:name="Medium Shading 2 Accent 4" w:uiPriority="64"/>
-    <w:lsdException w:name="Medium List 1 Accent 4" w:uiPriority="65"/>
-    <w:lsdException w:name="Medium List 2 Accent 4" w:uiPriority="66"/>
-    <w:lsdException w:name="Medium Grid 1 Accent 4" w:uiPriority="67"/>
-    <w:lsdException w:name="Medium Grid 2 Accent 4" w:uiPriority="68"/>
-    <w:lsdException w:name="Medium Grid 3 Accent 4" w:uiPriority="69"/>
-    <w:lsdException w:name="Dark List Accent 4" w:uiPriority="70"/>
-    <w:lsdException w:name="Colorful Shading Accent 4" w:uiPriority="71"/>
-    <w:lsdException w:name="Colorful List Accent 4" w:uiPriority="72"/>
-    <w:lsdException w:name="Colorful Grid Accent 4" w:uiPriority="73"/>
-    <w:lsdException w:name="Light Shading Accent 5" w:uiPriority="60"/>
-    <w:lsdException w:name="Light List Accent 5" w:uiPriority="61"/>
-    <w:lsdException w:name="Light Grid Accent 5" w:uiPriority="62"/>
-    <w:lsdException w:name="Medium Shading 1 Accent 5" w:uiPriority="63"/>
-    <w:lsdException w:name="Medium Shading 2 Accent 5" w:uiPriority="64"/>
-    <w:lsdException w:name="Medium List 1 Accent 5" w:uiPriority="65"/>
-    <w:lsdException w:name="Medium List 2 Accent 5" w:uiPriority="66"/>
-    <w:lsdException w:name="Medium Grid 1 Accent 5" w:uiPriority="67"/>
-    <w:lsdException w:name="Medium Grid 2 Accent 5" w:uiPriority="68"/>
-    <w:lsdException w:name="Medium Grid 3 Accent 5" w:uiPriority="69"/>
-    <w:lsdException w:name="Dark List Accent 5" w:uiPriority="70"/>
-    <w:lsdException w:name="Colorful Shading Accent 5" w:uiPriority="71"/>
-    <w:lsdException w:name="Colorful List Accent 5" w:uiPriority="72"/>
-    <w:lsdException w:name="Colorful Grid Accent 5" w:uiPriority="73"/>
-    <w:lsdException w:name="Light Shading Accent 6" w:uiPriority="60"/>
-    <w:lsdException w:name="Light List Accent 6" w:uiPriority="61"/>
-    <w:lsdException w:name="Light Grid Accent 6" w:uiPriority="62"/>
-    <w:lsdException w:name="Medium Shading 1 Accent 6" w:uiPriority="63"/>
-    <w:lsdException w:name="Medium Shading 2 Accent 6" w:uiPriority="64"/>
-    <w:lsdException w:name="Medium List 1 Accent 6" w:uiPriority="65"/>
-    <w:lsdException w:name="Medium List 2 Accent 6" w:uiPriority="66"/>
-    <w:lsdException w:name="Medium Grid 1 Accent 6" w:uiPriority="67"/>
-    <w:lsdException w:name="Medium Grid 2 Accent 6" w:uiPriority="68"/>
-    <w:lsdException w:name="Medium Grid 3 Accent 6" w:uiPriority="69"/>
-    <w:lsdException w:name="Dark List Accent 6" w:uiPriority="70"/>
-    <w:lsdException w:name="Colorful Shading Accent 6" w:uiPriority="71"/>
-    <w:lsdException w:name="Colorful List Accent 6" w:uiPriority="72"/>
-    <w:lsdException w:name="Colorful Grid Accent 6" w:uiPriority="73"/>
-    <w:lsdException w:name="Subtle Emphasis" w:uiPriority="19" w:qFormat="1"/>
-    <w:lsdException w:name="Intense Emphasis" w:uiPriority="21" w:qFormat="1"/>
-    <w:lsdException w:name="Subtle Reference" w:uiPriority="31" w:qFormat="1"/>
-    <w:lsdException w:name="Intense Reference" w:uiPriority="32" w:qFormat="1"/>
-    <w:lsdException w:name="Book Title" w:uiPriority="33" w:qFormat="1"/>
-    <w:lsdException w:name="Bibliography" w:semiHidden="1" w:uiPriority="37" w:unhideWhenUsed="1"/>
-    <w:lsdException w:name="TOC Heading" w:semiHidden="1" w:uiPriority="39" w:unhideWhenUsed="1" w:qFormat="1"/>
-    <w:lsdException w:name="Plain Table 1" w:uiPriority="41"/>
-    <w:lsdException w:name="Plain Table 2" w:uiPriority="42"/>
-    <w:lsdException w:name="Plain Table 3" w:uiPriority="43"/>
-    <w:lsdException w:name="Plain Table 4" w:uiPriority="44"/>
-    <w:lsdException w:name="Plain Table 5" w:uiPriority="45"/>
-    <w:lsdException w:name="Grid Table Light" w:uiPriority="40"/>
-    <w:lsdException w:name="Grid Table 1 Light" w:uiPriority="46"/>
-    <w:lsdException w:name="Grid Table 2" w:uiPriority="47"/>
-    <w:lsdException w:name="Grid Table 3" w:uiPriority="48"/>
-    <w:lsdException w:name="Grid Table 4" w:uiPriority="49"/>
-    <w:lsdException w:name="Grid Table 5 Dark" w:uiPriority="50"/>
-    <w:lsdException w:name="Grid Table 6 Colorful" w:uiPriority="51"/>
-    <w:lsdException w:name="Grid Table 7 Colorful" w:uiPriority="52"/>
-    <w:lsdException w:name="Grid Table 1 Light Accent 1" w:uiPriority="46"/>
-    <w:lsdException w:name="Grid Table 2 Accent 1" w:uiPriority="47"/>
-    <w:lsdException w:name="Grid Table 3 Accent 1" w:uiPriority="48"/>
-    <w:lsdException w:name="Grid Table 4 Accent 1" w:uiPriority="49"/>
-    <w:lsdException w:name="Grid Table 5 Dark Accent 1" w:uiPriority="50"/>
-    <w:lsdException w:name="Grid Table 6 Colorful Accent 1" w:uiPriority="51"/>
-    <w:lsdException w:name="Grid Table 7 Colorful Accent 1" w:uiPriority="52"/>
-    <w:lsdException w:name="Grid Table 1 Light Accent 2" w:uiPriority="46"/>
-    <w:lsdException w:name="Grid Table 2 Accent 2" w:uiPriority="47"/>
-    <w:lsdException w:name="Grid Table 3 Accent 2" w:uiPriority="48"/>
-    <w:lsdException w:name="Grid Table 4 Accent 2" w:uiPriority="49"/>
-    <w:lsdException w:name="Grid Table 5 Dark Accent 2" w:uiPriority="50"/>
-    <w:lsdException w:name="Grid Table 6 Colorful Accent 2" w:uiPriority="51"/>
-    <w:lsdException w:name="Grid Table 7 Colorful Accent 2" w:uiPriority="52"/>
-    <w:lsdException w:name="Grid Table 1 Light Accent 3" w:uiPriority="46"/>
-    <w:lsdException w:name="Grid Table 2 Accent 3" w:uiPriority="47"/>
-    <w:lsdException w:name="Grid Table 3 Accent 3" w:uiPriority="48"/>
-    <w:lsdException w:name="Grid Table 4 Accent 3" w:uiPriority="49"/>
-    <w:lsdException w:name="Grid Table 5 Dark Accent 3" w:uiPriority="50"/>
-    <w:lsdException w:name="Grid Table 6 Colorful Accent 3" w:uiPriority="51"/>
-    <w:lsdException w:name="Grid Table 7 Colorful Accent 3" w:uiPriority="52"/>
-    <w:lsdException w:name="Grid Table 1 Light Accent 4" w:uiPriority="46"/>
-    <w:lsdException w:name="Grid Table 2 Accent 4" w:uiPriority="47"/>
-    <w:lsdException w:name="Grid Table 3 Accent 4" w:uiPriority="48"/>
-    <w:lsdException w:name="Grid Table 4 Accent 4" w:uiPriority="49"/>
-    <w:lsdException w:name="Grid Table 5 Dark Accent 4" w:uiPriority="50"/>
-    <w:lsdException w:name="Grid Table 6 Colorful Accent 4" w:uiPriority="51"/>
-    <w:lsdException w:name="Grid Table 7 Colorful Accent 4" w:uiPriority="52"/>
-    <w:lsdException w:name="Grid Table 1 Light Accent 5" w:uiPriority="46"/>
-    <w:lsdException w:name="Grid Table 2 Accent 5" w:uiPriority="47"/>
-    <w:lsdException w:name="Grid Table 3 Accent 5" w:uiPriority="48"/>
-    <w:lsdException w:name="Grid Table 4 Accent 5" w:uiPriority="49"/>
-    <w:lsdException w:name="Grid Table 5 Dark Accent 5" w:uiPriority="50"/>
-    <w:lsdException w:name="Grid Table 6 Colorful Accent 5" w:uiPriority="51"/>
-    <w:lsdException w:name="Grid Table 7 Colorful Accent 5" w:uiPriority="52"/>
-    <w:lsdException w:name="Grid Table 1 Light Accent 6" w:uiPriority="46"/>
-    <w:lsdException w:name="Grid Table 2 Accent 6" w:uiPriority="47"/>
-    <w:lsdException w:name="Grid Table 3 Accent 6" w:uiPriority="48"/>
-    <w:lsdException w:name="Grid Table 4 Accent 6" w:uiPriority="49"/>
-    <w:lsdException w:name="Grid Table 5 Dark Accent 6" w:uiPriority="50"/>
-    <w:lsdException w:name="Grid Table 6 Colorful Accent 6" w:uiPriority="51"/>
-    <w:lsdException w:name="Grid Table 7 Colorful Accent 6" w:uiPriority="52"/>
-    <w:lsdException w:name="List Table 1 Light" w:uiPriority="46"/>
-    <w:lsdException w:name="List Table 2" w:uiPriority="47"/>
-    <w:lsdException w:name="List Table 3" w:uiPriority="48"/>
-    <w:lsdException w:name="List Table 4" w:uiPriority="49"/>
-    <w:lsdException w:name="List Table 5 Dark" w:uiPriority="50"/>
-    <w:lsdException w:name="List Table 6 Colorful" w:uiPriority="51"/>
-    <w:lsdException w:name="List Table 7 Colorful" w:uiPriority="52"/>
-    <w:lsdException w:name="List Table 1 Light Accent 1" w:uiPriority="46"/>
-    <w:lsdException w:name="List Table 2 Accent 1" w:uiPriority="47"/>
-    <w:lsdException w:name="List Table 3 Accent 1" w:uiPriority="48"/>
-    <w:lsdException w:name="List Table 4 Accent 1" w:uiPriority="49"/>
-    <w:lsdException w:name="List Table 5 Dark Accent 1" w:uiPriority="50"/>
-    <w:lsdException w:name="List Table 6 Colorful Accent 1" w:uiPriority="51"/>
-    <w:lsdException w:name="List Table 7 Colorful Accent 1" w:uiPriority="52"/>
-    <w:lsdException w:name="List Table 1 Light Accent 2" w:uiPriority="46"/>
-    <w:lsdException w:name="List Table 2 Accent 2" w:uiPriority="47"/>
-    <w:lsdException w:name="List Table 3 Accent 2" w:uiPriority="48"/>
-    <w:lsdException w:name="List Table 4 Accent 2" w:uiPriority="49"/>
-    <w:lsdException w:name="List Table 5 Dark Accent 2" w:uiPriority="50"/>
-    <w:lsdException w:name="List Table 6 Colorful Accent 2" w:uiPriority="51"/>
-    <w:lsdException w:name="List Table 7 Colorful Accent 2" w:uiPriority="52"/>
-    <w:lsdException w:name="List Table 1 Light Accent 3" w:uiPriority="46"/>
-    <w:lsdException w:name="List Table 2 Accent 3" w:uiPriority="47"/>
-    <w:lsdException w:name="List Table 3 Accent 3" w:uiPriority="48"/>
-    <w:lsdException w:name="List Table 4 Accent 3" w:uiPriority="49"/>
-    <w:lsdException w:name="List Table 5 Dark Accent 3" w:uiPriority="50"/>
-    <w:lsdException w:name="List Table 6 Colorful Accent 3" w:uiPriority="51"/>
-    <w:lsdException w:name="List Table 7 Colorful Accent 3" w:uiPriority="52"/>
-    <w:lsdException w:name="List Table 1 Light Accent 4" w:uiPriority="46"/>
-    <w:lsdException w:name="List Table 2 Accent 4" w:uiPriority="47"/>
-    <w:lsdException w:name="List Table 3 Accent 4" w:uiPriority="48"/>
-    <w:lsdException w:name="List Table 4 Accent 4" w:uiPriority="49"/>
-    <w:lsdException w:name="List Table 5 Dark Accent 4" w:uiPriority="50"/>
-    <w:lsdException w:name="List Table 6 Colorful Accent 4" w:uiPriority="51"/>
-    <w:lsdException w:name="List Table 7 Colorful Accent 4" w:uiPriority="52"/>
-    <w:lsdException w:name="List Table 1 Light Accent 5" w:uiPriority="46"/>
-    <w:lsdException w:name="List Table 2 Accent 5" w:uiPriority="47"/>
-    <w:lsdException w:name="List Table 3 Accent 5" w:uiPriority="48"/>
-    <w:lsdException w:name="List Table 4 Accent 5" w:uiPriority="49"/>
-    <w:lsdException w:name="List Table 5 Dark Accent 5" w:uiPriority="50"/>
-    <w:lsdException w:name="List Table 6 Colorful Accent 5" w:uiPriority="51"/>
-    <w:lsdException w:name="List Table 7 Colorful Accent 5" w:uiPriority="52"/>
-    <w:lsdException w:name="List Table 1 Light Accent 6" w:uiPriority="46"/>
-    <w:lsdException w:name="List Table 2 Accent 6" w:uiPriority="47"/>
-    <w:lsdException w:name="List Table 3 Accent 6" w:uiPriority="48"/>
-    <w:lsdException w:name="List Table 4 Accent 6" w:uiPriority="49"/>
-    <w:lsdException w:name="List Table 5 Dark Accent 6" w:uiPriority="50"/>
-    <w:lsdException w:name="List Table 6 Colorful Accent 6" w:uiPriority="51"/>
-    <w:lsdException w:name="List Table 7 Colorful Accent 6" w:uiPriority="52"/>
+  <w:latentStyles w:defLockedState="0" w:defUIPriority="99" w:defSemiHidden="1" w:defUnhideWhenUsed="1" w:defQFormat="0" w:count="267">
+    <w:lsdException w:name="Normal" w:semiHidden="0" w:uiPriority="0" w:unhideWhenUsed="0" w:qFormat="1"/>
+    <w:lsdException w:name="heading 1" w:semiHidden="0" w:uiPriority="9" w:unhideWhenUsed="0" w:qFormat="1"/>
+    <w:lsdException w:name="heading 2" w:uiPriority="9" w:qFormat="1"/>
+    <w:lsdException w:name="heading 3" w:uiPriority="9" w:qFormat="1"/>
+    <w:lsdException w:name="heading 4" w:uiPriority="9" w:qFormat="1"/>
+    <w:lsdException w:name="heading 5" w:uiPriority="9" w:qFormat="1"/>
+    <w:lsdException w:name="heading 6" w:uiPriority="9" w:qFormat="1"/>
+    <w:lsdException w:name="heading 7" w:uiPriority="9" w:qFormat="1"/>
+    <w:lsdException w:name="heading 8" w:uiPriority="9" w:qFormat="1"/>
+    <w:lsdException w:name="heading 9" w:uiPriority="9" w:qFormat="1"/>
+    <w:lsdException w:name="toc 1" w:uiPriority="39"/>
+    <w:lsdException w:name="toc 2" w:uiPriority="39"/>
+    <w:lsdException w:name="toc 3" w:uiPriority="39"/>
+    <w:lsdException w:name="toc 4" w:uiPriority="39"/>
+    <w:lsdException w:name="toc 5" w:uiPriority="39"/>
+    <w:lsdException w:name="toc 6" w:uiPriority="39"/>
+    <w:lsdException w:name="toc 7" w:uiPriority="39"/>
+    <w:lsdException w:name="toc 8" w:uiPriority="39"/>
+    <w:lsdException w:name="toc 9" w:uiPriority="39"/>
+    <w:lsdException w:name="caption" w:uiPriority="35" w:qFormat="1"/>
+    <w:lsdException w:name="Title" w:semiHidden="0" w:uiPriority="10" w:unhideWhenUsed="0" w:qFormat="1"/>
+    <w:lsdException w:name="Default Paragraph Font" w:uiPriority="1"/>
+    <w:lsdException w:name="Subtitle" w:semiHidden="0" w:uiPriority="11" w:unhideWhenUsed="0" w:qFormat="1"/>
+    <w:lsdException w:name="Strong" w:semiHidden="0" w:uiPriority="22" w:unhideWhenUsed="0" w:qFormat="1"/>
+    <w:lsdException w:name="Emphasis" w:semiHidden="0" w:uiPriority="20" w:unhideWhenUsed="0" w:qFormat="1"/>
+    <w:lsdException w:name="Table Grid" w:semiHidden="0" w:uiPriority="59" w:unhideWhenUsed="0"/>
+    <w:lsdException w:name="Placeholder Text" w:unhideWhenUsed="0"/>
+    <w:lsdException w:name="No Spacing" w:semiHidden="0" w:uiPriority="1" w:unhideWhenUsed="0" w:qFormat="1"/>
+    <w:lsdException w:name="Light Shading" w:semiHidden="0" w:uiPriority="60" w:unhideWhenUsed="0"/>
+    <w:lsdException w:name="Light List" w:semiHidden="0" w:uiPriority="61" w:unhideWhenUsed="0"/>
+    <w:lsdException w:name="Light Grid" w:semiHidden="0" w:uiPriority="62" w:unhideWhenUsed="0"/>
+    <w:lsdException w:name="Medium Shading 1" w:semiHidden="0" w:uiPriority="63" w:unhideWhenUsed="0"/>
+    <w:lsdException w:name="Medium Shading 2" w:semiHidden="0" w:uiPriority="64" w:unhideWhenUsed="0"/>
+    <w:lsdException w:name="Medium List 1" w:semiHidden="0" w:uiPriority="65" w:unhideWhenUsed="0"/>
+    <w:lsdException w:name="Medium List 2" w:semiHidden="0" w:uiPriority="66" w:unhideWhenUsed="0"/>
+    <w:lsdException w:name="Medium Grid 1" w:semiHidden="0" w:uiPriority="67" w:unhideWhenUsed="0"/>
+    <w:lsdException w:name="Medium Grid 2" w:semiHidden="0" w:uiPriority="68" w:unhideWhenUsed="0"/>
+    <w:lsdException w:name="Medium Grid 3" w:semiHidden="0" w:uiPriority="69" w:unhideWhenUsed="0"/>
+    <w:lsdException w:name="Dark List" w:semiHidden="0" w:uiPriority="70" w:unhideWhenUsed="0"/>
+    <w:lsdException w:name="Colorful Shading" w:semiHidden="0" w:uiPriority="71" w:unhideWhenUsed="0"/>
+    <w:lsdException w:name="Colorful List" w:semiHidden="0" w:uiPriority="72" w:unhideWhenUsed="0"/>
+    <w:lsdException w:name="Colorful Grid" w:semiHidden="0" w:uiPriority="73" w:unhideWhenUsed="0"/>
+    <w:lsdException w:name="Light Shading Accent 1" w:semiHidden="0" w:uiPriority="60" w:unhideWhenUsed="0"/>
+    <w:lsdException w:name="Light List Accent 1" w:semiHidden="0" w:uiPriority="61" w:unhideWhenUsed="0"/>
+    <w:lsdException w:name="Light Grid Accent 1" w:semiHidden="0" w:uiPriority="62" w:unhideWhenUsed="0"/>
+    <w:lsdException w:name="Medium Shading 1 Accent 1" w:semiHidden="0" w:uiPriority="63" w:unhideWhenUsed="0"/>
+    <w:lsdException w:name="Medium Shading 2 Accent 1" w:semiHidden="0" w:uiPriority="64" w:unhideWhenUsed="0"/>
+    <w:lsdException w:name="Medium List 1 Accent 1" w:semiHidden="0" w:uiPriority="65" w:unhideWhenUsed="0"/>
+    <w:lsdException w:name="Revision" w:unhideWhenUsed="0"/>
+    <w:lsdException w:name="List Paragraph" w:semiHidden="0" w:uiPriority="34" w:unhideWhenUsed="0" w:qFormat="1"/>
+    <w:lsdException w:name="Quote" w:semiHidden="0" w:uiPriority="29" w:unhideWhenUsed="0" w:qFormat="1"/>
+    <w:lsdException w:name="Intense Quote" w:semiHidden="0" w:uiPriority="30" w:unhideWhenUsed="0" w:qFormat="1"/>
+    <w:lsdException w:name="Medium List 2 Accent 1" w:semiHidden="0" w:uiPriority="66" w:unhideWhenUsed="0"/>
+    <w:lsdException w:name="Medium Grid 1 Accent 1" w:semiHidden="0" w:uiPriority="67" w:unhideWhenUsed="0"/>
+    <w:lsdException w:name="Medium Grid 2 Accent 1" w:semiHidden="0" w:uiPriority="68" w:unhideWhenUsed="0"/>
+    <w:lsdException w:name="Medium Grid 3 Accent 1" w:semiHidden="0" w:uiPriority="69" w:unhideWhenUsed="0"/>
+    <w:lsdException w:name="Dark List Accent 1" w:semiHidden="0" w:uiPriority="70" w:unhideWhenUsed="0"/>
+    <w:lsdException w:name="Colorful Shading Accent 1" w:semiHidden="0" w:uiPriority="71" w:unhideWhenUsed="0"/>
+    <w:lsdException w:name="Colorful List Accent 1" w:semiHidden="0" w:uiPriority="72" w:unhideWhenUsed="0"/>
+    <w:lsdException w:name="Colorful Grid Accent 1" w:semiHidden="0" w:uiPriority="73" w:unhideWhenUsed="0"/>
+    <w:lsdException w:name="Light Shading Accent 2" w:semiHidden="0" w:uiPriority="60" w:unhideWhenUsed="0"/>
+    <w:lsdException w:name="Light List Accent 2" w:semiHidden="0" w:uiPriority="61" w:unhideWhenUsed="0"/>
+    <w:lsdException w:name="Light Grid Accent 2" w:semiHidden="0" w:uiPriority="62" w:unhideWhenUsed="0"/>
+    <w:lsdException w:name="Medium Shading 1 Accent 2" w:semiHidden="0" w:uiPriority="63" w:unhideWhenUsed="0"/>
+    <w:lsdException w:name="Medium Shading 2 Accent 2" w:semiHidden="0" w:uiPriority="64" w:unhideWhenUsed="0"/>
+    <w:lsdException w:name="Medium List 1 Accent 2" w:semiHidden="0" w:uiPriority="65" w:unhideWhenUsed="0"/>
+    <w:lsdException w:name="Medium List 2 Accent 2" w:semiHidden="0" w:uiPriority="66" w:unhideWhenUsed="0"/>
+    <w:lsdException w:name="Medium Grid 1 Accent 2" w:semiHidden="0" w:uiPriority="67" w:unhideWhenUsed="0"/>
+    <w:lsdException w:name="Medium Grid 2 Accent 2" w:semiHidden="0" w:uiPriority="68" w:unhideWhenUsed="0"/>
+    <w:lsdException w:name="Medium Grid 3 Accent 2" w:semiHidden="0" w:uiPriority="69" w:unhideWhenUsed="0"/>
+    <w:lsdException w:name="Dark List Accent 2" w:semiHidden="0" w:uiPriority="70" w:unhideWhenUsed="0"/>
+    <w:lsdException w:name="Colorful Shading Accent 2" w:semiHidden="0" w:uiPriority="71" w:unhideWhenUsed="0"/>
+    <w:lsdException w:name="Colorful List Accent 2" w:semiHidden="0" w:uiPriority="72" w:unhideWhenUsed="0"/>
+    <w:lsdException w:name="Colorful Grid Accent 2" w:semiHidden="0" w:uiPriority="73" w:unhideWhenUsed="0"/>
+    <w:lsdException w:name="Light Shading Accent 3" w:semiHidden="0" w:uiPriority="60" w:unhideWhenUsed="0"/>
+    <w:lsdException w:name="Light List Accent 3" w:semiHidden="0" w:uiPriority="61" w:unhideWhenUsed="0"/>
+    <w:lsdException w:name="Light Grid Accent 3" w:semiHidden="0" w:uiPriority="62" w:unhideWhenUsed="0"/>
+    <w:lsdException w:name="Medium Shading 1 Accent 3" w:semiHidden="0" w:uiPriority="63" w:unhideWhenUsed="0"/>
+    <w:lsdException w:name="Medium Shading 2 Accent 3" w:semiHidden="0" w:uiPriority="64" w:unhideWhenUsed="0"/>
+    <w:lsdException w:name="Medium List 1 Accent 3" w:semiHidden="0" w:uiPriority="65" w:unhideWhenUsed="0"/>
+    <w:lsdException w:name="Medium List 2 Accent 3" w:semiHidden="0" w:uiPriority="66" w:unhideWhenUsed="0"/>
+    <w:lsdException w:name="Medium Grid 1 Accent 3" w:semiHidden="0" w:uiPriority="67" w:unhideWhenUsed="0"/>
+    <w:lsdException w:name="Medium Grid 2 Accent 3" w:semiHidden="0" w:uiPriority="68" w:unhideWhenUsed="0"/>
+    <w:lsdException w:name="Medium Grid 3 Accent 3" w:semiHidden="0" w:uiPriority="69" w:unhideWhenUsed="0"/>
+    <w:lsdException w:name="Dark List Accent 3" w:semiHidden="0" w:uiPriority="70" w:unhideWhenUsed="0"/>
+    <w:lsdException w:name="Colorful Shading Accent 3" w:semiHidden="0" w:uiPriority="71" w:unhideWhenUsed="0"/>
+    <w:lsdException w:name="Colorful List Accent 3" w:semiHidden="0" w:uiPriority="72" w:unhideWhenUsed="0"/>
+    <w:lsdException w:name="Colorful Grid Accent 3" w:semiHidden="0" w:uiPriority="73" w:unhideWhenUsed="0"/>
+    <w:lsdException w:name="Light Shading Accent 4" w:semiHidden="0" w:uiPriority="60" w:unhideWhenUsed="0"/>
+    <w:lsdException w:name="Light List Accent 4" w:semiHidden="0" w:uiPriority="61" w:unhideWhenUsed="0"/>
+    <w:lsdException w:name="Light Grid Accent 4" w:semiHidden="0" w:uiPriority="62" w:unhideWhenUsed="0"/>
+    <w:lsdException w:name="Medium Shading 1 Accent 4" w:semiHidden="0" w:uiPriority="63" w:unhideWhenUsed="0"/>
+    <w:lsdException w:name="Medium Shading 2 Accent 4" w:semiHidden="0" w:uiPriority="64" w:unhideWhenUsed="0"/>
+    <w:lsdException w:name="Medium List 1 Accent 4" w:semiHidden="0" w:uiPriority="65" w:unhideWhenUsed="0"/>
+    <w:lsdException w:name="Medium List 2 Accent 4" w:semiHidden="0" w:uiPriority="66" w:unhideWhenUsed="0"/>
+    <w:lsdException w:name="Medium Grid 1 Accent 4" w:semiHidden="0" w:uiPriority="67" w:unhideWhenUsed="0"/>
+    <w:lsdException w:name="Medium Grid 2 Accent 4" w:semiHidden="0" w:uiPriority="68" w:unhideWhenUsed="0"/>
+    <w:lsdException w:name="Medium Grid 3 Accent 4" w:semiHidden="0" w:uiPriority="69" w:unhideWhenUsed="0"/>
+    <w:lsdException w:name="Dark List Accent 4" w:semiHidden="0" w:uiPriority="70" w:unhideWhenUsed="0"/>
+    <w:lsdException w:name="Colorful Shading Accent 4" w:semiHidden="0" w:uiPriority="71" w:unhideWhenUsed="0"/>
+    <w:lsdException w:name="Colorful List Accent 4" w:semiHidden="0" w:uiPriority="72" w:unhideWhenUsed="0"/>
+    <w:lsdException w:name="Colorful Grid Accent 4" w:semiHidden="0" w:uiPriority="73" w:unhideWhenUsed="0"/>
+    <w:lsdException w:name="Light Shading Accent 5" w:semiHidden="0" w:uiPriority="60" w:unhideWhenUsed="0"/>
+    <w:lsdException w:name="Light List Accent 5" w:semiHidden="0" w:uiPriority="61" w:unhideWhenUsed="0"/>
+    <w:lsdException w:name="Light Grid Accent 5" w:semiHidden="0" w:uiPriority="62" w:unhideWhenUsed="0"/>
+    <w:lsdException w:name="Medium Shading 1 Accent 5" w:semiHidden="0" w:uiPriority="63" w:unhideWhenUsed="0"/>
+    <w:lsdException w:name="Medium Shading 2 Accent 5" w:semiHidden="0" w:uiPriority="64" w:unhideWhenUsed="0"/>
+    <w:lsdException w:name="Medium List 1 Accent 5" w:semiHidden="0" w:uiPriority="65" w:unhideWhenUsed="0"/>
+    <w:lsdException w:name="Medium List 2 Accent 5" w:semiHidden="0" w:uiPriority="66" w:unhideWhenUsed="0"/>
+    <w:lsdException w:name="Medium Grid 1 Accent 5" w:semiHidden="0" w:uiPriority="67" w:unhideWhenUsed="0"/>
+    <w:lsdException w:name="Medium Grid 2 Accent 5" w:semiHidden="0" w:uiPriority="68" w:unhideWhenUsed="0"/>
+    <w:lsdException w:name="Medium Grid 3 Accent 5" w:semiHidden="0" w:uiPriority="69" w:unhideWhenUsed="0"/>
+    <w:lsdException w:name="Dark List Accent 5" w:semiHidden="0" w:uiPriority="70" w:unhideWhenUsed="0"/>
+    <w:lsdException w:name="Colorful Shading Accent 5" w:semiHidden="0" w:uiPriority="71" w:unhideWhenUsed="0"/>
+    <w:lsdException w:name="Colorful List Accent 5" w:semiHidden="0" w:uiPriority="72" w:unhideWhenUsed="0"/>
+    <w:lsdException w:name="Colorful Grid Accent 5" w:semiHidden="0" w:uiPriority="73" w:unhideWhenUsed="0"/>
+    <w:lsdException w:name="Light Shading Accent 6" w:semiHidden="0" w:uiPriority="60" w:unhideWhenUsed="0"/>
+    <w:lsdException w:name="Light List Accent 6" w:semiHidden="0" w:uiPriority="61" w:unhideWhenUsed="0"/>
+    <w:lsdException w:name="Light Grid Accent 6" w:semiHidden="0" w:uiPriority="62" w:unhideWhenUsed="0"/>
+    <w:lsdException w:name="Medium Shading 1 Accent 6" w:semiHidden="0" w:uiPriority="63" w:unhideWhenUsed="0"/>
+    <w:lsdException w:name="Medium Shading 2 Accent 6" w:semiHidden="0" w:uiPriority="64" w:unhideWhenUsed="0"/>
+    <w:lsdException w:name="Medium List 1 Accent 6" w:semiHidden="0" w:uiPriority="65" w:unhideWhenUsed="0"/>
+    <w:lsdException w:name="Medium List 2 Accent 6" w:semiHidden="0" w:uiPriority="66" w:unhideWhenUsed="0"/>
+    <w:lsdException w:name="Medium Grid 1 Accent 6" w:semiHidden="0" w:uiPriority="67" w:unhideWhenUsed="0"/>
+    <w:lsdException w:name="Medium Grid 2 Accent 6" w:semiHidden="0" w:uiPriority="68" w:unhideWhenUsed="0"/>
+    <w:lsdException w:name="Medium Grid 3 Accent 6" w:semiHidden="0" w:uiPriority="69" w:unhideWhenUsed="0"/>
+    <w:lsdException w:name="Dark List Accent 6" w:semiHidden="0" w:uiPriority="70" w:unhideWhenUsed="0"/>
+    <w:lsdException w:name="Colorful Shading Accent 6" w:semiHidden="0" w:uiPriority="71" w:unhideWhenUsed="0"/>
+    <w:lsdException w:name="Colorful List Accent 6" w:semiHidden="0" w:uiPriority="72" w:unhideWhenUsed="0"/>
+    <w:lsdException w:name="Colorful Grid Accent 6" w:semiHidden="0" w:uiPriority="73" w:unhideWhenUsed="0"/>
+    <w:lsdException w:name="Subtle Emphasis" w:semiHidden="0" w:uiPriority="19" w:unhideWhenUsed="0" w:qFormat="1"/>
+    <w:lsdException w:name="Intense Emphasis" w:semiHidden="0" w:uiPriority="21" w:unhideWhenUsed="0" w:qFormat="1"/>
+    <w:lsdException w:name="Subtle Reference" w:semiHidden="0" w:uiPriority="31" w:unhideWhenUsed="0" w:qFormat="1"/>
+    <w:lsdException w:name="Intense Reference" w:semiHidden="0" w:uiPriority="32" w:unhideWhenUsed="0" w:qFormat="1"/>
+    <w:lsdException w:name="Book Title" w:semiHidden="0" w:uiPriority="33" w:unhideWhenUsed="0" w:qFormat="1"/>
+    <w:lsdException w:name="Bibliography" w:uiPriority="37"/>
+    <w:lsdException w:name="TOC Heading" w:uiPriority="39" w:qFormat="1"/>
+  </w:latentStyles>
+  <w:style w:type="paragraph" w:default="1" w:styleId="a">
+    <w:name w:val="Normal"/>
+    <w:qFormat/>
+    <w:pPr>
+      <w:widowControl w:val="0"/>
+      <w:jc w:val="both"/>
+    </w:pPr>
+  </w:style>
+  <w:style w:type="character" w:default="1" w:styleId="a0">
+    <w:name w:val="Default Paragraph Font"/>
+    <w:uiPriority w:val="1"/>
+    <w:semiHidden/>
+    <w:unhideWhenUsed/>
+  </w:style>
+  <w:style w:type="table" w:default="1" w:styleId="a1">
+    <w:name w:val="Normal Table"/>
+    <w:uiPriority w:val="99"/>
+    <w:semiHidden/>
+    <w:unhideWhenUsed/>
+    <w:tblPr>
+      <w:tblInd w:w="0" w:type="dxa"/>
+      <w:tblCellMar>
+        <w:top w:w="0" w:type="dxa"/>
+        <w:left w:w="108" w:type="dxa"/>
+        <w:bottom w:w="0" w:type="dxa"/>
+        <w:right w:w="108" w:type="dxa"/>
+      </w:tblCellMar>
+    </w:tblPr>
+  </w:style>
+  <w:style w:type="numbering" w:default="1" w:styleId="a2">
+    <w:name w:val="No List"/>
+    <w:uiPriority w:val="99"/>
+    <w:semiHidden/>
+    <w:unhideWhenUsed/>
+  </w:style>
+  <w:style w:type="paragraph" w:styleId="a3">
+    <w:name w:val="List Paragraph"/>
+    <w:basedOn w:val="a"/>
+    <w:uiPriority w:val="34"/>
+    <w:qFormat/>
+    <w:rsid w:val="009B764D"/>
+    <w:pPr>
+      <w:ind w:firstLineChars="200" w:firstLine="420"/>
+    </w:pPr>
+  </w:style>
+  <w:style w:type="character" w:styleId="a4">
+    <w:name w:val="Hyperlink"/>
+    <w:basedOn w:val="a0"/>
+    <w:uiPriority w:val="99"/>
+    <w:semiHidden/>
+    <w:unhideWhenUsed/>
+    <w:rsid w:val="009B764D"/>
+    <w:rPr>
+      <w:color w:val="0000FF"/>
+      <w:u w:val="single"/>
+    </w:rPr>
+  </w:style>
+  <w:style w:type="table" w:styleId="a5">
+    <w:name w:val="Table Grid"/>
+    <w:basedOn w:val="a1"/>
+    <w:uiPriority w:val="59"/>
+    <w:rsid w:val="00BA45BE"/>
+    <w:tblPr>
+      <w:tblInd w:w="0" w:type="dxa"/>
+      <w:tblBorders>
+        <w:top w:val="single" w:sz="4" w:space="0" w:color="auto"/>
+        <w:left w:val="single" w:sz="4" w:space="0" w:color="auto"/>
+        <w:bottom w:val="single" w:sz="4" w:space="0" w:color="auto"/>
+        <w:right w:val="single" w:sz="4" w:space="0" w:color="auto"/>
+        <w:insideH w:val="single" w:sz="4" w:space="0" w:color="auto"/>
+        <w:insideV w:val="single" w:sz="4" w:space="0" w:color="auto"/>
+      </w:tblBorders>
+      <w:tblCellMar>
+        <w:top w:w="0" w:type="dxa"/>
+        <w:left w:w="108" w:type="dxa"/>
+        <w:bottom w:w="0" w:type="dxa"/>
+        <w:right w:w="108" w:type="dxa"/>
+      </w:tblCellMar>
+    </w:tblPr>
+  </w:style>
+</w:styles>
+</file>
+
+<file path=word/stylesWithEffects.xml><?xml version="1.0" encoding="utf-8"?>
+<w:styles xmlns:wpc="http://schemas.microsoft.com/office/word/2010/wordprocessingCanvas" xmlns:mc="http://schemas.openxmlformats.org/markup-compatibility/2006" xmlns:o="urn:schemas-microsoft-com:office:office" xmlns:r="http://schemas.openxmlformats.org/officeDocument/2006/relationships" xmlns:m="http://schemas.openxmlformats.org/officeDocument/2006/math" xmlns:v="urn:schemas-microsoft-com:vml" xmlns:wp14="http://schemas.microsoft.com/office/word/2010/wordprocessingDrawing" xmlns:wp="http://schemas.openxmlformats.org/drawingml/2006/wordprocessingDrawing" xmlns:w10="urn:schemas-microsoft-com:office:word" xmlns:w="http://schemas.openxmlformats.org/wordprocessingml/2006/main" xmlns:w14="http://schemas.microsoft.com/office/word/2010/wordml" xmlns:wpg="http://schemas.microsoft.com/office/word/2010/wordprocessingGroup" xmlns:wpi="http://schemas.microsoft.com/office/word/2010/wordprocessingInk" xmlns:wne="http://schemas.microsoft.com/office/word/2006/wordml" xmlns:wps="http://schemas.microsoft.com/office/word/2010/wordprocessingShape" mc:Ignorable="w14 wp14">
+  <w:docDefaults>
+    <w:rPrDefault>
+      <w:rPr>
+        <w:rFonts w:asciiTheme="minorHAnsi" w:eastAsiaTheme="minorEastAsia" w:hAnsiTheme="minorHAnsi" w:cstheme="minorBidi"/>
+        <w:kern w:val="2"/>
+        <w:sz w:val="21"/>
+        <w:szCs w:val="22"/>
+        <w:lang w:val="en-US" w:eastAsia="zh-CN" w:bidi="ar-SA"/>
+      </w:rPr>
+    </w:rPrDefault>
+    <w:pPrDefault/>
+  </w:docDefaults>
+  <w:latentStyles w:defLockedState="0" w:defUIPriority="99" w:defSemiHidden="1" w:defUnhideWhenUsed="1" w:defQFormat="0" w:count="267">
+    <w:lsdException w:name="Normal" w:semiHidden="0" w:uiPriority="0" w:unhideWhenUsed="0" w:qFormat="1"/>
+    <w:lsdException w:name="heading 1" w:semiHidden="0" w:uiPriority="9" w:unhideWhenUsed="0" w:qFormat="1"/>
+    <w:lsdException w:name="heading 2" w:uiPriority="9" w:qFormat="1"/>
+    <w:lsdException w:name="heading 3" w:uiPriority="9" w:qFormat="1"/>
+    <w:lsdException w:name="heading 4" w:uiPriority="9" w:qFormat="1"/>
+    <w:lsdException w:name="heading 5" w:uiPriority="9" w:qFormat="1"/>
+    <w:lsdException w:name="heading 6" w:uiPriority="9" w:qFormat="1"/>
+    <w:lsdException w:name="heading 7" w:uiPriority="9" w:qFormat="1"/>
+    <w:lsdException w:name="heading 8" w:uiPriority="9" w:qFormat="1"/>
+    <w:lsdException w:name="heading 9" w:uiPriority="9" w:qFormat="1"/>
+    <w:lsdException w:name="toc 1" w:uiPriority="39"/>
+    <w:lsdException w:name="toc 2" w:uiPriority="39"/>
+    <w:lsdException w:name="toc 3" w:uiPriority="39"/>
+    <w:lsdException w:name="toc 4" w:uiPriority="39"/>
+    <w:lsdException w:name="toc 5" w:uiPriority="39"/>
+    <w:lsdException w:name="toc 6" w:uiPriority="39"/>
+    <w:lsdException w:name="toc 7" w:uiPriority="39"/>
+    <w:lsdException w:name="toc 8" w:uiPriority="39"/>
+    <w:lsdException w:name="toc 9" w:uiPriority="39"/>
+    <w:lsdException w:name="caption" w:uiPriority="35" w:qFormat="1"/>
+    <w:lsdException w:name="Title" w:semiHidden="0" w:uiPriority="10" w:unhideWhenUsed="0" w:qFormat="1"/>
+    <w:lsdException w:name="Default Paragraph Font" w:uiPriority="1"/>
+    <w:lsdException w:name="Subtitle" w:semiHidden="0" w:uiPriority="11" w:unhideWhenUsed="0" w:qFormat="1"/>
+    <w:lsdException w:name="Strong" w:semiHidden="0" w:uiPriority="22" w:unhideWhenUsed="0" w:qFormat="1"/>
+    <w:lsdException w:name="Emphasis" w:semiHidden="0" w:uiPriority="20" w:unhideWhenUsed="0" w:qFormat="1"/>
+    <w:lsdException w:name="Table Grid" w:semiHidden="0" w:uiPriority="59" w:unhideWhenUsed="0"/>
+    <w:lsdException w:name="Placeholder Text" w:unhideWhenUsed="0"/>
+    <w:lsdException w:name="No Spacing" w:semiHidden="0" w:uiPriority="1" w:unhideWhenUsed="0" w:qFormat="1"/>
+    <w:lsdException w:name="Light Shading" w:semiHidden="0" w:uiPriority="60" w:unhideWhenUsed="0"/>
+    <w:lsdException w:name="Light List" w:semiHidden="0" w:uiPriority="61" w:unhideWhenUsed="0"/>
+    <w:lsdException w:name="Light Grid" w:semiHidden="0" w:uiPriority="62" w:unhideWhenUsed="0"/>
+    <w:lsdException w:name="Medium Shading 1" w:semiHidden="0" w:uiPriority="63" w:unhideWhenUsed="0"/>
+    <w:lsdException w:name="Medium Shading 2" w:semiHidden="0" w:uiPriority="64" w:unhideWhenUsed="0"/>
+    <w:lsdException w:name="Medium List 1" w:semiHidden="0" w:uiPriority="65" w:unhideWhenUsed="0"/>
+    <w:lsdException w:name="Medium List 2" w:semiHidden="0" w:uiPriority="66" w:unhideWhenUsed="0"/>
+    <w:lsdException w:name="Medium Grid 1" w:semiHidden="0" w:uiPriority="67" w:unhideWhenUsed="0"/>
+    <w:lsdException w:name="Medium Grid 2" w:semiHidden="0" w:uiPriority="68" w:unhideWhenUsed="0"/>
+    <w:lsdException w:name="Medium Grid 3" w:semiHidden="0" w:uiPriority="69" w:unhideWhenUsed="0"/>
+    <w:lsdException w:name="Dark List" w:semiHidden="0" w:uiPriority="70" w:unhideWhenUsed="0"/>
+    <w:lsdException w:name="Colorful Shading" w:semiHidden="0" w:uiPriority="71" w:unhideWhenUsed="0"/>
+    <w:lsdException w:name="Colorful List" w:semiHidden="0" w:uiPriority="72" w:unhideWhenUsed="0"/>
+    <w:lsdException w:name="Colorful Grid" w:semiHidden="0" w:uiPriority="73" w:unhideWhenUsed="0"/>
+    <w:lsdException w:name="Light Shading Accent 1" w:semiHidden="0" w:uiPriority="60" w:unhideWhenUsed="0"/>
+    <w:lsdException w:name="Light List Accent 1" w:semiHidden="0" w:uiPriority="61" w:unhideWhenUsed="0"/>
+    <w:lsdException w:name="Light Grid Accent 1" w:semiHidden="0" w:uiPriority="62" w:unhideWhenUsed="0"/>
+    <w:lsdException w:name="Medium Shading 1 Accent 1" w:semiHidden="0" w:uiPriority="63" w:unhideWhenUsed="0"/>
+    <w:lsdException w:name="Medium Shading 2 Accent 1" w:semiHidden="0" w:uiPriority="64" w:unhideWhenUsed="0"/>
+    <w:lsdException w:name="Medium List 1 Accent 1" w:semiHidden="0" w:uiPriority="65" w:unhideWhenUsed="0"/>
+    <w:lsdException w:name="Revision" w:unhideWhenUsed="0"/>
+    <w:lsdException w:name="List Paragraph" w:semiHidden="0" w:uiPriority="34" w:unhideWhenUsed="0" w:qFormat="1"/>
+    <w:lsdException w:name="Quote" w:semiHidden="0" w:uiPriority="29" w:unhideWhenUsed="0" w:qFormat="1"/>
+    <w:lsdException w:name="Intense Quote" w:semiHidden="0" w:uiPriority="30" w:unhideWhenUsed="0" w:qFormat="1"/>
+    <w:lsdException w:name="Medium List 2 Accent 1" w:semiHidden="0" w:uiPriority="66" w:unhideWhenUsed="0"/>
+    <w:lsdException w:name="Medium Grid 1 Accent 1" w:semiHidden="0" w:uiPriority="67" w:unhideWhenUsed="0"/>
+    <w:lsdException w:name="Medium Grid 2 Accent 1" w:semiHidden="0" w:uiPriority="68" w:unhideWhenUsed="0"/>
+    <w:lsdException w:name="Medium Grid 3 Accent 1" w:semiHidden="0" w:uiPriority="69" w:unhideWhenUsed="0"/>
+    <w:lsdException w:name="Dark List Accent 1" w:semiHidden="0" w:uiPriority="70" w:unhideWhenUsed="0"/>
+    <w:lsdException w:name="Colorful Shading Accent 1" w:semiHidden="0" w:uiPriority="71" w:unhideWhenUsed="0"/>
+    <w:lsdException w:name="Colorful List Accent 1" w:semiHidden="0" w:uiPriority="72" w:unhideWhenUsed="0"/>
+    <w:lsdException w:name="Colorful Grid Accent 1" w:semiHidden="0" w:uiPriority="73" w:unhideWhenUsed="0"/>
+    <w:lsdException w:name="Light Shading Accent 2" w:semiHidden="0" w:uiPriority="60" w:unhideWhenUsed="0"/>
+    <w:lsdException w:name="Light List Accent 2" w:semiHidden="0" w:uiPriority="61" w:unhideWhenUsed="0"/>
+    <w:lsdException w:name="Light Grid Accent 2" w:semiHidden="0" w:uiPriority="62" w:unhideWhenUsed="0"/>
+    <w:lsdException w:name="Medium Shading 1 Accent 2" w:semiHidden="0" w:uiPriority="63" w:unhideWhenUsed="0"/>
+    <w:lsdException w:name="Medium Shading 2 Accent 2" w:semiHidden="0" w:uiPriority="64" w:unhideWhenUsed="0"/>
+    <w:lsdException w:name="Medium List 1 Accent 2" w:semiHidden="0" w:uiPriority="65" w:unhideWhenUsed="0"/>
+    <w:lsdException w:name="Medium List 2 Accent 2" w:semiHidden="0" w:uiPriority="66" w:unhideWhenUsed="0"/>
+    <w:lsdException w:name="Medium Grid 1 Accent 2" w:semiHidden="0" w:uiPriority="67" w:unhideWhenUsed="0"/>
+    <w:lsdException w:name="Medium Grid 2 Accent 2" w:semiHidden="0" w:uiPriority="68" w:unhideWhenUsed="0"/>
+    <w:lsdException w:name="Medium Grid 3 Accent 2" w:semiHidden="0" w:uiPriority="69" w:unhideWhenUsed="0"/>
+    <w:lsdException w:name="Dark List Accent 2" w:semiHidden="0" w:uiPriority="70" w:unhideWhenUsed="0"/>
+    <w:lsdException w:name="Colorful Shading Accent 2" w:semiHidden="0" w:uiPriority="71" w:unhideWhenUsed="0"/>
+    <w:lsdException w:name="Colorful List Accent 2" w:semiHidden="0" w:uiPriority="72" w:unhideWhenUsed="0"/>
+    <w:lsdException w:name="Colorful Grid Accent 2" w:semiHidden="0" w:uiPriority="73" w:unhideWhenUsed="0"/>
+    <w:lsdException w:name="Light Shading Accent 3" w:semiHidden="0" w:uiPriority="60" w:unhideWhenUsed="0"/>
+    <w:lsdException w:name="Light List Accent 3" w:semiHidden="0" w:uiPriority="61" w:unhideWhenUsed="0"/>
+    <w:lsdException w:name="Light Grid Accent 3" w:semiHidden="0" w:uiPriority="62" w:unhideWhenUsed="0"/>
+    <w:lsdException w:name="Medium Shading 1 Accent 3" w:semiHidden="0" w:uiPriority="63" w:unhideWhenUsed="0"/>
+    <w:lsdException w:name="Medium Shading 2 Accent 3" w:semiHidden="0" w:uiPriority="64" w:unhideWhenUsed="0"/>
+    <w:lsdException w:name="Medium List 1 Accent 3" w:semiHidden="0" w:uiPriority="65" w:unhideWhenUsed="0"/>
+    <w:lsdException w:name="Medium List 2 Accent 3" w:semiHidden="0" w:uiPriority="66" w:unhideWhenUsed="0"/>
+    <w:lsdException w:name="Medium Grid 1 Accent 3" w:semiHidden="0" w:uiPriority="67" w:unhideWhenUsed="0"/>
+    <w:lsdException w:name="Medium Grid 2 Accent 3" w:semiHidden="0" w:uiPriority="68" w:unhideWhenUsed="0"/>
+    <w:lsdException w:name="Medium Grid 3 Accent 3" w:semiHidden="0" w:uiPriority="69" w:unhideWhenUsed="0"/>
+    <w:lsdException w:name="Dark List Accent 3" w:semiHidden="0" w:uiPriority="70" w:unhideWhenUsed="0"/>
+    <w:lsdException w:name="Colorful Shading Accent 3" w:semiHidden="0" w:uiPriority="71" w:unhideWhenUsed="0"/>
+    <w:lsdException w:name="Colorful List Accent 3" w:semiHidden="0" w:uiPriority="72" w:unhideWhenUsed="0"/>
+    <w:lsdException w:name="Colorful Grid Accent 3" w:semiHidden="0" w:uiPriority="73" w:unhideWhenUsed="0"/>
+    <w:lsdException w:name="Light Shading Accent 4" w:semiHidden="0" w:uiPriority="60" w:unhideWhenUsed="0"/>
+    <w:lsdException w:name="Light List Accent 4" w:semiHidden="0" w:uiPriority="61" w:unhideWhenUsed="0"/>
+    <w:lsdException w:name="Light Grid Accent 4" w:semiHidden="0" w:uiPriority="62" w:unhideWhenUsed="0"/>
+    <w:lsdException w:name="Medium Shading 1 Accent 4" w:semiHidden="0" w:uiPriority="63" w:unhideWhenUsed="0"/>
+    <w:lsdException w:name="Medium Shading 2 Accent 4" w:semiHidden="0" w:uiPriority="64" w:unhideWhenUsed="0"/>
+    <w:lsdException w:name="Medium List 1 Accent 4" w:semiHidden="0" w:uiPriority="65" w:unhideWhenUsed="0"/>
+    <w:lsdException w:name="Medium List 2 Accent 4" w:semiHidden="0" w:uiPriority="66" w:unhideWhenUsed="0"/>
+    <w:lsdException w:name="Medium Grid 1 Accent 4" w:semiHidden="0" w:uiPriority="67" w:unhideWhenUsed="0"/>
+    <w:lsdException w:name="Medium Grid 2 Accent 4" w:semiHidden="0" w:uiPriority="68" w:unhideWhenUsed="0"/>
+    <w:lsdException w:name="Medium Grid 3 Accent 4" w:semiHidden="0" w:uiPriority="69" w:unhideWhenUsed="0"/>
+    <w:lsdException w:name="Dark List Accent 4" w:semiHidden="0" w:uiPriority="70" w:unhideWhenUsed="0"/>
+    <w:lsdException w:name="Colorful Shading Accent 4" w:semiHidden="0" w:uiPriority="71" w:unhideWhenUsed="0"/>
+    <w:lsdException w:name="Colorful List Accent 4" w:semiHidden="0" w:uiPriority="72" w:unhideWhenUsed="0"/>
+    <w:lsdException w:name="Colorful Grid Accent 4" w:semiHidden="0" w:uiPriority="73" w:unhideWhenUsed="0"/>
+    <w:lsdException w:name="Light Shading Accent 5" w:semiHidden="0" w:uiPriority="60" w:unhideWhenUsed="0"/>
+    <w:lsdException w:name="Light List Accent 5" w:semiHidden="0" w:uiPriority="61" w:unhideWhenUsed="0"/>
+    <w:lsdException w:name="Light Grid Accent 5" w:semiHidden="0" w:uiPriority="62" w:unhideWhenUsed="0"/>
+    <w:lsdException w:name="Medium Shading 1 Accent 5" w:semiHidden="0" w:uiPriority="63" w:unhideWhenUsed="0"/>
+    <w:lsdException w:name="Medium Shading 2 Accent 5" w:semiHidden="0" w:uiPriority="64" w:unhideWhenUsed="0"/>
+    <w:lsdException w:name="Medium List 1 Accent 5" w:semiHidden="0" w:uiPriority="65" w:unhideWhenUsed="0"/>
+    <w:lsdException w:name="Medium List 2 Accent 5" w:semiHidden="0" w:uiPriority="66" w:unhideWhenUsed="0"/>
+    <w:lsdException w:name="Medium Grid 1 Accent 5" w:semiHidden="0" w:uiPriority="67" w:unhideWhenUsed="0"/>
+    <w:lsdException w:name="Medium Grid 2 Accent 5" w:semiHidden="0" w:uiPriority="68" w:unhideWhenUsed="0"/>
+    <w:lsdException w:name="Medium Grid 3 Accent 5" w:semiHidden="0" w:uiPriority="69" w:unhideWhenUsed="0"/>
+    <w:lsdException w:name="Dark List Accent 5" w:semiHidden="0" w:uiPriority="70" w:unhideWhenUsed="0"/>
+    <w:lsdException w:name="Colorful Shading Accent 5" w:semiHidden="0" w:uiPriority="71" w:unhideWhenUsed="0"/>
+    <w:lsdException w:name="Colorful List Accent 5" w:semiHidden="0" w:uiPriority="72" w:unhideWhenUsed="0"/>
+    <w:lsdException w:name="Colorful Grid Accent 5" w:semiHidden="0" w:uiPriority="73" w:unhideWhenUsed="0"/>
+    <w:lsdException w:name="Light Shading Accent 6" w:semiHidden="0" w:uiPriority="60" w:unhideWhenUsed="0"/>
+    <w:lsdException w:name="Light List Accent 6" w:semiHidden="0" w:uiPriority="61" w:unhideWhenUsed="0"/>
+    <w:lsdException w:name="Light Grid Accent 6" w:semiHidden="0" w:uiPriority="62" w:unhideWhenUsed="0"/>
+    <w:lsdException w:name="Medium Shading 1 Accent 6" w:semiHidden="0" w:uiPriority="63" w:unhideWhenUsed="0"/>
+    <w:lsdException w:name="Medium Shading 2 Accent 6" w:semiHidden="0" w:uiPriority="64" w:unhideWhenUsed="0"/>
+    <w:lsdException w:name="Medium List 1 Accent 6" w:semiHidden="0" w:uiPriority="65" w:unhideWhenUsed="0"/>
+    <w:lsdException w:name="Medium List 2 Accent 6" w:semiHidden="0" w:uiPriority="66" w:unhideWhenUsed="0"/>
+    <w:lsdException w:name="Medium Grid 1 Accent 6" w:semiHidden="0" w:uiPriority="67" w:unhideWhenUsed="0"/>
+    <w:lsdException w:name="Medium Grid 2 Accent 6" w:semiHidden="0" w:uiPriority="68" w:unhideWhenUsed="0"/>
+    <w:lsdException w:name="Medium Grid 3 Accent 6" w:semiHidden="0" w:uiPriority="69" w:unhideWhenUsed="0"/>
+    <w:lsdException w:name="Dark List Accent 6" w:semiHidden="0" w:uiPriority="70" w:unhideWhenUsed="0"/>
+    <w:lsdException w:name="Colorful Shading Accent 6" w:semiHidden="0" w:uiPriority="71" w:unhideWhenUsed="0"/>
+    <w:lsdException w:name="Colorful List Accent 6" w:semiHidden="0" w:uiPriority="72" w:unhideWhenUsed="0"/>
+    <w:lsdException w:name="Colorful Grid Accent 6" w:semiHidden="0" w:uiPriority="73" w:unhideWhenUsed="0"/>
+    <w:lsdException w:name="Subtle Emphasis" w:semiHidden="0" w:uiPriority="19" w:unhideWhenUsed="0" w:qFormat="1"/>
+    <w:lsdException w:name="Intense Emphasis" w:semiHidden="0" w:uiPriority="21" w:unhideWhenUsed="0" w:qFormat="1"/>
+    <w:lsdException w:name="Subtle Reference" w:semiHidden="0" w:uiPriority="31" w:unhideWhenUsed="0" w:qFormat="1"/>
+    <w:lsdException w:name="Intense Reference" w:semiHidden="0" w:uiPriority="32" w:unhideWhenUsed="0" w:qFormat="1"/>
+    <w:lsdException w:name="Book Title" w:semiHidden="0" w:uiPriority="33" w:unhideWhenUsed="0" w:qFormat="1"/>
+    <w:lsdException w:name="Bibliography" w:uiPriority="37"/>
+    <w:lsdException w:name="TOC Heading" w:uiPriority="39" w:qFormat="1"/>
   </w:latentStyles>
   <w:style w:type="paragraph" w:default="1" w:styleId="a">
     <w:name w:val="Normal"/>

</xml_diff>